<commit_message>
entrega 2 - referencias corregidas
</commit_message>
<xml_diff>
--- a/Materiales/Borradores/Entrega 2/Entrega2.docx
+++ b/Materiales/Borradores/Entrega 2/Entrega2.docx
@@ -609,7 +609,15 @@
           <w:color w:val="000000" w:themeColor="text1"/>
           <w:lang w:val="en-US"/>
         </w:rPr>
-        <w:t>9</w:t>
+        <w:t>1</w:t>
+      </w:r>
+      <w:r>
+        <w:rPr>
+          <w:noProof/>
+          <w:color w:val="000000" w:themeColor="text1"/>
+          <w:lang w:val="en-US"/>
+        </w:rPr>
+        <w:t>7</w:t>
       </w:r>
       <w:r>
         <w:rPr>
@@ -968,7 +976,15 @@
           <w:color w:val="000000" w:themeColor="text1"/>
           <w:lang w:val="en-US"/>
         </w:rPr>
-        <w:t>14</w:t>
+        <w:t>1</w:t>
+      </w:r>
+      <w:r>
+        <w:rPr>
+          <w:noProof/>
+          <w:color w:val="000000" w:themeColor="text1"/>
+          <w:lang w:val="en-US"/>
+        </w:rPr>
+        <w:t>0</w:t>
       </w:r>
       <w:r>
         <w:rPr>
@@ -2134,7 +2150,13 @@
         <w:rPr>
           <w:lang w:val="en-US"/>
         </w:rPr>
-        <w:t>6</w:t>
+        <w:t>1</w:t>
+      </w:r>
+      <w:r>
+        <w:rPr>
+          <w:lang w:val="en-US"/>
+        </w:rPr>
+        <w:t>5</w:t>
       </w:r>
       <w:r>
         <w:rPr>
@@ -2307,7 +2329,13 @@
         <w:rPr>
           <w:lang w:val="en-US"/>
         </w:rPr>
-        <w:t>10</w:t>
+        <w:t>1</w:t>
+      </w:r>
+      <w:r>
+        <w:rPr>
+          <w:lang w:val="en-US"/>
+        </w:rPr>
+        <w:t>6</w:t>
       </w:r>
       <w:r>
         <w:rPr>
@@ -2362,13 +2390,7 @@
         <w:rPr>
           <w:lang w:val="en-US"/>
         </w:rPr>
-        <w:t>1</w:t>
-      </w:r>
-      <w:r>
-        <w:rPr>
-          <w:lang w:val="en-US"/>
-        </w:rPr>
-        <w:t>6</w:t>
+        <w:t>9</w:t>
       </w:r>
       <w:r>
         <w:rPr>
@@ -2380,7 +2402,21 @@
         <w:rPr>
           <w:lang w:val="en-US"/>
         </w:rPr>
-        <w:t>Data about the kind of algorithm this app uses is not given.</w:t>
+        <w:t xml:space="preserve">Data about the kind of algorithm this app uses </w:t>
+      </w:r>
+      <w:proofErr w:type="gramStart"/>
+      <w:r>
+        <w:rPr>
+          <w:lang w:val="en-US"/>
+        </w:rPr>
+        <w:t>is</w:t>
+      </w:r>
+      <w:proofErr w:type="gramEnd"/>
+      <w:r>
+        <w:rPr>
+          <w:lang w:val="en-US"/>
+        </w:rPr>
+        <w:t xml:space="preserve"> not given.</w:t>
       </w:r>
     </w:p>
     <w:p>
@@ -2416,7 +2452,21 @@
         <w:rPr>
           <w:lang w:val="en-US"/>
         </w:rPr>
-        <w:t xml:space="preserve">TomTom is an application, which finds routes to take people form one location to another. Lately this app is taking into account the safety of some roads above others. This new </w:t>
+        <w:t xml:space="preserve">TomTom is an application, which finds routes to take people form one location to another. Lately this app is </w:t>
+      </w:r>
+      <w:proofErr w:type="gramStart"/>
+      <w:r>
+        <w:rPr>
+          <w:lang w:val="en-US"/>
+        </w:rPr>
+        <w:t>taking into account</w:t>
+      </w:r>
+      <w:proofErr w:type="gramEnd"/>
+      <w:r>
+        <w:rPr>
+          <w:lang w:val="en-US"/>
+        </w:rPr>
+        <w:t xml:space="preserve"> the safety of some roads above others. This new </w:t>
       </w:r>
       <w:r>
         <w:rPr>
@@ -2465,7 +2515,13 @@
         <w:rPr>
           <w:lang w:val="en-US"/>
         </w:rPr>
-        <w:t>6</w:t>
+        <w:t>1</w:t>
+      </w:r>
+      <w:r>
+        <w:rPr>
+          <w:lang w:val="en-US"/>
+        </w:rPr>
+        <w:t>5</w:t>
       </w:r>
       <w:r>
         <w:rPr>
@@ -2564,11 +2620,19 @@
         </w:rPr>
         <w:t xml:space="preserve"> involved into a harassment, </w:t>
       </w:r>
-      <w:r>
-        <w:rPr>
-          <w:lang w:val="en-US"/>
-        </w:rPr>
-        <w:t>assault or attack situation.</w:t>
+      <w:proofErr w:type="gramStart"/>
+      <w:r>
+        <w:rPr>
+          <w:lang w:val="en-US"/>
+        </w:rPr>
+        <w:t>assault</w:t>
+      </w:r>
+      <w:proofErr w:type="gramEnd"/>
+      <w:r>
+        <w:rPr>
+          <w:lang w:val="en-US"/>
+        </w:rPr>
+        <w:t xml:space="preserve"> or attack situation.</w:t>
       </w:r>
       <w:r>
         <w:rPr>
@@ -3184,10 +3248,70 @@
       </w:r>
       <w:r>
         <w:rPr>
+          <w:b/>
+          <w:noProof/>
           <w:color w:val="000000" w:themeColor="text1"/>
           <w:lang w:val="en-US"/>
         </w:rPr>
         <w:lastRenderedPageBreak/>
+        <w:drawing>
+          <wp:anchor distT="0" distB="0" distL="114300" distR="114300" simplePos="0" relativeHeight="251657728" behindDoc="1" locked="0" layoutInCell="1" allowOverlap="1" wp14:anchorId="2521DB67" wp14:editId="45E6A585">
+            <wp:simplePos x="0" y="0"/>
+            <wp:positionH relativeFrom="margin">
+              <wp:align>right</wp:align>
+            </wp:positionH>
+            <wp:positionV relativeFrom="paragraph">
+              <wp:posOffset>0</wp:posOffset>
+            </wp:positionV>
+            <wp:extent cx="3066415" cy="1410335"/>
+            <wp:effectExtent l="0" t="0" r="635" b="0"/>
+            <wp:wrapTopAndBottom/>
+            <wp:docPr id="5" name="Imagen 5"/>
+            <wp:cNvGraphicFramePr>
+              <a:graphicFrameLocks xmlns:a="http://schemas.openxmlformats.org/drawingml/2006/main" noChangeAspect="1"/>
+            </wp:cNvGraphicFramePr>
+            <a:graphic xmlns:a="http://schemas.openxmlformats.org/drawingml/2006/main">
+              <a:graphicData uri="http://schemas.openxmlformats.org/drawingml/2006/picture">
+                <pic:pic xmlns:pic="http://schemas.openxmlformats.org/drawingml/2006/picture">
+                  <pic:nvPicPr>
+                    <pic:cNvPr id="5" name="Imagen 5"/>
+                    <pic:cNvPicPr/>
+                  </pic:nvPicPr>
+                  <pic:blipFill>
+                    <a:blip r:embed="rId10" cstate="print">
+                      <a:extLst>
+                        <a:ext uri="{28A0092B-C50C-407E-A947-70E740481C1C}">
+                          <a14:useLocalDpi xmlns:a14="http://schemas.microsoft.com/office/drawing/2010/main" val="0"/>
+                        </a:ext>
+                      </a:extLst>
+                    </a:blip>
+                    <a:stretch>
+                      <a:fillRect/>
+                    </a:stretch>
+                  </pic:blipFill>
+                  <pic:spPr>
+                    <a:xfrm>
+                      <a:off x="0" y="0"/>
+                      <a:ext cx="3066415" cy="1410335"/>
+                    </a:xfrm>
+                    <a:prstGeom prst="rect">
+                      <a:avLst/>
+                    </a:prstGeom>
+                  </pic:spPr>
+                </pic:pic>
+              </a:graphicData>
+            </a:graphic>
+            <wp14:sizeRelH relativeFrom="margin">
+              <wp14:pctWidth>0</wp14:pctWidth>
+            </wp14:sizeRelH>
+          </wp:anchor>
+        </w:drawing>
+      </w:r>
+      <w:r>
+        <w:rPr>
+          <w:color w:val="000000" w:themeColor="text1"/>
+          <w:lang w:val="en-US"/>
+        </w:rPr>
         <w:t xml:space="preserve">are </w:t>
       </w:r>
       <w:r>
@@ -3276,7 +3400,27 @@
           <w:shd w:val="clear" w:color="auto" w:fill="FFFFFF"/>
           <w:lang w:val="en-US"/>
         </w:rPr>
-        <w:t>[3]</w:t>
+        <w:t>[</w:t>
+      </w:r>
+      <w:r>
+        <w:rPr>
+          <w:rStyle w:val="katex-mathml"/>
+          <w:color w:val="161616"/>
+          <w:bdr w:val="none" w:sz="0" w:space="0" w:color="auto" w:frame="1"/>
+          <w:shd w:val="clear" w:color="auto" w:fill="FFFFFF"/>
+          <w:lang w:val="en-US"/>
+        </w:rPr>
+        <w:t>3</w:t>
+      </w:r>
+      <w:r>
+        <w:rPr>
+          <w:rStyle w:val="katex-mathml"/>
+          <w:color w:val="161616"/>
+          <w:bdr w:val="none" w:sz="0" w:space="0" w:color="auto" w:frame="1"/>
+          <w:shd w:val="clear" w:color="auto" w:fill="FFFFFF"/>
+          <w:lang w:val="en-US"/>
+        </w:rPr>
+        <w:t>]</w:t>
       </w:r>
       <w:r>
         <w:rPr>
@@ -3313,7 +3457,7 @@
           <w:lang w:val="en-US"/>
         </w:rPr>
         <w:drawing>
-          <wp:anchor distT="0" distB="0" distL="114300" distR="114300" simplePos="0" relativeHeight="251664384" behindDoc="1" locked="0" layoutInCell="1" allowOverlap="1" wp14:anchorId="76F805AE" wp14:editId="55C1A5C8">
+          <wp:anchor distT="0" distB="0" distL="114300" distR="114300" simplePos="0" relativeHeight="251658752" behindDoc="1" locked="0" layoutInCell="1" allowOverlap="1" wp14:anchorId="76F805AE" wp14:editId="577BE445">
             <wp:simplePos x="0" y="0"/>
             <wp:positionH relativeFrom="column">
               <wp:posOffset>76200</wp:posOffset>
@@ -3336,7 +3480,7 @@
                     <pic:cNvPicPr/>
                   </pic:nvPicPr>
                   <pic:blipFill rotWithShape="1">
-                    <a:blip r:embed="rId10">
+                    <a:blip r:embed="rId11">
                       <a:extLst>
                         <a:ext uri="{28A0092B-C50C-407E-A947-70E740481C1C}">
                           <a14:useLocalDpi xmlns:a14="http://schemas.microsoft.com/office/drawing/2010/main" val="0"/>
@@ -3445,7 +3589,31 @@
           <w:szCs w:val="20"/>
           <w:lang w:val="en-US"/>
         </w:rPr>
-        <w:t xml:space="preserve"> [17]</w:t>
+        <w:t xml:space="preserve"> [</w:t>
+      </w:r>
+      <w:r>
+        <w:rPr>
+          <w:sz w:val="20"/>
+          <w:szCs w:val="20"/>
+          <w:lang w:val="en-US"/>
+        </w:rPr>
+        <w:t>1</w:t>
+      </w:r>
+      <w:r>
+        <w:rPr>
+          <w:sz w:val="20"/>
+          <w:szCs w:val="20"/>
+          <w:lang w:val="en-US"/>
+        </w:rPr>
+        <w:t>3</w:t>
+      </w:r>
+      <w:r>
+        <w:rPr>
+          <w:sz w:val="20"/>
+          <w:szCs w:val="20"/>
+          <w:lang w:val="en-US"/>
+        </w:rPr>
+        <w:t>]</w:t>
       </w:r>
       <w:r>
         <w:rPr>
@@ -3516,7 +3684,25 @@
           <w:shd w:val="clear" w:color="auto" w:fill="FFFFFF"/>
           <w:lang w:val="en-US"/>
         </w:rPr>
-        <w:t xml:space="preserve"> [4]</w:t>
+        <w:t xml:space="preserve"> [</w:t>
+      </w:r>
+      <w:r>
+        <w:rPr>
+          <w:bCs/>
+          <w:color w:val="161616"/>
+          <w:shd w:val="clear" w:color="auto" w:fill="FFFFFF"/>
+          <w:lang w:val="en-US"/>
+        </w:rPr>
+        <w:t>4</w:t>
+      </w:r>
+      <w:r>
+        <w:rPr>
+          <w:bCs/>
+          <w:color w:val="161616"/>
+          <w:shd w:val="clear" w:color="auto" w:fill="FFFFFF"/>
+          <w:lang w:val="en-US"/>
+        </w:rPr>
+        <w:t>]</w:t>
       </w:r>
       <w:r>
         <w:rPr>
@@ -3555,7 +3741,7 @@
                     </pic:cNvPicPr>
                   </pic:nvPicPr>
                   <pic:blipFill>
-                    <a:blip r:embed="rId11">
+                    <a:blip r:embed="rId12">
                       <a:extLst>
                         <a:ext uri="{28A0092B-C50C-407E-A947-70E740481C1C}">
                           <a14:useLocalDpi xmlns:a14="http://schemas.microsoft.com/office/drawing/2010/main" val="0"/>
@@ -3686,7 +3872,7 @@
           <w:szCs w:val="20"/>
           <w:lang w:val="en-US"/>
         </w:rPr>
-        <w:t xml:space="preserve"> [7]</w:t>
+        <w:t xml:space="preserve"> [</w:t>
       </w:r>
       <w:r>
         <w:rPr>
@@ -3695,6 +3881,24 @@
           <w:szCs w:val="20"/>
           <w:lang w:val="en-US"/>
         </w:rPr>
+        <w:t>7</w:t>
+      </w:r>
+      <w:r>
+        <w:rPr>
+          <w:rFonts w:cs="Times New Roman"/>
+          <w:sz w:val="20"/>
+          <w:szCs w:val="20"/>
+          <w:lang w:val="en-US"/>
+        </w:rPr>
+        <w:t>]</w:t>
+      </w:r>
+      <w:r>
+        <w:rPr>
+          <w:rFonts w:cs="Times New Roman"/>
+          <w:sz w:val="20"/>
+          <w:szCs w:val="20"/>
+          <w:lang w:val="en-US"/>
+        </w:rPr>
         <w:t>.</w:t>
       </w:r>
     </w:p>
@@ -3755,66 +3959,6 @@
       </w:pPr>
       <w:r>
         <w:rPr>
-          <w:b/>
-          <w:noProof/>
-          <w:color w:val="000000" w:themeColor="text1"/>
-          <w:lang w:val="en-US"/>
-        </w:rPr>
-        <w:drawing>
-          <wp:anchor distT="0" distB="0" distL="114300" distR="114300" simplePos="0" relativeHeight="251662336" behindDoc="1" locked="0" layoutInCell="1" allowOverlap="1" wp14:anchorId="2521DB67" wp14:editId="497A99F9">
-            <wp:simplePos x="0" y="0"/>
-            <wp:positionH relativeFrom="column">
-              <wp:align>right</wp:align>
-            </wp:positionH>
-            <wp:positionV relativeFrom="paragraph">
-              <wp:posOffset>1245870</wp:posOffset>
-            </wp:positionV>
-            <wp:extent cx="3066415" cy="1410335"/>
-            <wp:effectExtent l="0" t="0" r="635" b="0"/>
-            <wp:wrapTopAndBottom/>
-            <wp:docPr id="5" name="Imagen 5"/>
-            <wp:cNvGraphicFramePr>
-              <a:graphicFrameLocks xmlns:a="http://schemas.openxmlformats.org/drawingml/2006/main" noChangeAspect="1"/>
-            </wp:cNvGraphicFramePr>
-            <a:graphic xmlns:a="http://schemas.openxmlformats.org/drawingml/2006/main">
-              <a:graphicData uri="http://schemas.openxmlformats.org/drawingml/2006/picture">
-                <pic:pic xmlns:pic="http://schemas.openxmlformats.org/drawingml/2006/picture">
-                  <pic:nvPicPr>
-                    <pic:cNvPr id="5" name="Imagen 5"/>
-                    <pic:cNvPicPr/>
-                  </pic:nvPicPr>
-                  <pic:blipFill>
-                    <a:blip r:embed="rId12" cstate="print">
-                      <a:extLst>
-                        <a:ext uri="{28A0092B-C50C-407E-A947-70E740481C1C}">
-                          <a14:useLocalDpi xmlns:a14="http://schemas.microsoft.com/office/drawing/2010/main" val="0"/>
-                        </a:ext>
-                      </a:extLst>
-                    </a:blip>
-                    <a:stretch>
-                      <a:fillRect/>
-                    </a:stretch>
-                  </pic:blipFill>
-                  <pic:spPr>
-                    <a:xfrm>
-                      <a:off x="0" y="0"/>
-                      <a:ext cx="3066415" cy="1410335"/>
-                    </a:xfrm>
-                    <a:prstGeom prst="rect">
-                      <a:avLst/>
-                    </a:prstGeom>
-                  </pic:spPr>
-                </pic:pic>
-              </a:graphicData>
-            </a:graphic>
-            <wp14:sizeRelH relativeFrom="margin">
-              <wp14:pctWidth>0</wp14:pctWidth>
-            </wp14:sizeRelH>
-          </wp:anchor>
-        </w:drawing>
-      </w:r>
-      <w:r>
-        <w:rPr>
           <w:color w:val="161616"/>
           <w:shd w:val="clear" w:color="auto" w:fill="FFFFFF"/>
           <w:lang w:val="en-US"/>
@@ -3860,7 +4004,23 @@
           <w:shd w:val="clear" w:color="auto" w:fill="FFFFFF"/>
           <w:lang w:val="en-US"/>
         </w:rPr>
-        <w:t xml:space="preserve"> [5].</w:t>
+        <w:t xml:space="preserve"> [</w:t>
+      </w:r>
+      <w:r>
+        <w:rPr>
+          <w:color w:val="161616"/>
+          <w:shd w:val="clear" w:color="auto" w:fill="FFFFFF"/>
+          <w:lang w:val="en-US"/>
+        </w:rPr>
+        <w:t>5</w:t>
+      </w:r>
+      <w:r>
+        <w:rPr>
+          <w:color w:val="161616"/>
+          <w:shd w:val="clear" w:color="auto" w:fill="FFFFFF"/>
+          <w:lang w:val="en-US"/>
+        </w:rPr>
+        <w:t>].</w:t>
       </w:r>
     </w:p>
     <w:p>
@@ -3979,7 +4139,31 @@
           <w:shd w:val="clear" w:color="auto" w:fill="FFFFFF"/>
           <w:lang w:val="en-US"/>
         </w:rPr>
-        <w:t>[13]</w:t>
+        <w:t>[</w:t>
+      </w:r>
+      <w:r>
+        <w:rPr>
+          <w:rStyle w:val="CdigoHTML"/>
+          <w:rFonts w:ascii="Times New Roman" w:hAnsi="Times New Roman" w:cs="Times New Roman"/>
+          <w:i/>
+          <w:iCs/>
+          <w:color w:val="000000" w:themeColor="text1"/>
+          <w:shd w:val="clear" w:color="auto" w:fill="FFFFFF"/>
+          <w:lang w:val="en-US"/>
+        </w:rPr>
+        <w:t>6</w:t>
+      </w:r>
+      <w:r>
+        <w:rPr>
+          <w:rStyle w:val="CdigoHTML"/>
+          <w:rFonts w:ascii="Times New Roman" w:hAnsi="Times New Roman" w:cs="Times New Roman"/>
+          <w:i/>
+          <w:iCs/>
+          <w:color w:val="000000" w:themeColor="text1"/>
+          <w:shd w:val="clear" w:color="auto" w:fill="FFFFFF"/>
+          <w:lang w:val="en-US"/>
+        </w:rPr>
+        <w:t>]</w:t>
       </w:r>
       <w:r>
         <w:rPr>
@@ -4336,7 +4520,23 @@
           <w:szCs w:val="20"/>
           <w:lang w:val="en-US"/>
         </w:rPr>
-        <w:t xml:space="preserve"> [15]</w:t>
+        <w:t xml:space="preserve"> [1</w:t>
+      </w:r>
+      <w:r>
+        <w:rPr>
+          <w:sz w:val="20"/>
+          <w:szCs w:val="20"/>
+          <w:lang w:val="en-US"/>
+        </w:rPr>
+        <w:t>4</w:t>
+      </w:r>
+      <w:r>
+        <w:rPr>
+          <w:sz w:val="20"/>
+          <w:szCs w:val="20"/>
+          <w:lang w:val="en-US"/>
+        </w:rPr>
+        <w:t>]</w:t>
       </w:r>
       <w:r>
         <w:rPr>
@@ -4408,19 +4608,20 @@
           <w:docPartUnique/>
         </w:docPartObj>
       </w:sdtPr>
+      <w:sdtEndPr/>
       <w:sdtContent>
         <w:p>
           <w:pPr>
             <w:pStyle w:val="Ttulo1"/>
             <w:rPr>
               <w:b/>
-              <w:lang w:val="es-CO"/>
+              <w:lang w:val="en-US"/>
             </w:rPr>
           </w:pPr>
           <w:r>
             <w:rPr>
               <w:b/>
-              <w:lang w:val="es-CO"/>
+              <w:lang w:val="en-US"/>
             </w:rPr>
             <w:t>REFERENCES</w:t>
           </w:r>
@@ -4430,475 +4631,56 @@
             <w:id w:val="-573587230"/>
             <w:bibliography/>
           </w:sdtPr>
+          <w:sdtEndPr/>
           <w:sdtContent>
             <w:p>
               <w:pPr>
                 <w:pStyle w:val="Bibliografa"/>
                 <w:numPr>
                   <w:ilvl w:val="0"/>
-                  <w:numId w:val="4"/>
+                  <w:numId w:val="5"/>
                 </w:numPr>
                 <w:jc w:val="left"/>
                 <w:rPr>
+                  <w:color w:val="000000"/>
+                  <w:shd w:val="clear" w:color="auto" w:fill="FFFFFF"/>
                   <w:lang w:val="en-US"/>
                 </w:rPr>
               </w:pPr>
               <w:r>
                 <w:rPr>
+                  <w:color w:val="000000"/>
+                  <w:shd w:val="clear" w:color="auto" w:fill="FFFFFF"/>
                   <w:lang w:val="en-US"/>
                 </w:rPr>
-                <w:t>Beedham, M. (</w:t>
-              </w:r>
-              <w:r>
-                <w:rPr>
-                  <w:lang w:val="en-US"/>
-                </w:rPr>
-                <w:t>2022, January 17</w:t>
-              </w:r>
-              <w:r>
-                <w:rPr>
-                  <w:lang w:val="en-US"/>
-                </w:rPr>
-                <w:t xml:space="preserve">). </w:t>
+                <w:t>Beedham, M., 2022. How routing algorithms prioritize safety over speed in rural Finland. [Blog] </w:t>
               </w:r>
               <w:r>
                 <w:rPr>
                   <w:i/>
                   <w:iCs/>
+                  <w:color w:val="000000"/>
+                  <w:shd w:val="clear" w:color="auto" w:fill="FFFFFF"/>
                   <w:lang w:val="en-US"/>
                 </w:rPr>
-                <w:t>How Routing Algorithms Can Prioritize Safety Over Speed</w:t>
+                <w:t>TomTom</w:t>
               </w:r>
               <w:r>
                 <w:rPr>
+                  <w:color w:val="000000"/>
+                  <w:shd w:val="clear" w:color="auto" w:fill="FFFFFF"/>
                   <w:lang w:val="en-US"/>
                 </w:rPr>
-                <w:t>. Retriev</w:t>
+                <w:t>, Available at: &lt;https://www.tomtom.com/blog/navigation/map-</w:t>
               </w:r>
               <w:r>
                 <w:rPr>
+                  <w:color w:val="000000"/>
+                  <w:shd w:val="clear" w:color="auto" w:fill="FFFFFF"/>
                   <w:lang w:val="en-US"/>
                 </w:rPr>
-                <w:t>ed from</w:t>
-              </w:r>
-              <w:r>
-                <w:rPr>
-                  <w:lang w:val="en-US"/>
-                </w:rPr>
-                <w:t xml:space="preserve"> TomTom: </w:t>
-              </w:r>
-              <w:hyperlink r:id="rId14" w:history="1">
-                <w:r>
-                  <w:rPr>
-                    <w:rStyle w:val="Hipervnculo"/>
-                    <w:lang w:val="en-US"/>
-                  </w:rPr>
-                  <w:t>https://www.tomtom.com/blog/navigation/map-data-to-suggest-the-safest-route/</w:t>
-                </w:r>
-              </w:hyperlink>
-            </w:p>
-            <w:p>
-              <w:pPr>
-                <w:pStyle w:val="Bibliografa"/>
-                <w:numPr>
-                  <w:ilvl w:val="0"/>
-                  <w:numId w:val="4"/>
-                </w:numPr>
-                <w:rPr>
-                  <w:noProof/>
-                  <w:lang w:val="en-US"/>
-                </w:rPr>
-              </w:pPr>
-              <w:r>
-                <w:rPr>
-                  <w:noProof/>
-                  <w:lang w:val="en-US"/>
-                </w:rPr>
-                <w:t xml:space="preserve">Brilliant. (2022, August 13). </w:t>
-              </w:r>
-              <w:r>
-                <w:rPr>
-                  <w:i/>
-                  <w:iCs/>
-                  <w:noProof/>
-                  <w:lang w:val="en-US"/>
-                </w:rPr>
-                <w:t>Bellman-Ford Algorithm</w:t>
-              </w:r>
-              <w:r>
-                <w:rPr>
-                  <w:noProof/>
-                  <w:lang w:val="en-US"/>
-                </w:rPr>
-                <w:t>. Retrieved from Brilliant.org: https://brilliant.org/wiki/bellman-ford-algorithm/</w:t>
-              </w:r>
-            </w:p>
-            <w:p>
-              <w:pPr>
-                <w:pStyle w:val="Bibliografa"/>
-                <w:numPr>
-                  <w:ilvl w:val="0"/>
-                  <w:numId w:val="4"/>
-                </w:numPr>
-                <w:rPr>
-                  <w:noProof/>
-                  <w:lang w:val="en-US"/>
-                </w:rPr>
-              </w:pPr>
-              <w:r>
-                <w:rPr>
-                  <w:noProof/>
-                  <w:lang w:val="en-US"/>
-                </w:rPr>
-                <w:t xml:space="preserve">Brilliant. (2022, August 13). </w:t>
-              </w:r>
-              <w:r>
-                <w:rPr>
-                  <w:i/>
-                  <w:iCs/>
-                  <w:noProof/>
-                  <w:lang w:val="en-US"/>
-                </w:rPr>
-                <w:t>Breadth-First Search (BFS)</w:t>
-              </w:r>
-              <w:r>
-                <w:rPr>
-                  <w:noProof/>
-                  <w:lang w:val="en-US"/>
-                </w:rPr>
-                <w:t>. Retrieved from Brilliant.org: https://brilliant.org/wiki/breadth-first-search-bfs/</w:t>
-              </w:r>
-            </w:p>
-            <w:p>
-              <w:pPr>
-                <w:pStyle w:val="Bibliografa"/>
-                <w:numPr>
-                  <w:ilvl w:val="0"/>
-                  <w:numId w:val="4"/>
-                </w:numPr>
-                <w:rPr>
-                  <w:noProof/>
-                  <w:lang w:val="en-US"/>
-                </w:rPr>
-              </w:pPr>
-              <w:r>
-                <w:rPr>
-                  <w:noProof/>
-                  <w:lang w:val="en-US"/>
-                </w:rPr>
-                <w:t xml:space="preserve">Brilliant. (2022, August 13). </w:t>
-              </w:r>
-              <w:r>
-                <w:rPr>
-                  <w:i/>
-                  <w:iCs/>
-                  <w:noProof/>
-                  <w:lang w:val="en-US"/>
-                </w:rPr>
-                <w:t>Depth-First Search (DFS)</w:t>
-              </w:r>
-              <w:r>
-                <w:rPr>
-                  <w:noProof/>
-                  <w:lang w:val="en-US"/>
-                </w:rPr>
-                <w:t>. Retrieved from Brilliant.org: https://brilliant.org/wiki/depth-first-search-dfs/</w:t>
-              </w:r>
-            </w:p>
-            <w:p>
-              <w:pPr>
-                <w:pStyle w:val="Bibliografa"/>
-                <w:numPr>
-                  <w:ilvl w:val="0"/>
-                  <w:numId w:val="4"/>
-                </w:numPr>
-                <w:rPr>
-                  <w:noProof/>
-                  <w:lang w:val="en-US"/>
-                </w:rPr>
-              </w:pPr>
-              <w:r>
-                <w:rPr>
-                  <w:noProof/>
-                  <w:lang w:val="en-US"/>
-                </w:rPr>
-                <w:t xml:space="preserve">Brilliant. (2022, August 13). </w:t>
-              </w:r>
-              <w:r>
-                <w:rPr>
-                  <w:i/>
-                  <w:iCs/>
-                  <w:noProof/>
-                  <w:lang w:val="en-US"/>
-                </w:rPr>
-                <w:t>Dijkstra's Shortest Path Algorithm</w:t>
-              </w:r>
-              <w:r>
-                <w:rPr>
-                  <w:noProof/>
-                  <w:lang w:val="en-US"/>
-                </w:rPr>
-                <w:t>. Retrieved from Brilliant.org: https://brilliant.org/wiki/dijkstras-short-path-finder/</w:t>
-              </w:r>
-            </w:p>
-            <w:p>
-              <w:pPr>
-                <w:pStyle w:val="Bibliografa"/>
-                <w:numPr>
-                  <w:ilvl w:val="0"/>
-                  <w:numId w:val="4"/>
-                </w:numPr>
-                <w:rPr>
-                  <w:noProof/>
-                  <w:lang w:val="en-US"/>
-                </w:rPr>
-              </w:pPr>
-              <w:r>
-                <w:rPr>
-                  <w:noProof/>
-                  <w:lang w:val="en-US"/>
-                </w:rPr>
-                <w:t xml:space="preserve">Buve, R. (n.d.). </w:t>
-              </w:r>
-              <w:r>
-                <w:rPr>
-                  <w:i/>
-                  <w:iCs/>
-                  <w:noProof/>
-                  <w:lang w:val="en-US"/>
-                </w:rPr>
-                <w:t>What routing algorithms are most likely being used by navigation services like Garmin and TomTom? What factors are included in the final algorithm?</w:t>
-              </w:r>
-              <w:r>
-                <w:rPr>
-                  <w:noProof/>
-                  <w:lang w:val="en-US"/>
-                </w:rPr>
-                <w:t xml:space="preserve"> Retrieved from Quora: https://www.quora.com/What-routing-algorithms-are-most-likely-being-used-by-navigation-services-like-Garmin-and-TomTom-What-factors-are-included-in-the-final-algorithm</w:t>
-              </w:r>
-            </w:p>
-            <w:p>
-              <w:pPr>
-                <w:pStyle w:val="Bibliografa"/>
-                <w:numPr>
-                  <w:ilvl w:val="0"/>
-                  <w:numId w:val="4"/>
-                </w:numPr>
-                <w:rPr>
-                  <w:noProof/>
-                  <w:lang w:val="en-US"/>
-                </w:rPr>
-              </w:pPr>
-              <w:r>
-                <w:rPr>
-                  <w:noProof/>
-                  <w:lang w:val="en-US"/>
-                </w:rPr>
-                <w:t xml:space="preserve">Cortes, S. (2022, August 14). </w:t>
-              </w:r>
-              <w:r>
-                <w:rPr>
-                  <w:i/>
-                  <w:iCs/>
-                  <w:noProof/>
-                  <w:lang w:val="en-US"/>
-                </w:rPr>
-                <w:t>Lucidspark</w:t>
-              </w:r>
-              <w:r>
-                <w:rPr>
-                  <w:noProof/>
-                  <w:lang w:val="en-US"/>
-                </w:rPr>
-                <w:t>. Retrieved from lucid.app: https://lucid.app/lucidspark/bcf35ea3-ce3d-42d2-b9d0-7b184688fb31/edit?invitationId=inv_7b61f247-0e94-4ff5-a133-cac609c1ad3f#</w:t>
-              </w:r>
-            </w:p>
-            <w:p>
-              <w:pPr>
-                <w:pStyle w:val="Bibliografa"/>
-                <w:numPr>
-                  <w:ilvl w:val="0"/>
-                  <w:numId w:val="4"/>
-                </w:numPr>
-                <w:rPr>
-                  <w:noProof/>
-                  <w:lang w:val="en-US"/>
-                </w:rPr>
-              </w:pPr>
-              <w:r>
-                <w:rPr>
-                  <w:i/>
-                  <w:iCs/>
-                  <w:noProof/>
-                  <w:lang w:val="en-US"/>
-                </w:rPr>
-                <w:t>Criminalidad en Medellín</w:t>
-              </w:r>
-              <w:r>
-                <w:rPr>
-                  <w:noProof/>
-                  <w:lang w:val="en-US"/>
-                </w:rPr>
-                <w:t xml:space="preserve">. (2022, August). Retrieved from NUMBEO: </w:t>
-              </w:r>
-              <w:hyperlink r:id="rId15" w:history="1">
-                <w:r>
-                  <w:rPr>
-                    <w:rStyle w:val="Hipervnculo"/>
-                    <w:noProof/>
-                    <w:lang w:val="en-US"/>
-                  </w:rPr>
-                  <w:t>https://es.numbeo.com/criminalidad/ciudad/Medell%C3%ADn</w:t>
-                </w:r>
-              </w:hyperlink>
-            </w:p>
-            <w:p>
-              <w:pPr>
-                <w:pStyle w:val="Bibliografa"/>
-                <w:numPr>
-                  <w:ilvl w:val="0"/>
-                  <w:numId w:val="4"/>
-                </w:numPr>
-                <w:rPr>
-                  <w:noProof/>
-                  <w:lang w:val="en-US"/>
-                </w:rPr>
-              </w:pPr>
-              <w:r>
-                <w:rPr>
-                  <w:i/>
-                  <w:iCs/>
-                  <w:noProof/>
-                </w:rPr>
-                <w:t>El 90,1 por ciento de la mujeres no denuncia el acoso callejero</w:t>
-              </w:r>
-              <w:r>
-                <w:rPr>
-                  <w:noProof/>
-                </w:rPr>
-                <w:t xml:space="preserve">. </w:t>
-              </w:r>
-              <w:r>
-                <w:rPr>
-                  <w:noProof/>
-                  <w:lang w:val="en-US"/>
-                </w:rPr>
-                <w:t>(2019, April 29). Retrieved from El Tiempo: https://www.eltiempo.com/colombia/medellin/el-90-1-por-ciento-de-las-mujeres-no-denuncia-el-acoso-callejero-en-medellin-355056</w:t>
-              </w:r>
-            </w:p>
-            <w:p>
-              <w:pPr>
-                <w:pStyle w:val="Bibliografa"/>
-                <w:numPr>
-                  <w:ilvl w:val="0"/>
-                  <w:numId w:val="4"/>
-                </w:numPr>
-                <w:rPr>
-                  <w:noProof/>
-                  <w:lang w:val="en-US"/>
-                </w:rPr>
-              </w:pPr>
-              <w:r>
-                <w:rPr>
-                  <w:noProof/>
-                  <w:lang w:val="en-US"/>
-                </w:rPr>
-                <w:t xml:space="preserve">Lauri, J. (2022, March 14). </w:t>
-              </w:r>
-              <w:r>
-                <w:rPr>
-                  <w:i/>
-                  <w:iCs/>
-                  <w:noProof/>
-                  <w:lang w:val="en-US"/>
-                </w:rPr>
-                <w:t>The Safe Route - improving the safety of cyclists in Sweden</w:t>
-              </w:r>
-              <w:r>
-                <w:rPr>
-                  <w:noProof/>
-                  <w:lang w:val="en-US"/>
-                </w:rPr>
-                <w:t>. Retrieved from Futurice: https://futurice.com/blog/if-you-had-a-choice-would-you-select-speed-over-safety</w:t>
-              </w:r>
-            </w:p>
-            <w:p>
-              <w:pPr>
-                <w:pStyle w:val="Bibliografa"/>
-                <w:numPr>
-                  <w:ilvl w:val="0"/>
-                  <w:numId w:val="4"/>
-                </w:numPr>
-                <w:rPr>
-                  <w:noProof/>
-                  <w:lang w:val="en-US"/>
-                </w:rPr>
-              </w:pPr>
-              <w:r>
-                <w:rPr>
-                  <w:noProof/>
-                  <w:lang w:val="en-US"/>
-                </w:rPr>
-                <w:t xml:space="preserve">Mustafa, T. (2022, January 18). </w:t>
-              </w:r>
-              <w:r>
-                <w:rPr>
-                  <w:i/>
-                  <w:iCs/>
-                  <w:noProof/>
-                  <w:lang w:val="en-US"/>
-                </w:rPr>
-                <w:t>New safety app helps you find the best route home</w:t>
-              </w:r>
-              <w:r>
-                <w:rPr>
-                  <w:noProof/>
-                  <w:lang w:val="en-US"/>
-                </w:rPr>
-                <w:t>. Retrieved from Metro 50: https://metro.co.uk/2022/01/18/new-safety-app-helps-you-find-the-best-route-home-15932866/#metro-comments-container</w:t>
-              </w:r>
-            </w:p>
-            <w:p>
-              <w:pPr>
-                <w:pStyle w:val="Bibliografa"/>
-                <w:numPr>
-                  <w:ilvl w:val="0"/>
-                  <w:numId w:val="4"/>
-                </w:numPr>
-                <w:rPr>
-                  <w:noProof/>
-                  <w:lang w:val="en-US"/>
-                </w:rPr>
-              </w:pPr>
-              <w:r>
-                <w:rPr>
-                  <w:noProof/>
-                  <w:lang w:val="en-US"/>
-                </w:rPr>
-                <w:t xml:space="preserve">Pareek, S. (2015, July 2). </w:t>
-              </w:r>
-              <w:r>
-                <w:rPr>
-                  <w:i/>
-                  <w:iCs/>
-                  <w:noProof/>
-                  <w:lang w:val="en-US"/>
-                </w:rPr>
-                <w:t>An App that Helps You Decide the Safest Route Home</w:t>
-              </w:r>
-              <w:r>
-                <w:rPr>
-                  <w:noProof/>
-                  <w:lang w:val="en-US"/>
-                </w:rPr>
-                <w:t xml:space="preserve">. Retrieved from The </w:t>
-              </w:r>
-              <w:r>
-                <w:rPr>
-                  <w:noProof/>
-                  <w:lang w:val="en-US"/>
-                </w:rPr>
-                <w:t>Better India: https://www.thebetterindia.com/22908/app-helps-decide-safest-route-home/</w:t>
+                <w:lastRenderedPageBreak/>
+                <w:t>data-to-suggest-the-safest-route/&gt; [Accessed 6 October 2022].</w:t>
               </w:r>
             </w:p>
             <w:p>
@@ -4906,7 +4688,87 @@
                 <w:pStyle w:val="Prrafodelista"/>
                 <w:numPr>
                   <w:ilvl w:val="0"/>
-                  <w:numId w:val="4"/>
+                  <w:numId w:val="5"/>
+                </w:numPr>
+                <w:rPr>
+                  <w:color w:val="000000"/>
+                  <w:shd w:val="clear" w:color="auto" w:fill="FFFFFF"/>
+                  <w:lang w:val="en-US"/>
+                </w:rPr>
+              </w:pPr>
+              <w:r>
+                <w:rPr>
+                  <w:color w:val="000000"/>
+                  <w:shd w:val="clear" w:color="auto" w:fill="FFFFFF"/>
+                  <w:lang w:val="en-US"/>
+                </w:rPr>
+                <w:t>Brilliant.org. 2022. </w:t>
+              </w:r>
+              <w:r>
+                <w:rPr>
+                  <w:i/>
+                  <w:iCs/>
+                  <w:color w:val="000000"/>
+                  <w:shd w:val="clear" w:color="auto" w:fill="FFFFFF"/>
+                  <w:lang w:val="en-US"/>
+                </w:rPr>
+                <w:t>Bellman-Ford Algorithm | Brilliant Math &amp; Science Wiki</w:t>
+              </w:r>
+              <w:r>
+                <w:rPr>
+                  <w:color w:val="000000"/>
+                  <w:shd w:val="clear" w:color="auto" w:fill="FFFFFF"/>
+                  <w:lang w:val="en-US"/>
+                </w:rPr>
+                <w:t>. [online] Available at: &lt;https://brilliant.org/wiki/bellman-ford-algorithm/&gt; [Accessed 6 October 2022].</w:t>
+              </w:r>
+            </w:p>
+            <w:p>
+              <w:pPr>
+                <w:pStyle w:val="Prrafodelista"/>
+                <w:numPr>
+                  <w:ilvl w:val="0"/>
+                  <w:numId w:val="5"/>
+                </w:numPr>
+                <w:rPr>
+                  <w:color w:val="000000"/>
+                  <w:shd w:val="clear" w:color="auto" w:fill="FFFFFF"/>
+                  <w:lang w:val="en-US"/>
+                </w:rPr>
+              </w:pPr>
+              <w:r>
+                <w:rPr>
+                  <w:color w:val="000000"/>
+                  <w:shd w:val="clear" w:color="auto" w:fill="FFFFFF"/>
+                  <w:lang w:val="en-US"/>
+                </w:rPr>
+                <w:t>Brilliant.org. 2022. </w:t>
+              </w:r>
+              <w:r>
+                <w:rPr>
+                  <w:i/>
+                  <w:iCs/>
+                  <w:color w:val="000000"/>
+                  <w:shd w:val="clear" w:color="auto" w:fill="FFFFFF"/>
+                  <w:lang w:val="en-US"/>
+                </w:rPr>
+                <w:t>Breadth-First Search (BFS) | Brilliant Math &amp; Science Wiki</w:t>
+              </w:r>
+              <w:r>
+                <w:rPr>
+                  <w:color w:val="000000"/>
+                  <w:shd w:val="clear" w:color="auto" w:fill="FFFFFF"/>
+                  <w:lang w:val="en-US"/>
+                </w:rPr>
+                <w:t>. [online] Available at: &lt;https://brilliant.org/wiki/breadth-first-search-bfs/&gt; [Accessed 6 October 2022].</w:t>
+              </w:r>
+            </w:p>
+            <w:p>
+              <w:pPr>
+                <w:pStyle w:val="Prrafodelista"/>
+                <w:numPr>
+                  <w:ilvl w:val="0"/>
+                  <w:numId w:val="5"/>
                 </w:numPr>
                 <w:rPr>
                   <w:lang w:val="en-US"/>
@@ -4914,189 +4776,596 @@
               </w:pPr>
               <w:r>
                 <w:rPr>
-                  <w:noProof/>
+                  <w:color w:val="000000"/>
+                  <w:shd w:val="clear" w:color="auto" w:fill="FFFFFF"/>
                   <w:lang w:val="en-US"/>
                 </w:rPr>
-                <w:t xml:space="preserve">Rkpandey. (2022, August 14). </w:t>
+                <w:t>Brilliant.org. 2022. </w:t>
               </w:r>
               <w:r>
                 <w:rPr>
                   <w:i/>
                   <w:iCs/>
-                  <w:noProof/>
+                  <w:color w:val="000000"/>
+                  <w:shd w:val="clear" w:color="auto" w:fill="FFFFFF"/>
                   <w:lang w:val="en-US"/>
                 </w:rPr>
-                <w:t>Dijkstra's Algorithm for Shortest Path</w:t>
+                <w:t>Depth-First Search (DFS) | Brilliant Math &amp; Science Wiki</w:t>
               </w:r>
               <w:r>
                 <w:rPr>
-                  <w:noProof/>
+                  <w:color w:val="000000"/>
+                  <w:shd w:val="clear" w:color="auto" w:fill="FFFFFF"/>
                   <w:lang w:val="en-US"/>
                 </w:rPr>
-                <w:t xml:space="preserve">. Retrieved from rkpandey.com: </w:t>
+                <w:t>. [online] Available at: &lt;https://brilliant.org/wiki/depth-first-search-dfs/&gt; [Accessed 6 October 2022].</w:t>
               </w:r>
-              <w:hyperlink r:id="rId16" w:history="1">
-                <w:r>
-                  <w:rPr>
-                    <w:rStyle w:val="Hipervnculo"/>
-                    <w:noProof/>
-                    <w:lang w:val="en-US"/>
-                  </w:rPr>
-                  <w:t>http://rkpandey.com/AlgorithmHelper/shortest/path/2017/05/16/dijkstra.html</w:t>
-                </w:r>
-              </w:hyperlink>
             </w:p>
             <w:p>
               <w:pPr>
-                <w:pStyle w:val="Bibliografa"/>
+                <w:pStyle w:val="Prrafodelista"/>
                 <w:numPr>
                   <w:ilvl w:val="0"/>
-                  <w:numId w:val="4"/>
+                  <w:numId w:val="5"/>
                 </w:numPr>
                 <w:rPr>
-                  <w:noProof/>
+                  <w:color w:val="000000"/>
+                  <w:shd w:val="clear" w:color="auto" w:fill="FFFFFF"/>
                   <w:lang w:val="en-US"/>
                 </w:rPr>
               </w:pPr>
               <w:r>
                 <w:rPr>
-                  <w:i/>
-                  <w:iCs/>
-                  <w:noProof/>
+                  <w:color w:val="000000"/>
+                  <w:shd w:val="clear" w:color="auto" w:fill="FFFFFF"/>
+                  <w:lang w:val="en-US"/>
                 </w:rPr>
-                <w:t>Se registraron 6.336 muertes violentas en Colombia en el primer trimestre de 2022</w:t>
+                <w:t>Brilliant.org. 2022. </w:t>
               </w:r>
               <w:r>
                 <w:rPr>
-                  <w:noProof/>
+                  <w:i/>
+                  <w:iCs/>
+                  <w:color w:val="000000"/>
+                  <w:shd w:val="clear" w:color="auto" w:fill="FFFFFF"/>
+                  <w:lang w:val="en-US"/>
+                </w:rPr>
+                <w:t>Dijkstra's Shortest Path Algorithm | Brilliant Math &amp; Science Wiki</w:t>
+              </w:r>
+              <w:r>
+                <w:rPr>
+                  <w:color w:val="000000"/>
+                  <w:shd w:val="clear" w:color="auto" w:fill="FFFFFF"/>
+                  <w:lang w:val="en-US"/>
+                </w:rPr>
+                <w:t>. [online] Available at: &lt;https://brilliant.org/wiki/dijkstras-short-path-finder/&gt; [Accessed 6 October 2022].</w:t>
+              </w:r>
+            </w:p>
+            <w:p>
+              <w:pPr>
+                <w:pStyle w:val="Prrafodelista"/>
+                <w:numPr>
+                  <w:ilvl w:val="0"/>
+                  <w:numId w:val="5"/>
+                </w:numPr>
+                <w:rPr>
+                  <w:color w:val="000000"/>
+                  <w:shd w:val="clear" w:color="auto" w:fill="FFFFFF"/>
+                  <w:lang w:val="en-US"/>
+                </w:rPr>
+              </w:pPr>
+              <w:r>
+                <w:rPr>
+                  <w:color w:val="000000"/>
+                  <w:shd w:val="clear" w:color="auto" w:fill="FFFFFF"/>
+                  <w:lang w:val="en-US"/>
+                </w:rPr>
+                <w:t>Computer Science, 2022. </w:t>
+              </w:r>
+              <w:r>
+                <w:rPr>
+                  <w:i/>
+                  <w:iCs/>
+                  <w:color w:val="000000"/>
+                  <w:shd w:val="clear" w:color="auto" w:fill="FFFFFF"/>
+                  <w:lang w:val="en-US"/>
+                </w:rPr>
+                <w:t>Graph Data Structure 4. Dijkstra Shortest Path Algorithm</w:t>
+              </w:r>
+              <w:r>
+                <w:rPr>
+                  <w:color w:val="000000"/>
+                  <w:shd w:val="clear" w:color="auto" w:fill="FFFFFF"/>
+                  <w:lang w:val="en-US"/>
+                </w:rPr>
+                <w:t>. [image] Available at: &lt;https://youtu.be/pVfj6mxhdMw&gt; [Accessed 6 October 2022].</w:t>
+              </w:r>
+            </w:p>
+            <w:p>
+              <w:pPr>
+                <w:pStyle w:val="Prrafodelista"/>
+                <w:numPr>
+                  <w:ilvl w:val="0"/>
+                  <w:numId w:val="5"/>
+                </w:numPr>
+                <w:rPr>
+                  <w:color w:val="000000"/>
+                  <w:shd w:val="clear" w:color="auto" w:fill="FFFFFF"/>
+                  <w:lang w:val="en-US"/>
+                </w:rPr>
+              </w:pPr>
+              <w:r>
+                <w:rPr>
+                  <w:color w:val="000000"/>
+                  <w:shd w:val="clear" w:color="auto" w:fill="FFFFFF"/>
+                  <w:lang w:val="en-US"/>
+                </w:rPr>
+                <w:t>Cortes, S., 2022. </w:t>
+              </w:r>
+              <w:r>
+                <w:rPr>
+                  <w:i/>
+                  <w:iCs/>
+                  <w:color w:val="000000"/>
+                  <w:shd w:val="clear" w:color="auto" w:fill="FFFFFF"/>
+                  <w:lang w:val="en-US"/>
+                </w:rPr>
+                <w:t>DFS Representation example</w:t>
+              </w:r>
+              <w:r>
+                <w:rPr>
+                  <w:color w:val="000000"/>
+                  <w:shd w:val="clear" w:color="auto" w:fill="FFFFFF"/>
+                  <w:lang w:val="en-US"/>
+                </w:rPr>
+                <w:t>. [image] Available at: &lt;https://lucid.app/lucidspark/bcf35ea3-ce3d-42d2-b9d0-7b184688fb31/edit?invitationId=inv_7b61f247-0e94-4ff5-a133-cac609c1ad3f#&gt; [Accessed 6 October 2022].</w:t>
+              </w:r>
+            </w:p>
+            <w:p>
+              <w:pPr>
+                <w:pStyle w:val="Prrafodelista"/>
+                <w:numPr>
+                  <w:ilvl w:val="0"/>
+                  <w:numId w:val="5"/>
+                </w:numPr>
+                <w:rPr>
+                  <w:color w:val="000000"/>
+                  <w:shd w:val="clear" w:color="auto" w:fill="FFFFFF"/>
+                  <w:lang w:val="en-US"/>
+                </w:rPr>
+              </w:pPr>
+              <w:r>
+                <w:rPr>
+                  <w:color w:val="000000"/>
+                  <w:shd w:val="clear" w:color="auto" w:fill="FFFFFF"/>
+                </w:rPr>
+                <w:t>Es.numbeo.com. 2022. </w:t>
+              </w:r>
+              <w:r>
+                <w:rPr>
+                  <w:i/>
+                  <w:iCs/>
+                  <w:color w:val="000000"/>
+                  <w:shd w:val="clear" w:color="auto" w:fill="FFFFFF"/>
+                </w:rPr>
+                <w:t>Criminalidad en Medellín</w:t>
+              </w:r>
+              <w:r>
+                <w:rPr>
+                  <w:color w:val="000000"/>
+                  <w:shd w:val="clear" w:color="auto" w:fill="FFFFFF"/>
                 </w:rPr>
                 <w:t xml:space="preserve">. </w:t>
               </w:r>
               <w:r>
                 <w:rPr>
-                  <w:noProof/>
+                  <w:color w:val="000000"/>
+                  <w:shd w:val="clear" w:color="auto" w:fill="FFFFFF"/>
                   <w:lang w:val="en-US"/>
                 </w:rPr>
-                <w:t>(2022, May 5). Retrieved from infobae: https://www.infobae.com/america/colombia/2022/05/05/se-registraron-6336-muertes-violentas-en-colombia-en-el-primer-trimestre-de-2022/</w:t>
+                <w:t>[online] Available at: &lt;https://es.numbeo.com/criminalidad/ciudad/Medell%C3%ADn&gt; [Accessed 6 October 2022].</w:t>
               </w:r>
             </w:p>
             <w:p>
               <w:pPr>
-                <w:pStyle w:val="Bibliografa"/>
+                <w:pStyle w:val="Prrafodelista"/>
                 <w:numPr>
                   <w:ilvl w:val="0"/>
-                  <w:numId w:val="4"/>
+                  <w:numId w:val="5"/>
                 </w:numPr>
                 <w:rPr>
-                  <w:noProof/>
                   <w:lang w:val="en-US"/>
                 </w:rPr>
               </w:pPr>
               <w:r>
                 <w:rPr>
-                  <w:noProof/>
+                  <w:color w:val="000000"/>
+                  <w:shd w:val="clear" w:color="auto" w:fill="FFFFFF"/>
                   <w:lang w:val="en-US"/>
                 </w:rPr>
-                <w:t xml:space="preserve">Slidetodoc. (2022, August 14). </w:t>
+                <w:t>Futurice.com. 2022. </w:t>
               </w:r>
               <w:r>
                 <w:rPr>
                   <w:i/>
                   <w:iCs/>
-                  <w:noProof/>
-                  <w:lang w:val="en-US"/>
-                </w:rPr>
-                <w:t>BellmanFord Algorithm CSCI 385 Data Structures Analysis of</w:t>
-              </w:r>
-              <w:r>
-                <w:rPr>
-                  <w:noProof/>
-                  <w:lang w:val="en-US"/>
-                </w:rPr>
-                <w:t>. Retrieved from slidetodoc.com: https://slidetodoc.com/bellmanford-algorithm-csci-385-data-structures-analysis-of/</w:t>
-              </w:r>
-            </w:p>
-            <w:p>
-              <w:pPr>
-                <w:pStyle w:val="Bibliografa"/>
-                <w:numPr>
-                  <w:ilvl w:val="0"/>
-                  <w:numId w:val="4"/>
-                </w:numPr>
-                <w:rPr>
-                  <w:noProof/>
-                  <w:lang w:val="en-US"/>
-                </w:rPr>
-              </w:pPr>
-              <w:r>
-                <w:rPr>
-                  <w:i/>
-                  <w:iCs/>
-                  <w:noProof/>
+                  <w:color w:val="000000"/>
+                  <w:shd w:val="clear" w:color="auto" w:fill="FFFFFF"/>
                   <w:lang w:val="en-US"/>
                 </w:rPr>
                 <w:t>The Safe Route</w:t>
               </w:r>
               <w:r>
                 <w:rPr>
-                  <w:noProof/>
+                  <w:color w:val="000000"/>
+                  <w:shd w:val="clear" w:color="auto" w:fill="FFFFFF"/>
                   <w:lang w:val="en-US"/>
                 </w:rPr>
-                <w:t>. (n.d.). Retrieved from Futurice: https://futurice.com/saferoute</w:t>
+                <w:t>. [online] Available at: &lt;https://futurice.com/saferoute&gt; [Accessed 6 October 2022].</w:t>
+              </w:r>
+            </w:p>
+            <w:p>
+              <w:pPr>
+                <w:pStyle w:val="Prrafodelista"/>
+                <w:numPr>
+                  <w:ilvl w:val="0"/>
+                  <w:numId w:val="5"/>
+                </w:numPr>
+                <w:rPr>
+                  <w:color w:val="000000"/>
+                  <w:shd w:val="clear" w:color="auto" w:fill="FFFFFF"/>
+                  <w:lang w:val="en-US"/>
+                </w:rPr>
+              </w:pPr>
+              <w:r>
+                <w:rPr>
+                  <w:color w:val="000000"/>
+                  <w:shd w:val="clear" w:color="auto" w:fill="FFFFFF"/>
+                </w:rPr>
+                <w:t>Infobae. 2022. </w:t>
+              </w:r>
+              <w:r>
+                <w:rPr>
+                  <w:i/>
+                  <w:iCs/>
+                  <w:color w:val="000000"/>
+                  <w:shd w:val="clear" w:color="auto" w:fill="FFFFFF"/>
+                </w:rPr>
+                <w:t>Se registraron 6336 muertes violentas en Colombia en el primer trimestre de 2022</w:t>
+              </w:r>
+              <w:r>
+                <w:rPr>
+                  <w:color w:val="000000"/>
+                  <w:shd w:val="clear" w:color="auto" w:fill="FFFFFF"/>
+                </w:rPr>
+                <w:t xml:space="preserve">. </w:t>
+              </w:r>
+              <w:r>
+                <w:rPr>
+                  <w:color w:val="000000"/>
+                  <w:shd w:val="clear" w:color="auto" w:fill="FFFFFF"/>
+                  <w:lang w:val="en-US"/>
+                </w:rPr>
+                <w:t>[online] Available at: &lt;https://www.infobae.com/america/colombia/2022/05/05/se-registraron-6336-muertes-violentas-en-colombia-en-el-primer-trimestre-de-2022/&gt; [Accessed 6 October 2022].</w:t>
+              </w:r>
+            </w:p>
+            <w:p>
+              <w:pPr>
+                <w:pStyle w:val="Prrafodelista"/>
+                <w:numPr>
+                  <w:ilvl w:val="0"/>
+                  <w:numId w:val="5"/>
+                </w:numPr>
+                <w:rPr>
+                  <w:color w:val="000000"/>
+                  <w:shd w:val="clear" w:color="auto" w:fill="FFFFFF"/>
+                  <w:lang w:val="en-US"/>
+                </w:rPr>
+              </w:pPr>
+              <w:r>
+                <w:rPr>
+                  <w:color w:val="000000"/>
+                  <w:shd w:val="clear" w:color="auto" w:fill="FFFFFF"/>
+                  <w:lang w:val="en-US"/>
+                </w:rPr>
+                <w:t xml:space="preserve">Lauri, J., 2022. If you had a choice, would you select speed over </w:t>
+              </w:r>
+              <w:proofErr w:type="gramStart"/>
+              <w:r>
+                <w:rPr>
+                  <w:color w:val="000000"/>
+                  <w:shd w:val="clear" w:color="auto" w:fill="FFFFFF"/>
+                  <w:lang w:val="en-US"/>
+                </w:rPr>
+                <w:t>safety?.</w:t>
+              </w:r>
+              <w:proofErr w:type="gramEnd"/>
+              <w:r>
+                <w:rPr>
+                  <w:color w:val="000000"/>
+                  <w:shd w:val="clear" w:color="auto" w:fill="FFFFFF"/>
+                  <w:lang w:val="en-US"/>
+                </w:rPr>
+                <w:t xml:space="preserve"> [Blog] </w:t>
+              </w:r>
+              <w:proofErr w:type="spellStart"/>
+              <w:r>
+                <w:rPr>
+                  <w:i/>
+                  <w:iCs/>
+                  <w:color w:val="000000"/>
+                  <w:shd w:val="clear" w:color="auto" w:fill="FFFFFF"/>
+                  <w:lang w:val="en-US"/>
+                </w:rPr>
+                <w:t>Futurice</w:t>
+              </w:r>
+              <w:proofErr w:type="spellEnd"/>
+              <w:r>
+                <w:rPr>
+                  <w:color w:val="000000"/>
+                  <w:shd w:val="clear" w:color="auto" w:fill="FFFFFF"/>
+                  <w:lang w:val="en-US"/>
+                </w:rPr>
+                <w:t>, Available at: &lt;https://futurice.com/blog/if-you-had-a-choice-would-you-select-speed-over-safety&gt; [Accessed 6 October 2022].</w:t>
+              </w:r>
+            </w:p>
+            <w:p>
+              <w:pPr>
+                <w:pStyle w:val="Prrafodelista"/>
+                <w:numPr>
+                  <w:ilvl w:val="0"/>
+                  <w:numId w:val="5"/>
+                </w:numPr>
+                <w:rPr>
+                  <w:color w:val="000000"/>
+                  <w:shd w:val="clear" w:color="auto" w:fill="FFFFFF"/>
+                  <w:lang w:val="en-US"/>
+                </w:rPr>
+              </w:pPr>
+              <w:r>
+                <w:rPr>
+                  <w:color w:val="000000"/>
+                  <w:shd w:val="clear" w:color="auto" w:fill="FFFFFF"/>
+                  <w:lang w:val="en-US"/>
+                </w:rPr>
+                <w:t>Mustafa, T., 2022. </w:t>
+              </w:r>
+              <w:r>
+                <w:rPr>
+                  <w:i/>
+                  <w:iCs/>
+                  <w:color w:val="000000"/>
+                  <w:shd w:val="clear" w:color="auto" w:fill="FFFFFF"/>
+                  <w:lang w:val="en-US"/>
+                </w:rPr>
+                <w:t>New safety app helps you find the best route home</w:t>
+              </w:r>
+              <w:r>
+                <w:rPr>
+                  <w:color w:val="000000"/>
+                  <w:shd w:val="clear" w:color="auto" w:fill="FFFFFF"/>
+                  <w:lang w:val="en-US"/>
+                </w:rPr>
+                <w:t>. [online] Metro. Available at: &lt;https://metro.co.uk/2022/01/18/new-safety-app-helps-you-find-the-best-route-home-15932866/#top&gt; [Accessed 6 October 2022].</w:t>
+              </w:r>
+            </w:p>
+            <w:p>
+              <w:pPr>
+                <w:pStyle w:val="Prrafodelista"/>
+                <w:numPr>
+                  <w:ilvl w:val="0"/>
+                  <w:numId w:val="5"/>
+                </w:numPr>
+                <w:rPr>
+                  <w:color w:val="000000"/>
+                  <w:shd w:val="clear" w:color="auto" w:fill="FFFFFF"/>
+                  <w:lang w:val="en-US"/>
+                </w:rPr>
+              </w:pPr>
+              <w:r>
+                <w:rPr>
+                  <w:color w:val="000000"/>
+                  <w:shd w:val="clear" w:color="auto" w:fill="FFFFFF"/>
+                  <w:lang w:val="en-US"/>
+                </w:rPr>
+                <w:t>n.d. </w:t>
+              </w:r>
+              <w:r>
+                <w:rPr>
+                  <w:i/>
+                  <w:iCs/>
+                  <w:color w:val="000000"/>
+                  <w:shd w:val="clear" w:color="auto" w:fill="FFFFFF"/>
+                  <w:lang w:val="en-US"/>
+                </w:rPr>
+                <w:t>Breadth First Search (BFS)</w:t>
+              </w:r>
+              <w:r>
+                <w:rPr>
+                  <w:color w:val="000000"/>
+                  <w:shd w:val="clear" w:color="auto" w:fill="FFFFFF"/>
+                  <w:lang w:val="en-US"/>
+                </w:rPr>
+                <w:t>. [image] Available at: &lt;https://vivadifferences.com/difference-</w:t>
+              </w:r>
+              <w:r>
+                <w:rPr>
+                  <w:color w:val="000000"/>
+                  <w:shd w:val="clear" w:color="auto" w:fill="FFFFFF"/>
+                  <w:lang w:val="en-US"/>
+                </w:rPr>
+                <w:t>between-dfs-and-bfs-in-artificial-intelligence/&gt; [Accessed 6 October 2022].</w:t>
+              </w:r>
+            </w:p>
+            <w:p>
+              <w:pPr>
+                <w:pStyle w:val="Prrafodelista"/>
+                <w:numPr>
+                  <w:ilvl w:val="0"/>
+                  <w:numId w:val="5"/>
+                </w:numPr>
+                <w:rPr>
+                  <w:color w:val="000000"/>
+                  <w:shd w:val="clear" w:color="auto" w:fill="FFFFFF"/>
+                  <w:lang w:val="en-US"/>
+                </w:rPr>
+              </w:pPr>
+              <w:r>
+                <w:rPr>
+                  <w:color w:val="000000"/>
+                  <w:shd w:val="clear" w:color="auto" w:fill="FFFFFF"/>
+                  <w:lang w:val="en-US"/>
+                </w:rPr>
+                <w:t>Pareek, S., 2015. </w:t>
+              </w:r>
+              <w:r>
+                <w:rPr>
+                  <w:i/>
+                  <w:iCs/>
+                  <w:color w:val="000000"/>
+                  <w:shd w:val="clear" w:color="auto" w:fill="FFFFFF"/>
+                  <w:lang w:val="en-US"/>
+                </w:rPr>
+                <w:t>An App that Helps You Decide the Safest Route Home</w:t>
+              </w:r>
+              <w:r>
+                <w:rPr>
+                  <w:color w:val="000000"/>
+                  <w:shd w:val="clear" w:color="auto" w:fill="FFFFFF"/>
+                  <w:lang w:val="en-US"/>
+                </w:rPr>
+                <w:t>. [online] The Better India. Available at: &lt;https://www.thebetterindia.com/22908/app-helps-decide-safest-route-home/&gt; [Accessed 6 October 2022].</w:t>
+              </w:r>
+            </w:p>
+            <w:p>
+              <w:pPr>
+                <w:pStyle w:val="Prrafodelista"/>
+                <w:numPr>
+                  <w:ilvl w:val="0"/>
+                  <w:numId w:val="5"/>
+                </w:numPr>
+                <w:rPr>
+                  <w:lang w:val="en-US"/>
+                </w:rPr>
+              </w:pPr>
+              <w:r>
+                <w:rPr>
+                  <w:color w:val="000000"/>
+                  <w:shd w:val="clear" w:color="auto" w:fill="FFFFFF"/>
+                  <w:lang w:val="en-US"/>
+                </w:rPr>
+                <w:t>Quora. 2022. </w:t>
+              </w:r>
+              <w:r>
+                <w:rPr>
+                  <w:i/>
+                  <w:iCs/>
+                  <w:color w:val="000000"/>
+                  <w:shd w:val="clear" w:color="auto" w:fill="FFFFFF"/>
+                  <w:lang w:val="en-US"/>
+                </w:rPr>
+                <w:t>What routing algorithms are most likely being used by navigation services like Garmin and TomTom? What factors are included in the final ...</w:t>
+              </w:r>
+              <w:r>
+                <w:rPr>
+                  <w:color w:val="000000"/>
+                  <w:shd w:val="clear" w:color="auto" w:fill="FFFFFF"/>
+                  <w:lang w:val="en-US"/>
+                </w:rPr>
+                <w:t>. [online] Available at: &lt;https://www.quora.com/What-routing-algorithms-are-most-likely-being-used-by-navigation-services-like-Garmin-and-TomTom-What-factors-are-included-in-the-final-algorithm&gt; [Accessed 6 October 2022].</w:t>
+              </w:r>
+            </w:p>
+            <w:p>
+              <w:pPr>
+                <w:pStyle w:val="Prrafodelista"/>
+                <w:numPr>
+                  <w:ilvl w:val="0"/>
+                  <w:numId w:val="5"/>
+                </w:numPr>
+                <w:rPr>
+                  <w:lang w:val="en-US"/>
+                </w:rPr>
+              </w:pPr>
+              <w:r>
+                <w:rPr>
+                  <w:color w:val="000000"/>
+                  <w:shd w:val="clear" w:color="auto" w:fill="FFFFFF"/>
+                  <w:lang w:val="en-US"/>
+                </w:rPr>
+                <w:t>Talukder, S., 2022. </w:t>
+              </w:r>
+              <w:r>
+                <w:rPr>
+                  <w:i/>
+                  <w:iCs/>
+                  <w:color w:val="000000"/>
+                  <w:shd w:val="clear" w:color="auto" w:fill="FFFFFF"/>
+                  <w:lang w:val="en-US"/>
+                </w:rPr>
+                <w:t>Bellman-Ford Algorithm</w:t>
+              </w:r>
+              <w:r>
+                <w:rPr>
+                  <w:color w:val="000000"/>
+                  <w:shd w:val="clear" w:color="auto" w:fill="FFFFFF"/>
+                  <w:lang w:val="en-US"/>
+                </w:rPr>
+                <w:t>. [image] Available at: &lt;https://slidetodoc.com/bellmanford-algorithm-csci-385-data-structures-analysis-of/&gt; [Accessed 6 October 2022].</w:t>
+              </w:r>
+            </w:p>
+            <w:p>
+              <w:pPr>
+                <w:pStyle w:val="Prrafodelista"/>
+                <w:numPr>
+                  <w:ilvl w:val="0"/>
+                  <w:numId w:val="5"/>
+                </w:numPr>
+                <w:rPr>
+                  <w:color w:val="000000"/>
+                  <w:shd w:val="clear" w:color="auto" w:fill="FFFFFF"/>
+                  <w:lang w:val="en-US"/>
+                </w:rPr>
+              </w:pPr>
+              <w:r>
+                <w:rPr>
+                  <w:color w:val="000000"/>
+                  <w:shd w:val="clear" w:color="auto" w:fill="FFFFFF"/>
+                </w:rPr>
+                <w:t>Tiempo, C., 2022. </w:t>
+              </w:r>
+              <w:r>
+                <w:rPr>
+                  <w:i/>
+                  <w:iCs/>
+                  <w:color w:val="000000"/>
+                  <w:shd w:val="clear" w:color="auto" w:fill="FFFFFF"/>
+                </w:rPr>
+                <w:t>El 90,1 por ciento de las mujeres no denuncia el acoso callejero</w:t>
+              </w:r>
+              <w:r>
+                <w:rPr>
+                  <w:color w:val="000000"/>
+                  <w:shd w:val="clear" w:color="auto" w:fill="FFFFFF"/>
+                </w:rPr>
+                <w:t xml:space="preserve">. </w:t>
+              </w:r>
+              <w:r>
+                <w:rPr>
+                  <w:color w:val="000000"/>
+                  <w:shd w:val="clear" w:color="auto" w:fill="FFFFFF"/>
+                  <w:lang w:val="en-US"/>
+                </w:rPr>
+                <w:t>[online] El Tiempo. Available at: &lt;https://www.eltiempo.com/colombia/medellin/el-90-1-por-ciento-de-las-mujeres-no-denuncia-el-acoso-callejero-en-medellin-355056&gt; [Accessed 6 October 2022].</w:t>
               </w:r>
             </w:p>
             <w:p>
               <w:pPr>
                 <w:pStyle w:val="Bibliografa"/>
-                <w:numPr>
-                  <w:ilvl w:val="0"/>
-                  <w:numId w:val="4"/>
-                </w:numPr>
                 <w:rPr>
                   <w:noProof/>
                   <w:lang w:val="en-US"/>
                 </w:rPr>
               </w:pPr>
-              <w:r>
-                <w:rPr>
-                  <w:noProof/>
-                  <w:lang w:val="en-US"/>
-                </w:rPr>
-                <w:t xml:space="preserve">Vivadifferences. (2022, August 14). </w:t>
-              </w:r>
-              <w:r>
-                <w:rPr>
-                  <w:i/>
-                  <w:iCs/>
-                  <w:noProof/>
-                  <w:lang w:val="en-US"/>
-                </w:rPr>
-                <w:t>8 Difference Between DFS (Depth First Search) And BFS (Breadth First Search) In Artificial Intelligence</w:t>
-              </w:r>
-              <w:r>
-                <w:rPr>
-                  <w:noProof/>
-                  <w:lang w:val="en-US"/>
-                </w:rPr>
-                <w:t xml:space="preserve">. Retrieved from vivadifferences.com: </w:t>
-              </w:r>
-              <w:hyperlink r:id="rId17" w:history="1">
-                <w:r>
-                  <w:rPr>
-                    <w:rStyle w:val="Hipervnculo"/>
-                    <w:noProof/>
-                    <w:lang w:val="en-US"/>
-                  </w:rPr>
-                  <w:t>https://vivadifferences.com/difference-between-dfs-and-bfs-in-artificial-intelligence/</w:t>
-                </w:r>
-              </w:hyperlink>
-              <w:r>
-                <w:rPr>
-                  <w:noProof/>
-                  <w:lang w:val="en-US"/>
-                </w:rPr>
-                <w:t xml:space="preserve"> </w:t>
-              </w:r>
             </w:p>
           </w:sdtContent>
         </w:sdt>
@@ -5349,6 +5618,95 @@
     </w:lvl>
   </w:abstractNum>
   <w:abstractNum w:abstractNumId="1" w15:restartNumberingAfterBreak="0">
+    <w:nsid w:val="1A416F68"/>
+    <w:multiLevelType w:val="hybridMultilevel"/>
+    <w:tmpl w:val="0CDA61BC"/>
+    <w:lvl w:ilvl="0" w:tplc="0409000F">
+      <w:start w:val="1"/>
+      <w:numFmt w:val="decimal"/>
+      <w:lvlText w:val="%1."/>
+      <w:lvlJc w:val="left"/>
+      <w:pPr>
+        <w:ind w:left="720" w:hanging="360"/>
+      </w:pPr>
+      <w:rPr>
+        <w:rFonts w:hint="default"/>
+      </w:rPr>
+    </w:lvl>
+    <w:lvl w:ilvl="1" w:tplc="04090019" w:tentative="1">
+      <w:start w:val="1"/>
+      <w:numFmt w:val="lowerLetter"/>
+      <w:lvlText w:val="%2."/>
+      <w:lvlJc w:val="left"/>
+      <w:pPr>
+        <w:ind w:left="1440" w:hanging="360"/>
+      </w:pPr>
+    </w:lvl>
+    <w:lvl w:ilvl="2" w:tplc="0409001B" w:tentative="1">
+      <w:start w:val="1"/>
+      <w:numFmt w:val="lowerRoman"/>
+      <w:lvlText w:val="%3."/>
+      <w:lvlJc w:val="right"/>
+      <w:pPr>
+        <w:ind w:left="2160" w:hanging="180"/>
+      </w:pPr>
+    </w:lvl>
+    <w:lvl w:ilvl="3" w:tplc="0409000F" w:tentative="1">
+      <w:start w:val="1"/>
+      <w:numFmt w:val="decimal"/>
+      <w:lvlText w:val="%4."/>
+      <w:lvlJc w:val="left"/>
+      <w:pPr>
+        <w:ind w:left="2880" w:hanging="360"/>
+      </w:pPr>
+    </w:lvl>
+    <w:lvl w:ilvl="4" w:tplc="04090019" w:tentative="1">
+      <w:start w:val="1"/>
+      <w:numFmt w:val="lowerLetter"/>
+      <w:lvlText w:val="%5."/>
+      <w:lvlJc w:val="left"/>
+      <w:pPr>
+        <w:ind w:left="3600" w:hanging="360"/>
+      </w:pPr>
+    </w:lvl>
+    <w:lvl w:ilvl="5" w:tplc="0409001B" w:tentative="1">
+      <w:start w:val="1"/>
+      <w:numFmt w:val="lowerRoman"/>
+      <w:lvlText w:val="%6."/>
+      <w:lvlJc w:val="right"/>
+      <w:pPr>
+        <w:ind w:left="4320" w:hanging="180"/>
+      </w:pPr>
+    </w:lvl>
+    <w:lvl w:ilvl="6" w:tplc="0409000F" w:tentative="1">
+      <w:start w:val="1"/>
+      <w:numFmt w:val="decimal"/>
+      <w:lvlText w:val="%7."/>
+      <w:lvlJc w:val="left"/>
+      <w:pPr>
+        <w:ind w:left="5040" w:hanging="360"/>
+      </w:pPr>
+    </w:lvl>
+    <w:lvl w:ilvl="7" w:tplc="04090019" w:tentative="1">
+      <w:start w:val="1"/>
+      <w:numFmt w:val="lowerLetter"/>
+      <w:lvlText w:val="%8."/>
+      <w:lvlJc w:val="left"/>
+      <w:pPr>
+        <w:ind w:left="5760" w:hanging="360"/>
+      </w:pPr>
+    </w:lvl>
+    <w:lvl w:ilvl="8" w:tplc="0409001B" w:tentative="1">
+      <w:start w:val="1"/>
+      <w:numFmt w:val="lowerRoman"/>
+      <w:lvlText w:val="%9."/>
+      <w:lvlJc w:val="right"/>
+      <w:pPr>
+        <w:ind w:left="6480" w:hanging="180"/>
+      </w:pPr>
+    </w:lvl>
+  </w:abstractNum>
+  <w:abstractNum w:abstractNumId="2" w15:restartNumberingAfterBreak="0">
     <w:nsid w:val="2D1B1BB8"/>
     <w:multiLevelType w:val="hybridMultilevel"/>
     <w:tmpl w:val="536266BE"/>
@@ -5434,7 +5792,7 @@
       </w:pPr>
     </w:lvl>
   </w:abstractNum>
-  <w:abstractNum w:abstractNumId="2" w15:restartNumberingAfterBreak="0">
+  <w:abstractNum w:abstractNumId="3" w15:restartNumberingAfterBreak="0">
     <w:nsid w:val="59211645"/>
     <w:multiLevelType w:val="hybridMultilevel"/>
     <w:tmpl w:val="5E4610F8"/>
@@ -5520,7 +5878,7 @@
       </w:pPr>
     </w:lvl>
   </w:abstractNum>
-  <w:abstractNum w:abstractNumId="3" w15:restartNumberingAfterBreak="0">
+  <w:abstractNum w:abstractNumId="4" w15:restartNumberingAfterBreak="0">
     <w:nsid w:val="6E270EE4"/>
     <w:multiLevelType w:val="multilevel"/>
     <w:tmpl w:val="DB90D0FE"/>
@@ -5640,16 +5998,19 @@
     </w:lvl>
   </w:abstractNum>
   <w:num w:numId="1" w16cid:durableId="563373756">
-    <w:abstractNumId w:val="3"/>
+    <w:abstractNumId w:val="4"/>
   </w:num>
   <w:num w:numId="2" w16cid:durableId="1798835234">
-    <w:abstractNumId w:val="1"/>
+    <w:abstractNumId w:val="2"/>
   </w:num>
   <w:num w:numId="3" w16cid:durableId="1044478157">
     <w:abstractNumId w:val="0"/>
   </w:num>
   <w:num w:numId="4" w16cid:durableId="1492136826">
-    <w:abstractNumId w:val="2"/>
+    <w:abstractNumId w:val="3"/>
+  </w:num>
+  <w:num w:numId="5" w16cid:durableId="1989090298">
+    <w:abstractNumId w:val="1"/>
   </w:num>
 </w:numbering>
 </file>
@@ -7926,6 +8287,12 @@
 </file>
 
 <file path=customXml/item1.xml><?xml version="1.0" encoding="utf-8"?>
+<go:gDocsCustomXmlDataStorage xmlns:go="http://customooxmlschemas.google.com/" xmlns:r="http://schemas.openxmlformats.org/officeDocument/2006/relationships">
+  <go:docsCustomData xmlns:go="http://customooxmlschemas.google.com/" roundtripDataSignature="AMtx7mgEYR3KyYmh2vIpQrHo0+jgJYpHkA==">AMUW2mVBph3QmwN71f4jir0tC0Pl3ZYk9NfRjVtevZVqn0ce1YqWDTN+QBsYdxLO+q5fQTSJilXTMYWjgvIxr8R7HyaPK/bG6VSKLsyYzCSbYiputGWztJkhbUcPAV80n3tAvq/krSAuZkfjy26n5CYeEjB7H5q6hgwAY2tNO2czcgK6ljUiBeJYU7NiRtwDolz3cERAeBUG</go:docsCustomData>
+</go:gDocsCustomXmlDataStorage>
+</file>
+
+<file path=customXml/item2.xml><?xml version="1.0" encoding="utf-8"?>
 <b:Sources xmlns:b="http://schemas.openxmlformats.org/officeDocument/2006/bibliography" xmlns="http://schemas.openxmlformats.org/officeDocument/2006/bibliography" SelectedStyle="\APASixthEditionOfficeOnline.xsl" StyleName="APA" Version="6">
   <b:Source>
     <b:Tag>El919</b:Tag>
@@ -8260,25 +8627,19 @@
 </b:Sources>
 </file>
 
-<file path=customXml/item2.xml><?xml version="1.0" encoding="utf-8"?>
-<go:gDocsCustomXmlDataStorage xmlns:go="http://customooxmlschemas.google.com/" xmlns:r="http://schemas.openxmlformats.org/officeDocument/2006/relationships">
-  <go:docsCustomData xmlns:go="http://customooxmlschemas.google.com/" roundtripDataSignature="AMtx7mgEYR3KyYmh2vIpQrHo0+jgJYpHkA==">AMUW2mVBph3QmwN71f4jir0tC0Pl3ZYk9NfRjVtevZVqn0ce1YqWDTN+QBsYdxLO+q5fQTSJilXTMYWjgvIxr8R7HyaPK/bG6VSKLsyYzCSbYiputGWztJkhbUcPAV80n3tAvq/krSAuZkfjy26n5CYeEjB7H5q6hgwAY2tNO2czcgK6ljUiBeJYU7NiRtwDolz3cERAeBUG</go:docsCustomData>
-</go:gDocsCustomXmlDataStorage>
-</file>
-
 <file path=customXml/itemProps1.xml><?xml version="1.0" encoding="utf-8"?>
-<ds:datastoreItem xmlns:ds="http://schemas.openxmlformats.org/officeDocument/2006/customXml" ds:itemID="{6808FF0F-27D6-4D80-97C1-9B0BF55289C0}">
-  <ds:schemaRefs>
-    <ds:schemaRef ds:uri="http://schemas.openxmlformats.org/officeDocument/2006/bibliography"/>
-  </ds:schemaRefs>
-</ds:datastoreItem>
-</file>
-
-<file path=customXml/itemProps2.xml><?xml version="1.0" encoding="utf-8"?>
 <ds:datastoreItem xmlns:ds="http://schemas.openxmlformats.org/officeDocument/2006/customXml" ds:itemID="{11111111-1234-1234-1234-123412341234}">
   <ds:schemaRefs>
     <ds:schemaRef ds:uri="http://customooxmlschemas.google.com/"/>
     <ds:schemaRef ds:uri="http://schemas.openxmlformats.org/officeDocument/2006/relationships"/>
   </ds:schemaRefs>
 </ds:datastoreItem>
+</file>
+
+<file path=customXml/itemProps2.xml><?xml version="1.0" encoding="utf-8"?>
+<ds:datastoreItem xmlns:ds="http://schemas.openxmlformats.org/officeDocument/2006/customXml" ds:itemID="{6808FF0F-27D6-4D80-97C1-9B0BF55289C0}">
+  <ds:schemaRefs>
+    <ds:schemaRef ds:uri="http://schemas.openxmlformats.org/officeDocument/2006/bibliography"/>
+  </ds:schemaRefs>
+</ds:datastoreItem>
 </file>
</xml_diff>

<commit_message>
Merging Word Files and Adding a Reference
Both Word's documents were combined into one and a reference more was added to the document
</commit_message>
<xml_diff>
--- a/Materiales/Borradores/Entrega 2/Entrega2.docx
+++ b/Materiales/Borradores/Entrega 2/Entrega2.docx
@@ -133,17 +133,8 @@
                 <w:color w:val="000000" w:themeColor="text1"/>
                 <w:lang w:val="es-CO"/>
               </w:rPr>
-              <w:t xml:space="preserve">Universidad </w:t>
+              <w:t>Universidad Eafit</w:t>
             </w:r>
-            <w:proofErr w:type="spellStart"/>
-            <w:r>
-              <w:rPr>
-                <w:color w:val="000000" w:themeColor="text1"/>
-                <w:lang w:val="es-CO"/>
-              </w:rPr>
-              <w:t>Eafit</w:t>
-            </w:r>
-            <w:proofErr w:type="spellEnd"/>
           </w:p>
           <w:p>
             <w:pPr>
@@ -261,17 +252,8 @@
                 <w:color w:val="000000" w:themeColor="text1"/>
                 <w:lang w:val="es-CO"/>
               </w:rPr>
-              <w:t xml:space="preserve">Universidad </w:t>
+              <w:t>Universidad Eafit</w:t>
             </w:r>
-            <w:proofErr w:type="spellStart"/>
-            <w:r>
-              <w:rPr>
-                <w:color w:val="000000" w:themeColor="text1"/>
-                <w:lang w:val="es-CO"/>
-              </w:rPr>
-              <w:t>Eafit</w:t>
-            </w:r>
-            <w:proofErr w:type="spellEnd"/>
           </w:p>
           <w:p>
             <w:pPr>
@@ -370,17 +352,8 @@
                 <w:lang w:val="es-CO"/>
               </w:rPr>
               <w:br/>
-              <w:t xml:space="preserve">Universidad </w:t>
+              <w:t>Universidad Eafit</w:t>
             </w:r>
-            <w:proofErr w:type="spellStart"/>
-            <w:r>
-              <w:rPr>
-                <w:color w:val="000000"/>
-                <w:lang w:val="es-CO"/>
-              </w:rPr>
-              <w:t>Eafit</w:t>
-            </w:r>
-            <w:proofErr w:type="spellEnd"/>
             <w:r>
               <w:rPr>
                 <w:color w:val="000000"/>
@@ -456,16 +429,8 @@
               <w:rPr>
                 <w:lang w:val="es-CO"/>
               </w:rPr>
-              <w:t xml:space="preserve">Universidad </w:t>
+              <w:t>Universidad Eafit</w:t>
             </w:r>
-            <w:proofErr w:type="spellStart"/>
-            <w:r>
-              <w:rPr>
-                <w:lang w:val="es-CO"/>
-              </w:rPr>
-              <w:t>Eafit</w:t>
-            </w:r>
-            <w:proofErr w:type="spellEnd"/>
           </w:p>
           <w:p>
             <w:pPr>
@@ -609,15 +574,7 @@
           <w:color w:val="000000" w:themeColor="text1"/>
           <w:lang w:val="en-US"/>
         </w:rPr>
-        <w:t>1</w:t>
-      </w:r>
-      <w:r>
-        <w:rPr>
-          <w:noProof/>
-          <w:color w:val="000000" w:themeColor="text1"/>
-          <w:lang w:val="en-US"/>
-        </w:rPr>
-        <w:t>7</w:t>
+        <w:t>18</w:t>
       </w:r>
       <w:r>
         <w:rPr>
@@ -984,7 +941,7 @@
           <w:color w:val="000000" w:themeColor="text1"/>
           <w:lang w:val="en-US"/>
         </w:rPr>
-        <w:t>0</w:t>
+        <w:t>1</w:t>
       </w:r>
       <w:r>
         <w:rPr>
@@ -1277,14 +1234,35 @@
           <w:color w:val="000000" w:themeColor="text1"/>
           <w:lang w:val="en-US"/>
         </w:rPr>
-        <w:t xml:space="preserve">that find the shortest and safest path </w:t>
-      </w:r>
-      <w:r>
-        <w:rPr>
-          <w:color w:val="000000" w:themeColor="text1"/>
-          <w:lang w:val="en-US"/>
-        </w:rPr>
-        <w:t>going from a place to another in</w:t>
+        <w:t>that find</w:t>
+      </w:r>
+      <w:r>
+        <w:rPr>
+          <w:color w:val="000000" w:themeColor="text1"/>
+          <w:lang w:val="en-US"/>
+        </w:rPr>
+        <w:t>s</w:t>
+      </w:r>
+      <w:r>
+        <w:rPr>
+          <w:color w:val="000000" w:themeColor="text1"/>
+          <w:lang w:val="en-US"/>
+        </w:rPr>
+        <w:t xml:space="preserve"> the shortest and safest path </w:t>
+      </w:r>
+      <w:r>
+        <w:rPr>
+          <w:color w:val="000000" w:themeColor="text1"/>
+          <w:lang w:val="en-US"/>
+        </w:rPr>
+        <w:t>to go</w:t>
+      </w:r>
+      <w:r>
+        <w:rPr>
+          <w:color w:val="000000" w:themeColor="text1"/>
+          <w:lang w:val="en-US"/>
+        </w:rPr>
+        <w:t xml:space="preserve"> from a place to another in</w:t>
       </w:r>
       <w:r>
         <w:rPr>
@@ -1326,35 +1304,35 @@
           <w:color w:val="000000" w:themeColor="text1"/>
           <w:lang w:val="en-US"/>
         </w:rPr>
-        <w:t xml:space="preserve">which goes from one specific starting node to all other nodes in a weighted and directed graph by stopping the </w:t>
-      </w:r>
-      <w:r>
-        <w:rPr>
-          <w:color w:val="000000" w:themeColor="text1"/>
-          <w:lang w:val="en-US"/>
-        </w:rPr>
-        <w:t xml:space="preserve">algorithm once the shortest </w:t>
-      </w:r>
-      <w:r>
-        <w:rPr>
-          <w:color w:val="000000" w:themeColor="text1"/>
-          <w:lang w:val="en-US"/>
-        </w:rPr>
-        <w:t>path to the destination node has been found</w:t>
-      </w:r>
-      <w:r>
-        <w:rPr>
-          <w:color w:val="000000" w:themeColor="text1"/>
-          <w:lang w:val="en-US"/>
-        </w:rPr>
-        <w:t xml:space="preserve">; </w:t>
-      </w:r>
-      <w:r>
-        <w:rPr>
-          <w:color w:val="000000" w:themeColor="text1"/>
-          <w:lang w:val="en-US"/>
-        </w:rPr>
-        <w:t xml:space="preserve">also, we </w:t>
+        <w:t>which goes from one specific starting node to all other nodes in a weighted and directed graph</w:t>
+      </w:r>
+      <w:r>
+        <w:rPr>
+          <w:color w:val="000000" w:themeColor="text1"/>
+          <w:lang w:val="en-US"/>
+        </w:rPr>
+        <w:t>.</w:t>
+      </w:r>
+      <w:r>
+        <w:rPr>
+          <w:color w:val="000000" w:themeColor="text1"/>
+          <w:lang w:val="en-US"/>
+        </w:rPr>
+        <w:t xml:space="preserve"> </w:t>
+      </w:r>
+      <w:r>
+        <w:rPr>
+          <w:color w:val="000000" w:themeColor="text1"/>
+          <w:lang w:val="en-US"/>
+        </w:rPr>
+        <w:t>A</w:t>
+      </w:r>
+      <w:r>
+        <w:rPr>
+          <w:color w:val="000000" w:themeColor="text1"/>
+          <w:lang w:val="en-US"/>
+        </w:rPr>
+        <w:t xml:space="preserve">lso, we </w:t>
       </w:r>
       <w:r>
         <w:rPr>
@@ -1368,21 +1346,35 @@
           <w:color w:val="000000" w:themeColor="text1"/>
           <w:lang w:val="en-US"/>
         </w:rPr>
-        <w:t>se it for its</w:t>
-      </w:r>
-      <w:r>
-        <w:rPr>
-          <w:color w:val="000000" w:themeColor="text1"/>
-          <w:lang w:val="en-US"/>
-        </w:rPr>
-        <w:t xml:space="preserve"> considerably low </w:t>
-      </w:r>
-      <w:r>
-        <w:rPr>
-          <w:color w:val="000000" w:themeColor="text1"/>
-          <w:lang w:val="en-US"/>
-        </w:rPr>
-        <w:t xml:space="preserve">time execution. </w:t>
+        <w:t>se</w:t>
+      </w:r>
+      <w:r>
+        <w:rPr>
+          <w:color w:val="000000" w:themeColor="text1"/>
+          <w:lang w:val="en-US"/>
+        </w:rPr>
+        <w:t xml:space="preserve"> it</w:t>
+      </w:r>
+      <w:r>
+        <w:rPr>
+          <w:color w:val="000000" w:themeColor="text1"/>
+          <w:lang w:val="en-US"/>
+        </w:rPr>
+        <w:t xml:space="preserve"> </w:t>
+      </w:r>
+      <w:r>
+        <w:rPr>
+          <w:color w:val="000000" w:themeColor="text1"/>
+          <w:lang w:val="en-US"/>
+        </w:rPr>
+        <w:t>because of its easy implementation and its execution time, which is not very high</w:t>
+      </w:r>
+      <w:r>
+        <w:rPr>
+          <w:color w:val="000000" w:themeColor="text1"/>
+          <w:lang w:val="en-US"/>
+        </w:rPr>
+        <w:t xml:space="preserve">. </w:t>
       </w:r>
     </w:p>
     <w:p>
@@ -1462,13 +1454,25 @@
         <w:rPr>
           <w:lang w:val="en-US"/>
         </w:rPr>
-        <w:t xml:space="preserve">For this, </w:t>
-      </w:r>
-      <w:r>
-        <w:rPr>
-          <w:lang w:val="en-US"/>
-        </w:rPr>
-        <w:t xml:space="preserve">the algorithm </w:t>
+        <w:t xml:space="preserve">For this </w:t>
+      </w:r>
+      <w:r>
+        <w:rPr>
+          <w:lang w:val="en-US"/>
+        </w:rPr>
+        <w:t>the algorithm</w:t>
+      </w:r>
+      <w:r>
+        <w:rPr>
+          <w:lang w:val="en-US"/>
+        </w:rPr>
+        <w:t xml:space="preserve"> we</w:t>
+      </w:r>
+      <w:r>
+        <w:rPr>
+          <w:lang w:val="en-US"/>
+        </w:rPr>
+        <w:t xml:space="preserve"> </w:t>
       </w:r>
       <w:r>
         <w:rPr>
@@ -1480,13 +1484,13 @@
         <w:rPr>
           <w:lang w:val="en-US"/>
         </w:rPr>
-        <w:t>cases: first one</w:t>
-      </w:r>
-      <w:r>
-        <w:rPr>
-          <w:lang w:val="en-US"/>
-        </w:rPr>
-        <w:t xml:space="preserve"> is a </w:t>
+        <w:t xml:space="preserve">cases: </w:t>
+      </w:r>
+      <w:r>
+        <w:rPr>
+          <w:lang w:val="en-US"/>
+        </w:rPr>
+        <w:t xml:space="preserve">a </w:t>
       </w:r>
       <w:r>
         <w:rPr>
@@ -1498,19 +1502,37 @@
         <w:rPr>
           <w:lang w:val="en-US"/>
         </w:rPr>
-        <w:t xml:space="preserve"> with the shortest path, second one</w:t>
-      </w:r>
-      <w:r>
-        <w:rPr>
-          <w:lang w:val="en-US"/>
-        </w:rPr>
-        <w:t>, a route with the safest path</w:t>
-      </w:r>
-      <w:r>
-        <w:rPr>
-          <w:lang w:val="en-US"/>
-        </w:rPr>
-        <w:t xml:space="preserve">, and last one, is a rout that </w:t>
+        <w:t xml:space="preserve"> with the shortest path, </w:t>
+      </w:r>
+      <w:r>
+        <w:rPr>
+          <w:lang w:val="en-US"/>
+        </w:rPr>
+        <w:t>a</w:t>
+      </w:r>
+      <w:r>
+        <w:rPr>
+          <w:lang w:val="en-US"/>
+        </w:rPr>
+        <w:t xml:space="preserve"> route with the safest path</w:t>
+      </w:r>
+      <w:r>
+        <w:rPr>
+          <w:lang w:val="en-US"/>
+        </w:rPr>
+        <w:t>, and a rout</w:t>
+      </w:r>
+      <w:r>
+        <w:rPr>
+          <w:lang w:val="en-US"/>
+        </w:rPr>
+        <w:t>e</w:t>
+      </w:r>
+      <w:r>
+        <w:rPr>
+          <w:lang w:val="en-US"/>
+        </w:rPr>
+        <w:t xml:space="preserve"> that </w:t>
       </w:r>
       <w:r>
         <w:rPr>
@@ -1570,7 +1592,43 @@
         <w:rPr>
           <w:lang w:val="en-US"/>
         </w:rPr>
-        <w:t xml:space="preserve">the safety of women through shorter and safer routes. </w:t>
+        <w:t xml:space="preserve">the safety of women through </w:t>
+      </w:r>
+      <w:r>
+        <w:rPr>
+          <w:lang w:val="en-US"/>
+        </w:rPr>
+        <w:t xml:space="preserve">the </w:t>
+      </w:r>
+      <w:r>
+        <w:rPr>
+          <w:lang w:val="en-US"/>
+        </w:rPr>
+        <w:t>shorte</w:t>
+      </w:r>
+      <w:r>
+        <w:rPr>
+          <w:lang w:val="en-US"/>
+        </w:rPr>
+        <w:t>st</w:t>
+      </w:r>
+      <w:r>
+        <w:rPr>
+          <w:lang w:val="en-US"/>
+        </w:rPr>
+        <w:t xml:space="preserve"> route</w:t>
+      </w:r>
+      <w:r>
+        <w:rPr>
+          <w:lang w:val="en-US"/>
+        </w:rPr>
+        <w:t xml:space="preserve"> possible</w:t>
+      </w:r>
+      <w:r>
+        <w:rPr>
+          <w:lang w:val="en-US"/>
+        </w:rPr>
+        <w:t xml:space="preserve">. </w:t>
       </w:r>
     </w:p>
     <w:p>
@@ -1674,21 +1732,12 @@
         </w:rPr>
         <w:t xml:space="preserve">2.1 </w:t>
       </w:r>
-      <w:proofErr w:type="spellStart"/>
-      <w:r>
-        <w:rPr>
-          <w:b/>
-          <w:lang w:val="en-US"/>
-        </w:rPr>
-        <w:t>Safetipin</w:t>
-      </w:r>
-      <w:proofErr w:type="spellEnd"/>
-      <w:r>
-        <w:rPr>
-          <w:b/>
-          <w:lang w:val="en-US"/>
-        </w:rPr>
-        <w:t xml:space="preserve">: </w:t>
+      <w:r>
+        <w:rPr>
+          <w:b/>
+          <w:lang w:val="en-US"/>
+        </w:rPr>
+        <w:t xml:space="preserve">Safetipin: </w:t>
       </w:r>
       <w:r>
         <w:rPr>
@@ -1942,19 +1991,11 @@
           <w:lang w:val="en-US"/>
         </w:rPr>
       </w:pPr>
-      <w:proofErr w:type="spellStart"/>
-      <w:r>
-        <w:rPr>
-          <w:lang w:val="en-US"/>
-        </w:rPr>
-        <w:t>Safetipin</w:t>
-      </w:r>
-      <w:proofErr w:type="spellEnd"/>
-      <w:r>
-        <w:rPr>
-          <w:lang w:val="en-US"/>
-        </w:rPr>
-        <w:t xml:space="preserve"> is a mobile application which allows people to check whether a location is safe or not, </w:t>
+      <w:r>
+        <w:rPr>
+          <w:lang w:val="en-US"/>
+        </w:rPr>
+        <w:t xml:space="preserve">Safetipin is a mobile application which allows people to check whether a location is safe or not, </w:t>
       </w:r>
       <w:r>
         <w:rPr>
@@ -2080,21 +2121,7 @@
         <w:rPr>
           <w:lang w:val="en-US"/>
         </w:rPr>
-        <w:t xml:space="preserve"> </w:t>
-      </w:r>
-      <w:proofErr w:type="spellStart"/>
-      <w:r>
-        <w:rPr>
-          <w:lang w:val="en-US"/>
-        </w:rPr>
-        <w:t>Safetipin</w:t>
-      </w:r>
-      <w:proofErr w:type="spellEnd"/>
-      <w:r>
-        <w:rPr>
-          <w:lang w:val="en-US"/>
-        </w:rPr>
-        <w:t xml:space="preserve"> was created by </w:t>
+        <w:t xml:space="preserve"> Safetipin was created by </w:t>
       </w:r>
       <w:r>
         <w:rPr>
@@ -2118,7 +2145,7 @@
         <w:rPr>
           <w:lang w:val="en-US"/>
         </w:rPr>
-        <w:t>12</w:t>
+        <w:t>13</w:t>
       </w:r>
       <w:r>
         <w:rPr>
@@ -2150,13 +2177,7 @@
         <w:rPr>
           <w:lang w:val="en-US"/>
         </w:rPr>
-        <w:t>1</w:t>
-      </w:r>
-      <w:r>
-        <w:rPr>
-          <w:lang w:val="en-US"/>
-        </w:rPr>
-        <w:t>5</w:t>
+        <w:t>16</w:t>
       </w:r>
       <w:r>
         <w:rPr>
@@ -2273,21 +2294,7 @@
         <w:rPr>
           <w:lang w:val="en-US"/>
         </w:rPr>
-        <w:t xml:space="preserve"> The Safe route was created by the company </w:t>
-      </w:r>
-      <w:proofErr w:type="spellStart"/>
-      <w:r>
-        <w:rPr>
-          <w:lang w:val="en-US"/>
-        </w:rPr>
-        <w:t>Futurice</w:t>
-      </w:r>
-      <w:proofErr w:type="spellEnd"/>
-      <w:r>
-        <w:rPr>
-          <w:lang w:val="en-US"/>
-        </w:rPr>
-        <w:t>. The problem</w:t>
+        <w:t xml:space="preserve"> The Safe route was created by the company Futurice. The problem</w:t>
       </w:r>
       <w:r>
         <w:rPr>
@@ -2329,13 +2336,7 @@
         <w:rPr>
           <w:lang w:val="en-US"/>
         </w:rPr>
-        <w:t>1</w:t>
-      </w:r>
-      <w:r>
-        <w:rPr>
-          <w:lang w:val="en-US"/>
-        </w:rPr>
-        <w:t>6</w:t>
+        <w:t>17</w:t>
       </w:r>
       <w:r>
         <w:rPr>
@@ -2390,7 +2391,7 @@
         <w:rPr>
           <w:lang w:val="en-US"/>
         </w:rPr>
-        <w:t>9</w:t>
+        <w:t>10</w:t>
       </w:r>
       <w:r>
         <w:rPr>
@@ -2402,21 +2403,7 @@
         <w:rPr>
           <w:lang w:val="en-US"/>
         </w:rPr>
-        <w:t xml:space="preserve">Data about the kind of algorithm this app uses </w:t>
-      </w:r>
-      <w:proofErr w:type="gramStart"/>
-      <w:r>
-        <w:rPr>
-          <w:lang w:val="en-US"/>
-        </w:rPr>
-        <w:t>is</w:t>
-      </w:r>
-      <w:proofErr w:type="gramEnd"/>
-      <w:r>
-        <w:rPr>
-          <w:lang w:val="en-US"/>
-        </w:rPr>
-        <w:t xml:space="preserve"> not given.</w:t>
+        <w:t>Data about the kind of algorithm this app uses is not given.</w:t>
       </w:r>
     </w:p>
     <w:p>
@@ -2452,21 +2439,7 @@
         <w:rPr>
           <w:lang w:val="en-US"/>
         </w:rPr>
-        <w:t xml:space="preserve">TomTom is an application, which finds routes to take people form one location to another. Lately this app is </w:t>
-      </w:r>
-      <w:proofErr w:type="gramStart"/>
-      <w:r>
-        <w:rPr>
-          <w:lang w:val="en-US"/>
-        </w:rPr>
-        <w:t>taking into account</w:t>
-      </w:r>
-      <w:proofErr w:type="gramEnd"/>
-      <w:r>
-        <w:rPr>
-          <w:lang w:val="en-US"/>
-        </w:rPr>
-        <w:t xml:space="preserve"> the safety of some roads above others. This new </w:t>
+        <w:t xml:space="preserve">TomTom is an application, which finds routes to take people form one location to another. Lately this app is taking into account the safety of some roads above others. This new </w:t>
       </w:r>
       <w:r>
         <w:rPr>
@@ -2515,13 +2488,7 @@
         <w:rPr>
           <w:lang w:val="en-US"/>
         </w:rPr>
-        <w:t>1</w:t>
-      </w:r>
-      <w:r>
-        <w:rPr>
-          <w:lang w:val="en-US"/>
-        </w:rPr>
-        <w:t>5</w:t>
+        <w:t>6</w:t>
       </w:r>
       <w:r>
         <w:rPr>
@@ -2620,19 +2587,11 @@
         </w:rPr>
         <w:t xml:space="preserve"> involved into a harassment, </w:t>
       </w:r>
-      <w:proofErr w:type="gramStart"/>
-      <w:r>
-        <w:rPr>
-          <w:lang w:val="en-US"/>
-        </w:rPr>
-        <w:t>assault</w:t>
-      </w:r>
-      <w:proofErr w:type="gramEnd"/>
-      <w:r>
-        <w:rPr>
-          <w:lang w:val="en-US"/>
-        </w:rPr>
-        <w:t xml:space="preserve"> or attack situation.</w:t>
+      <w:r>
+        <w:rPr>
+          <w:lang w:val="en-US"/>
+        </w:rPr>
+        <w:t>assault or attack situation.</w:t>
       </w:r>
       <w:r>
         <w:rPr>
@@ -2764,7 +2723,13 @@
         <w:rPr>
           <w:lang w:val="en-US"/>
         </w:rPr>
-        <w:t>[11</w:t>
+        <w:t>[</w:t>
+      </w:r>
+      <w:r>
+        <w:rPr>
+          <w:lang w:val="en-US"/>
+        </w:rPr>
+        <w:t>12</w:t>
       </w:r>
       <w:r>
         <w:rPr>
@@ -2931,23 +2896,7 @@
           <w:color w:val="000000"/>
           <w:lang w:val="en-US"/>
         </w:rPr>
-        <w:t xml:space="preserve"> </w:t>
-      </w:r>
-      <w:proofErr w:type="spellStart"/>
-      <w:r>
-        <w:rPr>
-          <w:color w:val="000000"/>
-          <w:lang w:val="en-US"/>
-        </w:rPr>
-        <w:t>OSMnx</w:t>
-      </w:r>
-      <w:proofErr w:type="spellEnd"/>
-      <w:r>
-        <w:rPr>
-          <w:color w:val="000000"/>
-          <w:lang w:val="en-US"/>
-        </w:rPr>
-        <w:t xml:space="preserve">. The map includes (1) </w:t>
+        <w:t xml:space="preserve"> OSMnx. The map includes (1) </w:t>
       </w:r>
       <w:r>
         <w:rPr>
@@ -3016,23 +2965,7 @@
           <w:color w:val="000000"/>
           <w:lang w:val="en-US"/>
         </w:rPr>
-        <w:t>linear combination (LC) was calculated that captures the maximum variance between (</w:t>
-      </w:r>
-      <w:proofErr w:type="spellStart"/>
-      <w:r>
-        <w:rPr>
-          <w:color w:val="000000"/>
-          <w:lang w:val="en-US"/>
-        </w:rPr>
-        <w:t>i</w:t>
-      </w:r>
-      <w:proofErr w:type="spellEnd"/>
-      <w:r>
-        <w:rPr>
-          <w:color w:val="000000"/>
-          <w:lang w:val="en-US"/>
-        </w:rPr>
-        <w:t>) the fraction of households that feel insecure and (ii) the fraction of households with incomes below one minimum wage. These data were obtained from the 2017 Medellín quality of life survey. The CL was normalized, using the maximum and minimum, to obtain values between 0 and 1. The CL was obtained using principal components analysis. The risk of harassment is defined as one minus the normalized CL. Figure 1 presents the calculated risk of bullying. The map is available on GitHub</w:t>
+        <w:t>linear combination (LC) was calculated that captures the maximum variance between (i) the fraction of households that feel insecure and (ii) the fraction of households with incomes below one minimum wage. These data were obtained from the 2017 Medellín quality of life survey. The CL was normalized, using the maximum and minimum, to obtain values between 0 and 1. The CL was obtained using principal components analysis. The risk of harassment is defined as one minus the normalized CL. Figure 1 presents the calculated risk of bullying. The map is available on GitHub</w:t>
       </w:r>
       <w:r>
         <w:rPr>
@@ -3194,251 +3127,122 @@
           <w:color w:val="000000" w:themeColor="text1"/>
           <w:lang w:val="en-US"/>
         </w:rPr>
-        <w:t>Is an important graph search algorithm that is useful for analyzing and solving graph problems.</w:t>
+        <w:t>Is an important graph search algorithm that is useful for analyzing and solving graph problems</w:t>
+      </w:r>
+      <w:r>
+        <w:rPr>
+          <w:color w:val="000000" w:themeColor="text1"/>
+          <w:lang w:val="en-US"/>
+        </w:rPr>
+        <w:t xml:space="preserve"> as our problem, finding the shortest path</w:t>
+      </w:r>
+      <w:r>
+        <w:rPr>
+          <w:color w:val="000000" w:themeColor="text1"/>
+          <w:lang w:val="en-US"/>
+        </w:rPr>
+        <w:t>.</w:t>
+      </w:r>
+      <w:r>
+        <w:rPr>
+          <w:color w:val="000000" w:themeColor="text1"/>
+          <w:lang w:val="en-US"/>
+        </w:rPr>
+        <w:t xml:space="preserve"> </w:t>
+      </w:r>
+      <w:r>
+        <w:rPr>
+          <w:color w:val="000000" w:themeColor="text1"/>
+          <w:lang w:val="en-US"/>
+        </w:rPr>
+        <w:t>[3]</w:t>
       </w:r>
     </w:p>
     <w:p>
       <w:pPr>
         <w:spacing w:before="160" w:after="0" w:line="288" w:lineRule="auto"/>
         <w:rPr>
-          <w:b/>
-          <w:noProof/>
-          <w:color w:val="000000" w:themeColor="text1"/>
-          <w:lang w:val="en-US"/>
-        </w:rPr>
-      </w:pPr>
-      <w:r>
-        <w:rPr>
-          <w:color w:val="000000" w:themeColor="text1"/>
-          <w:lang w:val="en-US"/>
-        </w:rPr>
-        <w:t xml:space="preserve">Breadth First Search starts by searching start node, followed by its </w:t>
-      </w:r>
-      <w:proofErr w:type="spellStart"/>
-      <w:r>
-        <w:rPr>
-          <w:color w:val="000000" w:themeColor="text1"/>
-          <w:lang w:val="en-US"/>
-        </w:rPr>
-        <w:t>adjacents</w:t>
-      </w:r>
-      <w:proofErr w:type="spellEnd"/>
-      <w:r>
-        <w:rPr>
-          <w:color w:val="000000" w:themeColor="text1"/>
-          <w:lang w:val="en-US"/>
-        </w:rPr>
-        <w:t xml:space="preserve"> nodes, then all nodes can be reached by a path from the start node containing two edges, three edges and so on. Normally, BFS visits all vertices in a graph </w:t>
-      </w:r>
-      <w:r>
-        <w:rPr>
-          <w:i/>
-          <w:iCs/>
-          <w:color w:val="000000" w:themeColor="text1"/>
-          <w:lang w:val="en-US"/>
-        </w:rPr>
-        <w:t>G</w:t>
-      </w:r>
-      <w:r>
-        <w:rPr>
-          <w:color w:val="000000" w:themeColor="text1"/>
-          <w:lang w:val="en-US"/>
-        </w:rPr>
-        <w:t xml:space="preserve"> that </w:t>
-      </w:r>
-      <w:r>
-        <w:rPr>
-          <w:b/>
-          <w:noProof/>
+          <w:color w:val="000000" w:themeColor="text1"/>
+          <w:lang w:val="en-US"/>
+        </w:rPr>
+      </w:pPr>
+      <w:r>
+        <w:rPr>
+          <w:color w:val="000000" w:themeColor="text1"/>
+          <w:lang w:val="en-US"/>
+        </w:rPr>
+        <w:t xml:space="preserve">BFS </w:t>
+      </w:r>
+      <w:r>
+        <w:rPr>
+          <w:color w:val="000000" w:themeColor="text1"/>
+          <w:lang w:val="en-US"/>
+        </w:rPr>
+        <w:t xml:space="preserve">parses each node and edge of a graph using a queue and </w:t>
+      </w:r>
+      <w:r>
+        <w:rPr>
+          <w:color w:val="000000" w:themeColor="text1"/>
+          <w:lang w:val="en-US"/>
+        </w:rPr>
+        <w:t>something that tells us whether an edge has already been visited or not.</w:t>
+      </w:r>
+      <w:r>
+        <w:rPr>
+          <w:color w:val="000000" w:themeColor="text1"/>
+          <w:lang w:val="en-US"/>
+        </w:rPr>
+        <w:t xml:space="preserve"> </w:t>
+      </w:r>
+      <w:r>
+        <w:rPr>
+          <w:color w:val="000000" w:themeColor="text1"/>
+          <w:lang w:val="en-US"/>
+        </w:rPr>
+        <w:t xml:space="preserve">As his name says, this algorithm analyzes all </w:t>
+      </w:r>
+      <w:r>
+        <w:rPr>
           <w:color w:val="000000" w:themeColor="text1"/>
           <w:lang w:val="en-US"/>
         </w:rPr>
         <w:lastRenderedPageBreak/>
-        <w:drawing>
-          <wp:anchor distT="0" distB="0" distL="114300" distR="114300" simplePos="0" relativeHeight="251657728" behindDoc="1" locked="0" layoutInCell="1" allowOverlap="1" wp14:anchorId="2521DB67" wp14:editId="45E6A585">
-            <wp:simplePos x="0" y="0"/>
-            <wp:positionH relativeFrom="margin">
-              <wp:align>right</wp:align>
-            </wp:positionH>
-            <wp:positionV relativeFrom="paragraph">
-              <wp:posOffset>0</wp:posOffset>
-            </wp:positionV>
-            <wp:extent cx="3066415" cy="1410335"/>
-            <wp:effectExtent l="0" t="0" r="635" b="0"/>
-            <wp:wrapTopAndBottom/>
-            <wp:docPr id="5" name="Imagen 5"/>
-            <wp:cNvGraphicFramePr>
-              <a:graphicFrameLocks xmlns:a="http://schemas.openxmlformats.org/drawingml/2006/main" noChangeAspect="1"/>
-            </wp:cNvGraphicFramePr>
-            <a:graphic xmlns:a="http://schemas.openxmlformats.org/drawingml/2006/main">
-              <a:graphicData uri="http://schemas.openxmlformats.org/drawingml/2006/picture">
-                <pic:pic xmlns:pic="http://schemas.openxmlformats.org/drawingml/2006/picture">
-                  <pic:nvPicPr>
-                    <pic:cNvPr id="5" name="Imagen 5"/>
-                    <pic:cNvPicPr/>
-                  </pic:nvPicPr>
-                  <pic:blipFill>
-                    <a:blip r:embed="rId10" cstate="print">
-                      <a:extLst>
-                        <a:ext uri="{28A0092B-C50C-407E-A947-70E740481C1C}">
-                          <a14:useLocalDpi xmlns:a14="http://schemas.microsoft.com/office/drawing/2010/main" val="0"/>
-                        </a:ext>
-                      </a:extLst>
-                    </a:blip>
-                    <a:stretch>
-                      <a:fillRect/>
-                    </a:stretch>
-                  </pic:blipFill>
-                  <pic:spPr>
-                    <a:xfrm>
-                      <a:off x="0" y="0"/>
-                      <a:ext cx="3066415" cy="1410335"/>
-                    </a:xfrm>
-                    <a:prstGeom prst="rect">
-                      <a:avLst/>
-                    </a:prstGeom>
-                  </pic:spPr>
-                </pic:pic>
-              </a:graphicData>
-            </a:graphic>
-            <wp14:sizeRelH relativeFrom="margin">
-              <wp14:pctWidth>0</wp14:pctWidth>
-            </wp14:sizeRelH>
-          </wp:anchor>
-        </w:drawing>
-      </w:r>
-      <w:r>
-        <w:rPr>
-          <w:color w:val="000000" w:themeColor="text1"/>
-          <w:lang w:val="en-US"/>
-        </w:rPr>
-        <w:t xml:space="preserve">are </w:t>
-      </w:r>
-      <w:r>
-        <w:rPr>
-          <w:i/>
-          <w:iCs/>
-          <w:color w:val="000000" w:themeColor="text1"/>
-          <w:lang w:val="en-US"/>
-        </w:rPr>
-        <w:t>k</w:t>
-      </w:r>
-      <w:r>
-        <w:rPr>
-          <w:color w:val="000000" w:themeColor="text1"/>
-          <w:lang w:val="en-US"/>
-        </w:rPr>
-        <w:t xml:space="preserve"> edges away from the source vertex s before visiting </w:t>
-      </w:r>
-      <w:r>
-        <w:rPr>
-          <w:color w:val="000000" w:themeColor="text1"/>
-          <w:lang w:val="en-US"/>
-        </w:rPr>
-        <w:t>any vertex</w:t>
-      </w:r>
-      <w:r>
-        <w:rPr>
-          <w:color w:val="000000" w:themeColor="text1"/>
-          <w:lang w:val="en-US"/>
-        </w:rPr>
-        <w:t xml:space="preserve"> </w:t>
-      </w:r>
-      <w:r>
-        <w:rPr>
-          <w:i/>
-          <w:iCs/>
-          <w:color w:val="000000" w:themeColor="text1"/>
-          <w:lang w:val="en-US"/>
-        </w:rPr>
-        <w:t>k + 1</w:t>
-      </w:r>
-      <w:r>
-        <w:rPr>
-          <w:color w:val="000000" w:themeColor="text1"/>
-          <w:lang w:val="en-US"/>
-        </w:rPr>
-        <w:t xml:space="preserve"> edges away. </w:t>
-      </w:r>
-      <w:r>
-        <w:rPr>
-          <w:color w:val="161616"/>
-          <w:shd w:val="clear" w:color="auto" w:fill="FFFFFF"/>
-          <w:lang w:val="en-US"/>
-        </w:rPr>
-        <w:t>This is done until no more vertices are reachable from </w:t>
-      </w:r>
-      <w:r>
-        <w:rPr>
-          <w:rStyle w:val="katex-mathml"/>
-          <w:i/>
-          <w:iCs/>
-          <w:color w:val="161616"/>
-          <w:bdr w:val="none" w:sz="0" w:space="0" w:color="auto" w:frame="1"/>
-          <w:shd w:val="clear" w:color="auto" w:fill="FFFFFF"/>
-          <w:lang w:val="en-US"/>
-        </w:rPr>
-        <w:t>s</w:t>
-      </w:r>
-      <w:r>
-        <w:rPr>
-          <w:rStyle w:val="katex-mathml"/>
-          <w:i/>
-          <w:iCs/>
-          <w:color w:val="161616"/>
-          <w:bdr w:val="none" w:sz="0" w:space="0" w:color="auto" w:frame="1"/>
-          <w:shd w:val="clear" w:color="auto" w:fill="FFFFFF"/>
-          <w:lang w:val="en-US"/>
-        </w:rPr>
-        <w:t xml:space="preserve"> </w:t>
-      </w:r>
-      <w:r>
-        <w:rPr>
-          <w:rStyle w:val="katex-mathml"/>
-          <w:color w:val="161616"/>
-          <w:bdr w:val="none" w:sz="0" w:space="0" w:color="auto" w:frame="1"/>
-          <w:shd w:val="clear" w:color="auto" w:fill="FFFFFF"/>
-          <w:lang w:val="en-US"/>
-        </w:rPr>
-        <w:t>[</w:t>
-      </w:r>
-      <w:r>
-        <w:rPr>
-          <w:rStyle w:val="katex-mathml"/>
-          <w:color w:val="161616"/>
-          <w:bdr w:val="none" w:sz="0" w:space="0" w:color="auto" w:frame="1"/>
-          <w:shd w:val="clear" w:color="auto" w:fill="FFFFFF"/>
-          <w:lang w:val="en-US"/>
-        </w:rPr>
-        <w:t>3</w:t>
-      </w:r>
-      <w:r>
-        <w:rPr>
-          <w:rStyle w:val="katex-mathml"/>
-          <w:color w:val="161616"/>
-          <w:bdr w:val="none" w:sz="0" w:space="0" w:color="auto" w:frame="1"/>
-          <w:shd w:val="clear" w:color="auto" w:fill="FFFFFF"/>
-          <w:lang w:val="en-US"/>
-        </w:rPr>
-        <w:t>]</w:t>
-      </w:r>
-      <w:r>
-        <w:rPr>
-          <w:rStyle w:val="mord"/>
-          <w:color w:val="161616"/>
-          <w:shd w:val="clear" w:color="auto" w:fill="FFFFFF"/>
-          <w:lang w:val="en-US"/>
-        </w:rPr>
-        <w:t>.</w:t>
-      </w:r>
-      <w:r>
-        <w:rPr>
-          <w:b/>
-          <w:noProof/>
-          <w:color w:val="000000" w:themeColor="text1"/>
-          <w:lang w:val="en-US"/>
-        </w:rPr>
-        <w:t xml:space="preserve"> </w:t>
+        <w:t xml:space="preserve">the adjacent node of a specific vertex, which in a graph could be seen as the first level, then it continues to the next level until it reaches the final node. When a final node has been reached by the BTS, it will return a data structure which contains the shortest path. </w:t>
+      </w:r>
+      <w:r>
+        <w:rPr>
+          <w:color w:val="000000" w:themeColor="text1"/>
+          <w:lang w:val="en-US"/>
+        </w:rPr>
+        <w:t xml:space="preserve">This algorithm </w:t>
+      </w:r>
+      <w:r>
+        <w:rPr>
+          <w:color w:val="000000" w:themeColor="text1"/>
+          <w:lang w:val="en-US"/>
+        </w:rPr>
+        <w:t>claims that the first time a node is discovered during the traversal, the distance from the source would give us the shortest path</w:t>
+      </w:r>
+      <w:r>
+        <w:rPr>
+          <w:color w:val="000000" w:themeColor="text1"/>
+          <w:lang w:val="en-US"/>
+        </w:rPr>
+        <w:t xml:space="preserve"> to that node</w:t>
+      </w:r>
+      <w:r>
+        <w:rPr>
+          <w:color w:val="000000" w:themeColor="text1"/>
+          <w:lang w:val="en-US"/>
+        </w:rPr>
+        <w:t xml:space="preserve"> [9]</w:t>
+      </w:r>
+      <w:r>
+        <w:rPr>
+          <w:color w:val="000000" w:themeColor="text1"/>
+          <w:lang w:val="en-US"/>
+        </w:rPr>
+        <w:t xml:space="preserve">. </w:t>
       </w:r>
     </w:p>
     <w:p>
@@ -3457,7 +3261,7 @@
           <w:lang w:val="en-US"/>
         </w:rPr>
         <w:drawing>
-          <wp:anchor distT="0" distB="0" distL="114300" distR="114300" simplePos="0" relativeHeight="251658752" behindDoc="1" locked="0" layoutInCell="1" allowOverlap="1" wp14:anchorId="76F805AE" wp14:editId="577BE445">
+          <wp:anchor distT="0" distB="0" distL="114300" distR="114300" simplePos="0" relativeHeight="251664384" behindDoc="1" locked="0" layoutInCell="1" allowOverlap="1" wp14:anchorId="76F805AE" wp14:editId="5ECA3986">
             <wp:simplePos x="0" y="0"/>
             <wp:positionH relativeFrom="column">
               <wp:posOffset>76200</wp:posOffset>
@@ -3480,7 +3284,7 @@
                     <pic:cNvPicPr/>
                   </pic:nvPicPr>
                   <pic:blipFill rotWithShape="1">
-                    <a:blip r:embed="rId11">
+                    <a:blip r:embed="rId10">
                       <a:extLst>
                         <a:ext uri="{28A0092B-C50C-407E-A947-70E740481C1C}">
                           <a14:useLocalDpi xmlns:a14="http://schemas.microsoft.com/office/drawing/2010/main" val="0"/>
@@ -3541,8 +3345,9 @@
         <w:rPr>
           <w:sz w:val="20"/>
           <w:szCs w:val="20"/>
-        </w:rPr>
-        <w:fldChar w:fldCharType="begin"/>
+          <w:lang w:val="en-US"/>
+        </w:rPr>
+        <w:t>2</w:t>
       </w:r>
       <w:r>
         <w:rPr>
@@ -3550,30 +3355,31 @@
           <w:szCs w:val="20"/>
           <w:lang w:val="en-US"/>
         </w:rPr>
-        <w:instrText xml:space="preserve"> SEQ Figure \* ARABIC </w:instrText>
+        <w:t xml:space="preserve"> Breadth First Search Algorithm</w:t>
       </w:r>
       <w:r>
         <w:rPr>
           <w:sz w:val="20"/>
           <w:szCs w:val="20"/>
-        </w:rPr>
-        <w:fldChar w:fldCharType="separate"/>
-      </w:r>
-      <w:r>
-        <w:rPr>
-          <w:noProof/>
+          <w:lang w:val="en-US"/>
+        </w:rPr>
+        <w:t xml:space="preserve"> [</w:t>
+      </w:r>
+      <w:r>
+        <w:rPr>
           <w:sz w:val="20"/>
           <w:szCs w:val="20"/>
           <w:lang w:val="en-US"/>
         </w:rPr>
-        <w:t>1</w:t>
+        <w:t>14</w:t>
       </w:r>
       <w:r>
         <w:rPr>
           <w:sz w:val="20"/>
           <w:szCs w:val="20"/>
-        </w:rPr>
-        <w:fldChar w:fldCharType="end"/>
+          <w:lang w:val="en-US"/>
+        </w:rPr>
+        <w:t>]</w:t>
       </w:r>
       <w:r>
         <w:rPr>
@@ -3581,46 +3387,6 @@
           <w:szCs w:val="20"/>
           <w:lang w:val="en-US"/>
         </w:rPr>
-        <w:t xml:space="preserve"> Example of Breadth First Search Algorithm</w:t>
-      </w:r>
-      <w:r>
-        <w:rPr>
-          <w:sz w:val="20"/>
-          <w:szCs w:val="20"/>
-          <w:lang w:val="en-US"/>
-        </w:rPr>
-        <w:t xml:space="preserve"> [</w:t>
-      </w:r>
-      <w:r>
-        <w:rPr>
-          <w:sz w:val="20"/>
-          <w:szCs w:val="20"/>
-          <w:lang w:val="en-US"/>
-        </w:rPr>
-        <w:t>1</w:t>
-      </w:r>
-      <w:r>
-        <w:rPr>
-          <w:sz w:val="20"/>
-          <w:szCs w:val="20"/>
-          <w:lang w:val="en-US"/>
-        </w:rPr>
-        <w:t>3</w:t>
-      </w:r>
-      <w:r>
-        <w:rPr>
-          <w:sz w:val="20"/>
-          <w:szCs w:val="20"/>
-          <w:lang w:val="en-US"/>
-        </w:rPr>
-        <w:t>]</w:t>
-      </w:r>
-      <w:r>
-        <w:rPr>
-          <w:sz w:val="20"/>
-          <w:szCs w:val="20"/>
-          <w:lang w:val="en-US"/>
-        </w:rPr>
         <w:t>.</w:t>
       </w:r>
     </w:p>
@@ -3655,8 +3421,7 @@
         <w:spacing w:before="160" w:after="0" w:line="288" w:lineRule="auto"/>
         <w:rPr>
           <w:bCs/>
-          <w:color w:val="161616"/>
-          <w:shd w:val="clear" w:color="auto" w:fill="FFFFFF"/>
+          <w:color w:val="000000" w:themeColor="text1"/>
           <w:lang w:val="en-US"/>
         </w:rPr>
       </w:pPr>
@@ -3666,52 +3431,95 @@
           <w:color w:val="000000" w:themeColor="text1"/>
           <w:lang w:val="en-US"/>
         </w:rPr>
-        <w:t xml:space="preserve">Is and algorithm for searching a graph or three data structure. The algorithm starts at the root (top) </w:t>
+        <w:t>Abbreviated</w:t>
       </w:r>
       <w:r>
         <w:rPr>
           <w:bCs/>
-          <w:color w:val="161616"/>
-          <w:shd w:val="clear" w:color="auto" w:fill="FFFFFF"/>
-          <w:lang w:val="en-US"/>
-        </w:rPr>
-        <w:t>node of a tree and goes as far as it can down a given branch (path), then backtracks until it finds an unexplored path, and then explores it. The algorithm does this until the entire graph has been explored</w:t>
+          <w:color w:val="000000" w:themeColor="text1"/>
+          <w:lang w:val="en-US"/>
+        </w:rPr>
+        <w:t xml:space="preserve"> as DFS, this algorithm is very similar to BFS algorithm. DFS </w:t>
       </w:r>
       <w:r>
         <w:rPr>
           <w:bCs/>
-          <w:color w:val="161616"/>
-          <w:shd w:val="clear" w:color="auto" w:fill="FFFFFF"/>
-          <w:lang w:val="en-US"/>
-        </w:rPr>
-        <w:t xml:space="preserve"> [</w:t>
+          <w:color w:val="000000" w:themeColor="text1"/>
+          <w:lang w:val="en-US"/>
+        </w:rPr>
+        <w:t>is about fully parsing an adjacent node before parsing another one</w:t>
       </w:r>
       <w:r>
         <w:rPr>
           <w:bCs/>
-          <w:color w:val="161616"/>
-          <w:shd w:val="clear" w:color="auto" w:fill="FFFFFF"/>
-          <w:lang w:val="en-US"/>
-        </w:rPr>
-        <w:t>4</w:t>
+          <w:color w:val="000000" w:themeColor="text1"/>
+          <w:lang w:val="en-US"/>
+        </w:rPr>
+        <w:t>, meaning that it goes through all the nodes of an adjacent node</w:t>
       </w:r>
       <w:r>
         <w:rPr>
           <w:bCs/>
-          <w:color w:val="161616"/>
-          <w:shd w:val="clear" w:color="auto" w:fill="FFFFFF"/>
-          <w:lang w:val="en-US"/>
-        </w:rPr>
-        <w:t>]</w:t>
+          <w:color w:val="000000" w:themeColor="text1"/>
+          <w:lang w:val="en-US"/>
+        </w:rPr>
+        <w:t>,</w:t>
       </w:r>
       <w:r>
         <w:rPr>
           <w:bCs/>
-          <w:color w:val="161616"/>
-          <w:shd w:val="clear" w:color="auto" w:fill="FFFFFF"/>
-          <w:lang w:val="en-US"/>
-        </w:rPr>
-        <w:t>.</w:t>
+          <w:color w:val="000000" w:themeColor="text1"/>
+          <w:lang w:val="en-US"/>
+        </w:rPr>
+        <w:t xml:space="preserve"> and then trackbacks until it finds an unexplored path, the next adjacent node </w:t>
+      </w:r>
+      <w:r>
+        <w:rPr>
+          <w:bCs/>
+          <w:color w:val="000000" w:themeColor="text1"/>
+          <w:lang w:val="en-US"/>
+        </w:rPr>
+        <w:t>of</w:t>
+      </w:r>
+      <w:r>
+        <w:rPr>
+          <w:bCs/>
+          <w:color w:val="000000" w:themeColor="text1"/>
+          <w:lang w:val="en-US"/>
+        </w:rPr>
+        <w:t xml:space="preserve"> the starting node</w:t>
+      </w:r>
+      <w:r>
+        <w:rPr>
+          <w:bCs/>
+          <w:color w:val="000000" w:themeColor="text1"/>
+          <w:lang w:val="en-US"/>
+        </w:rPr>
+        <w:t>,</w:t>
+      </w:r>
+      <w:r>
+        <w:rPr>
+          <w:bCs/>
+          <w:color w:val="000000" w:themeColor="text1"/>
+          <w:lang w:val="en-US"/>
+        </w:rPr>
+        <w:t xml:space="preserve"> and explores it.</w:t>
+      </w:r>
+      <w:r>
+        <w:rPr>
+          <w:bCs/>
+          <w:color w:val="000000" w:themeColor="text1"/>
+          <w:lang w:val="en-US"/>
+        </w:rPr>
+        <w:t xml:space="preserve"> While BFS is guaranteed to return an optimal answer, DFS is not </w:t>
+      </w:r>
+      <w:r>
+        <w:rPr>
+          <w:bCs/>
+          <w:color w:val="000000" w:themeColor="text1"/>
+          <w:lang w:val="en-US"/>
+        </w:rPr>
+        <w:t>[4].</w:t>
       </w:r>
     </w:p>
     <w:p>
@@ -3741,7 +3549,7 @@
                     </pic:cNvPicPr>
                   </pic:nvPicPr>
                   <pic:blipFill>
-                    <a:blip r:embed="rId12">
+                    <a:blip r:embed="rId11">
                       <a:extLst>
                         <a:ext uri="{28A0092B-C50C-407E-A947-70E740481C1C}">
                           <a14:useLocalDpi xmlns:a14="http://schemas.microsoft.com/office/drawing/2010/main" val="0"/>
@@ -3809,8 +3617,9 @@
           <w:rFonts w:cs="Times New Roman"/>
           <w:sz w:val="20"/>
           <w:szCs w:val="20"/>
-        </w:rPr>
-        <w:fldChar w:fldCharType="begin"/>
+          <w:lang w:val="en-US"/>
+        </w:rPr>
+        <w:t>3</w:t>
       </w:r>
       <w:r>
         <w:rPr>
@@ -3819,84 +3628,32 @@
           <w:szCs w:val="20"/>
           <w:lang w:val="en-US"/>
         </w:rPr>
-        <w:instrText xml:space="preserve"> SEQ Figure \* ARABIC </w:instrText>
+        <w:t xml:space="preserve"> </w:t>
+      </w:r>
+      <w:r>
+        <w:rPr>
+          <w:rFonts w:cs="Times New Roman"/>
+          <w:bCs/>
+          <w:sz w:val="20"/>
+          <w:szCs w:val="20"/>
+          <w:lang w:val="en-US"/>
+        </w:rPr>
+        <w:t>Depth First Search</w:t>
       </w:r>
       <w:r>
         <w:rPr>
           <w:rFonts w:cs="Times New Roman"/>
           <w:sz w:val="20"/>
           <w:szCs w:val="20"/>
-        </w:rPr>
-        <w:fldChar w:fldCharType="separate"/>
-      </w:r>
-      <w:r>
-        <w:rPr>
-          <w:rFonts w:cs="Times New Roman"/>
-          <w:noProof/>
-          <w:sz w:val="20"/>
-          <w:szCs w:val="20"/>
-          <w:lang w:val="en-US"/>
-        </w:rPr>
-        <w:t>2</w:t>
+          <w:lang w:val="en-US"/>
+        </w:rPr>
+        <w:t xml:space="preserve"> [7]</w:t>
       </w:r>
       <w:r>
         <w:rPr>
           <w:rFonts w:cs="Times New Roman"/>
           <w:sz w:val="20"/>
           <w:szCs w:val="20"/>
-        </w:rPr>
-        <w:fldChar w:fldCharType="end"/>
-      </w:r>
-      <w:r>
-        <w:rPr>
-          <w:rFonts w:cs="Times New Roman"/>
-          <w:sz w:val="20"/>
-          <w:szCs w:val="20"/>
-          <w:lang w:val="en-US"/>
-        </w:rPr>
-        <w:t xml:space="preserve"> </w:t>
-      </w:r>
-      <w:r>
-        <w:rPr>
-          <w:rFonts w:cs="Times New Roman"/>
-          <w:sz w:val="20"/>
-          <w:szCs w:val="20"/>
-          <w:lang w:val="en-US"/>
-        </w:rPr>
-        <w:t>DFS Representation example</w:t>
-      </w:r>
-      <w:r>
-        <w:rPr>
-          <w:rFonts w:cs="Times New Roman"/>
-          <w:sz w:val="20"/>
-          <w:szCs w:val="20"/>
-          <w:lang w:val="en-US"/>
-        </w:rPr>
-        <w:t xml:space="preserve"> [</w:t>
-      </w:r>
-      <w:r>
-        <w:rPr>
-          <w:rFonts w:cs="Times New Roman"/>
-          <w:sz w:val="20"/>
-          <w:szCs w:val="20"/>
-          <w:lang w:val="en-US"/>
-        </w:rPr>
-        <w:t>7</w:t>
-      </w:r>
-      <w:r>
-        <w:rPr>
-          <w:rFonts w:cs="Times New Roman"/>
-          <w:sz w:val="20"/>
-          <w:szCs w:val="20"/>
-          <w:lang w:val="en-US"/>
-        </w:rPr>
-        <w:t>]</w:t>
-      </w:r>
-      <w:r>
-        <w:rPr>
-          <w:rFonts w:cs="Times New Roman"/>
-          <w:sz w:val="20"/>
-          <w:szCs w:val="20"/>
           <w:lang w:val="en-US"/>
         </w:rPr>
         <w:t>.</w:t>
@@ -3927,7 +3684,7 @@
           <w:shd w:val="clear" w:color="auto" w:fill="FFFFFF"/>
           <w:lang w:val="en-US"/>
         </w:rPr>
-        <w:t>Dijkstra's Shortest Path Algorithm</w:t>
+        <w:t>Dijkstra's Algorithm</w:t>
       </w:r>
     </w:p>
     <w:p>
@@ -3945,86 +3702,163 @@
           <w:color w:val="000000" w:themeColor="text1"/>
           <w:lang w:val="en-US"/>
         </w:rPr>
-        <w:t>It is an algorithm to find the shortest path from a starting node to a target node in a weighted graph. Dijkstra algorithm creates a tree of shortest paths from the starting vertex, the source, to all other points in the graph.</w:t>
+        <w:t>It is an algorithm to find the shortest path from a starting node to a target node in a weighted graph</w:t>
+      </w:r>
+      <w:r>
+        <w:rPr>
+          <w:color w:val="161616"/>
+          <w:shd w:val="clear" w:color="auto" w:fill="FFFFFF"/>
+          <w:lang w:val="en-US"/>
+        </w:rPr>
+        <w:t xml:space="preserve">. </w:t>
+      </w:r>
+      <w:r>
+        <w:rPr>
+          <w:bCs/>
+          <w:color w:val="000000" w:themeColor="text1"/>
+          <w:lang w:val="en-US"/>
+        </w:rPr>
+        <w:t xml:space="preserve">The graph can either be directed or undirected. One stipulation to using the </w:t>
+      </w:r>
+      <w:r>
+        <w:rPr>
+          <w:bCs/>
+          <w:color w:val="000000" w:themeColor="text1"/>
+          <w:lang w:val="en-US"/>
+        </w:rPr>
+        <w:t>algorithm is that the graph needs to have a nonnegative weight on every edge.</w:t>
       </w:r>
     </w:p>
     <w:p>
       <w:pPr>
         <w:spacing w:before="160" w:after="0" w:line="288" w:lineRule="auto"/>
         <w:rPr>
-          <w:color w:val="161616"/>
-          <w:shd w:val="clear" w:color="auto" w:fill="FFFFFF"/>
-          <w:lang w:val="en-US"/>
-        </w:rPr>
-      </w:pPr>
-      <w:r>
-        <w:rPr>
-          <w:color w:val="161616"/>
-          <w:shd w:val="clear" w:color="auto" w:fill="FFFFFF"/>
-          <w:lang w:val="en-US"/>
-        </w:rPr>
-        <w:t xml:space="preserve">Dijkstra’s algorithm, published in 1959 and named after its creator Dutch computer scientist </w:t>
-      </w:r>
-      <w:proofErr w:type="spellStart"/>
-      <w:r>
-        <w:rPr>
-          <w:color w:val="161616"/>
-          <w:shd w:val="clear" w:color="auto" w:fill="FFFFFF"/>
-          <w:lang w:val="en-US"/>
-        </w:rPr>
-        <w:t>Edsger</w:t>
-      </w:r>
-      <w:proofErr w:type="spellEnd"/>
-      <w:r>
-        <w:rPr>
-          <w:color w:val="161616"/>
-          <w:shd w:val="clear" w:color="auto" w:fill="FFFFFF"/>
-          <w:lang w:val="en-US"/>
-        </w:rPr>
-        <w:t xml:space="preserve"> Dijkstra, can be applied on a weighted </w:t>
-      </w:r>
-      <w:r>
-        <w:rPr>
-          <w:shd w:val="clear" w:color="auto" w:fill="FFFFFF"/>
-          <w:lang w:val="en-US"/>
-        </w:rPr>
-        <w:t>graph</w:t>
-      </w:r>
-      <w:r>
-        <w:rPr>
-          <w:color w:val="161616"/>
-          <w:shd w:val="clear" w:color="auto" w:fill="FFFFFF"/>
-          <w:lang w:val="en-US"/>
-        </w:rPr>
-        <w:t>. The graph can either be directed or undirected. One stipulation to using the algorithm is that the graph needs to have a nonnegative weight on every edge</w:t>
-      </w:r>
-      <w:r>
-        <w:rPr>
-          <w:color w:val="161616"/>
-          <w:shd w:val="clear" w:color="auto" w:fill="FFFFFF"/>
-          <w:lang w:val="en-US"/>
-        </w:rPr>
-        <w:t xml:space="preserve"> [</w:t>
-      </w:r>
-      <w:r>
-        <w:rPr>
-          <w:color w:val="161616"/>
-          <w:shd w:val="clear" w:color="auto" w:fill="FFFFFF"/>
-          <w:lang w:val="en-US"/>
-        </w:rPr>
-        <w:t>5</w:t>
-      </w:r>
-      <w:r>
-        <w:rPr>
-          <w:color w:val="161616"/>
-          <w:shd w:val="clear" w:color="auto" w:fill="FFFFFF"/>
-          <w:lang w:val="en-US"/>
-        </w:rPr>
-        <w:t>].</w:t>
+          <w:bCs/>
+          <w:color w:val="000000" w:themeColor="text1"/>
+          <w:lang w:val="en-US"/>
+        </w:rPr>
+      </w:pPr>
+      <w:r>
+        <w:rPr>
+          <w:bCs/>
+          <w:color w:val="000000" w:themeColor="text1"/>
+          <w:lang w:val="en-US"/>
+        </w:rPr>
+        <w:t xml:space="preserve">Dijkstra Algorithm starts from the starting </w:t>
+      </w:r>
+      <w:r>
+        <w:rPr>
+          <w:bCs/>
+          <w:color w:val="000000" w:themeColor="text1"/>
+          <w:lang w:val="en-US"/>
+        </w:rPr>
+        <w:t>node, and it parses the distances to each connected node of the graph, in other words the weight between nodes. It constantly builds a set of nodes that have minimum distance from the source</w:t>
+      </w:r>
+      <w:r>
+        <w:rPr>
+          <w:bCs/>
+          <w:color w:val="000000" w:themeColor="text1"/>
+          <w:lang w:val="en-US"/>
+        </w:rPr>
+        <w:t xml:space="preserve"> repeating this process until all nodes has been visited and the destination node has been reached. It also returns a data structure which contains the shortest path from a node or vertex to another </w:t>
+      </w:r>
+      <w:r>
+        <w:rPr>
+          <w:bCs/>
+          <w:color w:val="000000" w:themeColor="text1"/>
+          <w:lang w:val="en-US"/>
+        </w:rPr>
+        <w:t>[5]</w:t>
+      </w:r>
+      <w:r>
+        <w:rPr>
+          <w:bCs/>
+          <w:color w:val="000000" w:themeColor="text1"/>
+          <w:lang w:val="en-US"/>
+        </w:rPr>
+        <w:t xml:space="preserve">. </w:t>
+      </w:r>
+      <w:r>
+        <w:rPr>
+          <w:bCs/>
+          <w:color w:val="000000" w:themeColor="text1"/>
+          <w:lang w:val="en-US"/>
+        </w:rPr>
+        <w:t xml:space="preserve"> </w:t>
       </w:r>
     </w:p>
     <w:p>
       <w:pPr>
+        <w:spacing w:before="160" w:after="0" w:line="288" w:lineRule="auto"/>
+        <w:rPr>
+          <w:bCs/>
+          <w:color w:val="000000" w:themeColor="text1"/>
+          <w:lang w:val="en-US"/>
+        </w:rPr>
+      </w:pPr>
+      <w:r>
+        <w:rPr>
+          <w:b/>
+          <w:noProof/>
+          <w:color w:val="000000" w:themeColor="text1"/>
+          <w:lang w:val="en-US"/>
+        </w:rPr>
+        <w:drawing>
+          <wp:anchor distT="0" distB="0" distL="114300" distR="114300" simplePos="0" relativeHeight="251662336" behindDoc="1" locked="0" layoutInCell="1" allowOverlap="1" wp14:anchorId="2521DB67" wp14:editId="753344D5">
+            <wp:simplePos x="0" y="0"/>
+            <wp:positionH relativeFrom="column">
+              <wp:posOffset>-46355</wp:posOffset>
+            </wp:positionH>
+            <wp:positionV relativeFrom="paragraph">
+              <wp:posOffset>290830</wp:posOffset>
+            </wp:positionV>
+            <wp:extent cx="3066415" cy="1410335"/>
+            <wp:effectExtent l="0" t="0" r="635" b="0"/>
+            <wp:wrapTopAndBottom/>
+            <wp:docPr id="5" name="Imagen 5"/>
+            <wp:cNvGraphicFramePr>
+              <a:graphicFrameLocks xmlns:a="http://schemas.openxmlformats.org/drawingml/2006/main" noChangeAspect="1"/>
+            </wp:cNvGraphicFramePr>
+            <a:graphic xmlns:a="http://schemas.openxmlformats.org/drawingml/2006/main">
+              <a:graphicData uri="http://schemas.openxmlformats.org/drawingml/2006/picture">
+                <pic:pic xmlns:pic="http://schemas.openxmlformats.org/drawingml/2006/picture">
+                  <pic:nvPicPr>
+                    <pic:cNvPr id="5" name="Imagen 5"/>
+                    <pic:cNvPicPr/>
+                  </pic:nvPicPr>
+                  <pic:blipFill>
+                    <a:blip r:embed="rId12" cstate="print">
+                      <a:extLst>
+                        <a:ext uri="{28A0092B-C50C-407E-A947-70E740481C1C}">
+                          <a14:useLocalDpi xmlns:a14="http://schemas.microsoft.com/office/drawing/2010/main" val="0"/>
+                        </a:ext>
+                      </a:extLst>
+                    </a:blip>
+                    <a:stretch>
+                      <a:fillRect/>
+                    </a:stretch>
+                  </pic:blipFill>
+                  <pic:spPr>
+                    <a:xfrm>
+                      <a:off x="0" y="0"/>
+                      <a:ext cx="3066415" cy="1410335"/>
+                    </a:xfrm>
+                    <a:prstGeom prst="rect">
+                      <a:avLst/>
+                    </a:prstGeom>
+                  </pic:spPr>
+                </pic:pic>
+              </a:graphicData>
+            </a:graphic>
+            <wp14:sizeRelH relativeFrom="margin">
+              <wp14:pctWidth>0</wp14:pctWidth>
+            </wp14:sizeRelH>
+          </wp:anchor>
+        </w:drawing>
+      </w:r>
+    </w:p>
+    <w:p>
+      <w:pPr>
         <w:keepNext/>
         <w:spacing w:before="160" w:after="0" w:line="288" w:lineRule="auto"/>
         <w:rPr>
@@ -4045,8 +3879,9 @@
         <w:rPr>
           <w:i/>
           <w:iCs/>
-        </w:rPr>
-        <w:fldChar w:fldCharType="begin"/>
+          <w:lang w:val="en-US"/>
+        </w:rPr>
+        <w:t>4</w:t>
       </w:r>
       <w:r>
         <w:rPr>
@@ -4054,56 +3889,24 @@
           <w:iCs/>
           <w:lang w:val="en-US"/>
         </w:rPr>
-        <w:instrText xml:space="preserve"> SEQ Figure \* ARABIC </w:instrText>
-      </w:r>
-      <w:r>
-        <w:rPr>
+        <w:t xml:space="preserve"> </w:t>
+      </w:r>
+      <w:r>
+        <w:rPr>
+          <w:bCs/>
           <w:i/>
           <w:iCs/>
-        </w:rPr>
-        <w:fldChar w:fldCharType="separate"/>
+          <w:lang w:val="en-US"/>
+        </w:rPr>
+        <w:t>Dijkstra's Algorithm</w:t>
       </w:r>
       <w:r>
         <w:rPr>
           <w:i/>
           <w:iCs/>
-          <w:noProof/>
-          <w:lang w:val="en-US"/>
-        </w:rPr>
-        <w:t>3</w:t>
-      </w:r>
-      <w:r>
-        <w:rPr>
-          <w:i/>
-          <w:iCs/>
-        </w:rPr>
-        <w:fldChar w:fldCharType="end"/>
-      </w:r>
-      <w:r>
-        <w:rPr>
-          <w:i/>
-          <w:iCs/>
-          <w:lang w:val="en-US"/>
-        </w:rPr>
-        <w:t xml:space="preserve"> The result of Dijkstra’s algorithm starting at node v is a shortest path tree rooted at v, such that the path from root v to any other node in the tree is the shortest path distance. The shortest path tree is a spanning tree, meaning that it is a </w:t>
-      </w:r>
-      <w:r>
-        <w:rPr>
-          <w:i/>
-          <w:iCs/>
-          <w:lang w:val="en-US"/>
-        </w:rPr>
-        <w:t xml:space="preserve">subgraph </w:t>
-      </w:r>
-      <w:r>
-        <w:rPr>
-          <w:i/>
-          <w:iCs/>
-          <w:color w:val="000000" w:themeColor="text1"/>
-          <w:shd w:val="clear" w:color="auto" w:fill="FFFFFF"/>
-          <w:lang w:val="en-US"/>
-        </w:rPr>
-        <w:t>which includes all the vertices of </w:t>
+          <w:lang w:val="en-US"/>
+        </w:rPr>
+        <w:t xml:space="preserve"> </w:t>
       </w:r>
       <w:r>
         <w:rPr>
@@ -4115,7 +3918,7 @@
           <w:shd w:val="clear" w:color="auto" w:fill="FFFFFF"/>
           <w:lang w:val="en-US"/>
         </w:rPr>
-        <w:t>G</w:t>
+        <w:t>[</w:t>
       </w:r>
       <w:r>
         <w:rPr>
@@ -4127,7 +3930,7 @@
           <w:shd w:val="clear" w:color="auto" w:fill="FFFFFF"/>
           <w:lang w:val="en-US"/>
         </w:rPr>
-        <w:t xml:space="preserve"> </w:t>
+        <w:t>6</w:t>
       </w:r>
       <w:r>
         <w:rPr>
@@ -4139,40 +3942,16 @@
           <w:shd w:val="clear" w:color="auto" w:fill="FFFFFF"/>
           <w:lang w:val="en-US"/>
         </w:rPr>
-        <w:t>[</w:t>
-      </w:r>
-      <w:r>
-        <w:rPr>
-          <w:rStyle w:val="CdigoHTML"/>
-          <w:rFonts w:ascii="Times New Roman" w:hAnsi="Times New Roman" w:cs="Times New Roman"/>
+        <w:t>]</w:t>
+      </w:r>
+      <w:r>
+        <w:rPr>
           <w:i/>
           <w:iCs/>
           <w:color w:val="000000" w:themeColor="text1"/>
           <w:shd w:val="clear" w:color="auto" w:fill="FFFFFF"/>
           <w:lang w:val="en-US"/>
         </w:rPr>
-        <w:t>6</w:t>
-      </w:r>
-      <w:r>
-        <w:rPr>
-          <w:rStyle w:val="CdigoHTML"/>
-          <w:rFonts w:ascii="Times New Roman" w:hAnsi="Times New Roman" w:cs="Times New Roman"/>
-          <w:i/>
-          <w:iCs/>
-          <w:color w:val="000000" w:themeColor="text1"/>
-          <w:shd w:val="clear" w:color="auto" w:fill="FFFFFF"/>
-          <w:lang w:val="en-US"/>
-        </w:rPr>
-        <w:t>]</w:t>
-      </w:r>
-      <w:r>
-        <w:rPr>
-          <w:i/>
-          <w:iCs/>
-          <w:color w:val="000000" w:themeColor="text1"/>
-          <w:shd w:val="clear" w:color="auto" w:fill="FFFFFF"/>
-          <w:lang w:val="en-US"/>
-        </w:rPr>
         <w:t>.</w:t>
       </w:r>
     </w:p>
@@ -4223,11 +4002,35 @@
       <w:r>
         <w:rPr>
           <w:rStyle w:val="Textoennegrita"/>
+          <w:b w:val="0"/>
+          <w:bCs w:val="0"/>
           <w:color w:val="161616"/>
           <w:shd w:val="clear" w:color="auto" w:fill="FFFFFF"/>
           <w:lang w:val="en-US"/>
         </w:rPr>
-        <w:t>Bellman-Ford algorithm</w:t>
+        <w:t>Bellman-Ford</w:t>
+      </w:r>
+      <w:r>
+        <w:rPr>
+          <w:rStyle w:val="Textoennegrita"/>
+          <w:b w:val="0"/>
+          <w:bCs w:val="0"/>
+          <w:color w:val="161616"/>
+          <w:shd w:val="clear" w:color="auto" w:fill="FFFFFF"/>
+          <w:lang w:val="en-US"/>
+        </w:rPr>
+        <w:t xml:space="preserve"> A</w:t>
+      </w:r>
+      <w:r>
+        <w:rPr>
+          <w:rStyle w:val="Textoennegrita"/>
+          <w:b w:val="0"/>
+          <w:bCs w:val="0"/>
+          <w:color w:val="161616"/>
+          <w:shd w:val="clear" w:color="auto" w:fill="FFFFFF"/>
+          <w:lang w:val="en-US"/>
+        </w:rPr>
+        <w:t>lgorithm</w:t>
       </w:r>
       <w:r>
         <w:rPr>
@@ -4334,23 +4137,49 @@
           <w:shd w:val="clear" w:color="auto" w:fill="FFFFFF"/>
           <w:lang w:val="en-US"/>
         </w:rPr>
-        <w:t xml:space="preserve">is guaranteed to find the shortest path in a graph. Though it is slower than Dijkstra's algorithm, Bellman-Ford is capable of handling graphs that contain negative edge weights, so it is more versatile. It is worth noting that if there exists a negative cycle in the graph, then there is no shortest </w:t>
-      </w:r>
-      <w:r>
+        <w:t xml:space="preserve">is guaranteed to find the shortest path in a graph. Though it is slower than Dijkstra's algorithm, Bellman-Ford is capable of handling graphs that contain negative edge weights, so it is more versatile. </w:t>
+      </w:r>
+    </w:p>
+    <w:p>
+      <w:pPr>
+        <w:spacing w:before="160" w:after="0" w:line="288" w:lineRule="auto"/>
         <w:rPr>
           <w:color w:val="161616"/>
           <w:shd w:val="clear" w:color="auto" w:fill="FFFFFF"/>
           <w:lang w:val="en-US"/>
         </w:rPr>
-        <w:t>path</w:t>
-      </w:r>
+      </w:pPr>
       <w:r>
         <w:rPr>
           <w:color w:val="161616"/>
           <w:shd w:val="clear" w:color="auto" w:fill="FFFFFF"/>
           <w:lang w:val="en-US"/>
         </w:rPr>
-        <w:t xml:space="preserve"> [2]</w:t>
+        <w:t xml:space="preserve">This algorithm first set all the distances </w:t>
+      </w:r>
+      <w:r>
+        <w:rPr>
+          <w:color w:val="161616"/>
+          <w:shd w:val="clear" w:color="auto" w:fill="FFFFFF"/>
+          <w:lang w:val="en-US"/>
+        </w:rPr>
+        <w:t>to go to the source node to this the final node. Unlike Dijkstra, Bellman-Ford Algorithm doesn’t need to verify whether a node has been visited or not. While setting the distances of each node, it also set his predecessor. When the algorithm eventually went through all nodes of the graph, the shortest path will be in the predecessor dictionary</w:t>
+      </w:r>
+      <w:r>
+        <w:rPr>
+          <w:color w:val="161616"/>
+          <w:shd w:val="clear" w:color="auto" w:fill="FFFFFF"/>
+          <w:lang w:val="en-US"/>
+        </w:rPr>
+        <w:t xml:space="preserve"> </w:t>
+      </w:r>
+      <w:r>
+        <w:rPr>
+          <w:color w:val="161616"/>
+          <w:shd w:val="clear" w:color="auto" w:fill="FFFFFF"/>
+          <w:lang w:val="en-US"/>
+        </w:rPr>
+        <w:t>[2]</w:t>
       </w:r>
       <w:r>
         <w:rPr>
@@ -4384,6 +4213,7 @@
           <w:shd w:val="clear" w:color="auto" w:fill="FFFFFF"/>
           <w:lang w:val="en-US"/>
         </w:rPr>
+        <w:lastRenderedPageBreak/>
         <w:drawing>
           <wp:inline distT="0" distB="0" distL="0" distR="0" wp14:anchorId="3B3D5961" wp14:editId="3DE0F3CD">
             <wp:extent cx="3049679" cy="1694668"/>
@@ -4448,8 +4278,9 @@
         <w:rPr>
           <w:sz w:val="20"/>
           <w:szCs w:val="20"/>
-        </w:rPr>
-        <w:fldChar w:fldCharType="begin"/>
+          <w:lang w:val="en-US"/>
+        </w:rPr>
+        <w:t>5</w:t>
       </w:r>
       <w:r>
         <w:rPr>
@@ -4457,38 +4288,311 @@
           <w:szCs w:val="20"/>
           <w:lang w:val="en-US"/>
         </w:rPr>
-        <w:instrText xml:space="preserve"> SEQ Figure \* ARABIC </w:instrText>
+        <w:t>.</w:t>
       </w:r>
       <w:r>
         <w:rPr>
           <w:sz w:val="20"/>
           <w:szCs w:val="20"/>
-        </w:rPr>
-        <w:fldChar w:fldCharType="separate"/>
-      </w:r>
-      <w:r>
-        <w:rPr>
+          <w:lang w:val="en-US"/>
+        </w:rPr>
+        <w:t xml:space="preserve"> </w:t>
+      </w:r>
+      <w:r>
+        <w:rPr>
+          <w:sz w:val="20"/>
+          <w:szCs w:val="20"/>
+          <w:lang w:val="en-US"/>
+        </w:rPr>
+        <w:t xml:space="preserve">Bellman-Ford </w:t>
+      </w:r>
+      <w:r>
+        <w:rPr>
+          <w:sz w:val="20"/>
+          <w:szCs w:val="20"/>
+          <w:lang w:val="en-US"/>
+        </w:rPr>
+        <w:t>A</w:t>
+      </w:r>
+      <w:r>
+        <w:rPr>
+          <w:sz w:val="20"/>
+          <w:szCs w:val="20"/>
+          <w:lang w:val="en-US"/>
+        </w:rPr>
+        <w:t>lgorithm</w:t>
+      </w:r>
+      <w:r>
+        <w:rPr>
+          <w:sz w:val="20"/>
+          <w:szCs w:val="20"/>
+          <w:lang w:val="en-US"/>
+        </w:rPr>
+        <w:t xml:space="preserve"> [</w:t>
+      </w:r>
+      <w:r>
+        <w:rPr>
+          <w:sz w:val="20"/>
+          <w:szCs w:val="20"/>
+          <w:lang w:val="en-US"/>
+        </w:rPr>
+        <w:t>15</w:t>
+      </w:r>
+      <w:r>
+        <w:rPr>
+          <w:sz w:val="20"/>
+          <w:szCs w:val="20"/>
+          <w:lang w:val="en-US"/>
+        </w:rPr>
+        <w:t>]</w:t>
+      </w:r>
+      <w:r>
+        <w:rPr>
+          <w:sz w:val="20"/>
+          <w:szCs w:val="20"/>
+          <w:lang w:val="en-US"/>
+        </w:rPr>
+        <w:t>.</w:t>
+      </w:r>
+    </w:p>
+    <w:p>
+      <w:pPr>
+        <w:pStyle w:val="Descripcin"/>
+        <w:rPr>
+          <w:sz w:val="20"/>
+          <w:szCs w:val="20"/>
+          <w:lang w:val="en-US"/>
+        </w:rPr>
+      </w:pPr>
+      <w:r>
+        <w:rPr>
+          <w:b/>
+          <w:sz w:val="20"/>
+          <w:szCs w:val="20"/>
+          <w:lang w:val="en-US"/>
+        </w:rPr>
+        <w:t>4. ALGORITHM DESIGN AND IMPLEMENTATION</w:t>
+      </w:r>
+    </w:p>
+    <w:p>
+      <w:pPr>
+        <w:pStyle w:val="Descripcin"/>
+        <w:rPr>
+          <w:i w:val="0"/>
+          <w:iCs w:val="0"/>
+          <w:sz w:val="20"/>
+          <w:szCs w:val="20"/>
+          <w:lang w:val="en-US"/>
+        </w:rPr>
+      </w:pPr>
+      <w:r>
+        <w:rPr>
+          <w:i w:val="0"/>
+          <w:iCs w:val="0"/>
+          <w:sz w:val="20"/>
+          <w:szCs w:val="20"/>
+          <w:lang w:val="en-US"/>
+        </w:rPr>
+        <w:t>In the following, we explain the data structures and algorithms used in this work. The implementations of the data structures and algorithms are available on Github</w:t>
+      </w:r>
+      <w:r>
+        <w:rPr>
+          <w:i w:val="0"/>
+          <w:iCs w:val="0"/>
+          <w:sz w:val="20"/>
+          <w:szCs w:val="20"/>
+          <w:vertAlign w:val="superscript"/>
+        </w:rPr>
+        <w:footnoteReference w:id="4"/>
+      </w:r>
+      <w:r>
+        <w:rPr>
+          <w:i w:val="0"/>
+          <w:iCs w:val="0"/>
+          <w:sz w:val="20"/>
+          <w:szCs w:val="20"/>
+          <w:lang w:val="en-US"/>
+        </w:rPr>
+        <w:t xml:space="preserve"> .</w:t>
+      </w:r>
+    </w:p>
+    <w:p>
+      <w:pPr>
+        <w:pStyle w:val="Descripcin"/>
+        <w:rPr>
+          <w:sz w:val="20"/>
+          <w:szCs w:val="20"/>
+          <w:lang w:val="en-US"/>
+        </w:rPr>
+      </w:pPr>
+      <w:r>
+        <w:rPr>
+          <w:b/>
+          <w:sz w:val="20"/>
+          <w:szCs w:val="20"/>
+          <w:lang w:val="en-US"/>
+        </w:rPr>
+        <w:t>4.1 Data Structures</w:t>
+      </w:r>
+    </w:p>
+    <w:p>
+      <w:pPr>
+        <w:pStyle w:val="Descripcin"/>
+        <w:rPr>
+          <w:sz w:val="20"/>
+          <w:szCs w:val="20"/>
+          <w:lang w:val="en-US"/>
+        </w:rPr>
+      </w:pPr>
+      <w:r>
+        <w:rPr>
+          <w:i w:val="0"/>
+          <w:sz w:val="20"/>
+          <w:szCs w:val="20"/>
+          <w:lang w:val="en-US"/>
+        </w:rPr>
+        <w:t>The data</w:t>
+      </w:r>
+      <w:r>
+        <w:rPr>
+          <w:i w:val="0"/>
+          <w:sz w:val="20"/>
+          <w:szCs w:val="20"/>
+          <w:lang w:val="en-US"/>
+        </w:rPr>
+        <w:t xml:space="preserve"> was given via CSV file. We used Pandas DataFrame to extract the data from the file.</w:t>
+      </w:r>
+      <w:r>
+        <w:rPr>
+          <w:i w:val="0"/>
+          <w:sz w:val="20"/>
+          <w:szCs w:val="20"/>
+          <w:lang w:val="en-US"/>
+        </w:rPr>
+        <w:t xml:space="preserve"> As data structure we were using a Graph and in our implementation the representation of the graph is an Adjacency List and we used python dictionaries to implement it. Each key of the dictionary or the graph is a coordinate extracted from the Pandas DataFrame and the values for these keys are the adjacent coordinates (adjacent nodes) which are also dictionaries with coordinates as keys and distance and harassment risk as values within a tuple. </w:t>
+      </w:r>
+      <w:r>
+        <w:rPr>
+          <w:iCs w:val="0"/>
+          <w:sz w:val="20"/>
+          <w:szCs w:val="20"/>
+          <w:lang w:val="en-US"/>
+        </w:rPr>
+        <w:t>The</w:t>
+      </w:r>
+      <w:r>
+        <w:rPr>
+          <w:sz w:val="20"/>
+          <w:szCs w:val="20"/>
+          <w:lang w:val="en-US"/>
+        </w:rPr>
+        <w:t xml:space="preserve"> data structure is presented in Figure </w:t>
+      </w:r>
+      <w:r>
+        <w:rPr>
+          <w:sz w:val="20"/>
+          <w:szCs w:val="20"/>
+          <w:lang w:val="en-US"/>
+        </w:rPr>
+        <w:t>7</w:t>
+      </w:r>
+      <w:r>
+        <w:rPr>
+          <w:sz w:val="20"/>
+          <w:szCs w:val="20"/>
+          <w:lang w:val="en-US"/>
+        </w:rPr>
+        <w:t>.</w:t>
+      </w:r>
+    </w:p>
+    <w:p>
+      <w:pPr>
+        <w:pStyle w:val="Descripcin"/>
+        <w:rPr>
+          <w:sz w:val="20"/>
+          <w:szCs w:val="20"/>
+          <w:lang w:val="en-US"/>
+        </w:rPr>
+      </w:pPr>
+      <w:r>
+        <w:rPr>
+          <w:i w:val="0"/>
           <w:noProof/>
           <w:sz w:val="20"/>
           <w:szCs w:val="20"/>
-          <w:lang w:val="en-US"/>
-        </w:rPr>
-        <w:t>4</w:t>
-      </w:r>
-      <w:r>
+        </w:rPr>
+        <w:drawing>
+          <wp:anchor distT="0" distB="0" distL="0" distR="0" simplePos="0" relativeHeight="251666432" behindDoc="0" locked="0" layoutInCell="1" hidden="0" allowOverlap="1" wp14:anchorId="54E860DE" wp14:editId="667BD550">
+            <wp:simplePos x="0" y="0"/>
+            <wp:positionH relativeFrom="column">
+              <wp:align>right</wp:align>
+            </wp:positionH>
+            <wp:positionV relativeFrom="paragraph">
+              <wp:posOffset>139700</wp:posOffset>
+            </wp:positionV>
+            <wp:extent cx="3143250" cy="1670050"/>
+            <wp:effectExtent l="0" t="0" r="0" b="6350"/>
+            <wp:wrapSquare wrapText="bothSides" distT="0" distB="0" distL="0" distR="0"/>
+            <wp:docPr id="12" name="image2.png"/>
+            <wp:cNvGraphicFramePr/>
+            <a:graphic xmlns:a="http://schemas.openxmlformats.org/drawingml/2006/main">
+              <a:graphicData uri="http://schemas.openxmlformats.org/drawingml/2006/picture">
+                <pic:pic xmlns:pic="http://schemas.openxmlformats.org/drawingml/2006/picture">
+                  <pic:nvPicPr>
+                    <pic:cNvPr id="12" name="image2.png"/>
+                    <pic:cNvPicPr preferRelativeResize="0"/>
+                  </pic:nvPicPr>
+                  <pic:blipFill>
+                    <a:blip r:embed="rId14" cstate="print">
+                      <a:extLst>
+                        <a:ext uri="{28A0092B-C50C-407E-A947-70E740481C1C}">
+                          <a14:useLocalDpi xmlns:a14="http://schemas.microsoft.com/office/drawing/2010/main" val="0"/>
+                        </a:ext>
+                      </a:extLst>
+                    </a:blip>
+                    <a:stretch>
+                      <a:fillRect/>
+                    </a:stretch>
+                  </pic:blipFill>
+                  <pic:spPr>
+                    <a:xfrm>
+                      <a:off x="0" y="0"/>
+                      <a:ext cx="3143250" cy="1670050"/>
+                    </a:xfrm>
+                    <a:prstGeom prst="rect">
+                      <a:avLst/>
+                    </a:prstGeom>
+                    <a:ln/>
+                  </pic:spPr>
+                </pic:pic>
+              </a:graphicData>
+            </a:graphic>
+            <wp14:sizeRelH relativeFrom="margin">
+              <wp14:pctWidth>0</wp14:pctWidth>
+            </wp14:sizeRelH>
+            <wp14:sizeRelV relativeFrom="margin">
+              <wp14:pctHeight>0</wp14:pctHeight>
+            </wp14:sizeRelV>
+          </wp:anchor>
+        </w:drawing>
+      </w:r>
+    </w:p>
+    <w:p>
+      <w:pPr>
+        <w:pStyle w:val="Descripcin"/>
         <w:rPr>
           <w:sz w:val="20"/>
           <w:szCs w:val="20"/>
-        </w:rPr>
-        <w:fldChar w:fldCharType="end"/>
-      </w:r>
+          <w:lang w:val="en-US"/>
+        </w:rPr>
+      </w:pPr>
       <w:r>
         <w:rPr>
           <w:sz w:val="20"/>
           <w:szCs w:val="20"/>
           <w:lang w:val="en-US"/>
         </w:rPr>
-        <w:t xml:space="preserve"> </w:t>
+        <w:t xml:space="preserve">Figure </w:t>
       </w:r>
       <w:r>
         <w:rPr>
@@ -4496,7 +4600,7 @@
           <w:szCs w:val="20"/>
           <w:lang w:val="en-US"/>
         </w:rPr>
-        <w:t>Bellman-Ford algorithm</w:t>
+        <w:t>7 Graph Represented as Adjacency List</w:t>
       </w:r>
       <w:r>
         <w:rPr>
@@ -4504,74 +4608,250 @@
           <w:szCs w:val="20"/>
           <w:lang w:val="en-US"/>
         </w:rPr>
-        <w:t xml:space="preserve"> e</w:t>
-      </w:r>
-      <w:r>
+        <w:t>.</w:t>
+      </w:r>
+      <w:bookmarkStart w:id="1" w:name="bookmark=id.1fob9te" w:colFirst="0" w:colLast="0"/>
+      <w:bookmarkEnd w:id="1"/>
+    </w:p>
+    <w:p>
+      <w:pPr>
+        <w:pStyle w:val="Descripcin"/>
         <w:rPr>
           <w:sz w:val="20"/>
           <w:szCs w:val="20"/>
           <w:lang w:val="en-US"/>
         </w:rPr>
-        <w:t>xample</w:t>
-      </w:r>
-      <w:r>
-        <w:rPr>
+      </w:pPr>
+      <w:r>
+        <w:rPr>
+          <w:b/>
           <w:sz w:val="20"/>
           <w:szCs w:val="20"/>
           <w:lang w:val="en-US"/>
         </w:rPr>
-        <w:t xml:space="preserve"> [1</w:t>
-      </w:r>
-      <w:r>
+        <w:t>4.2 Algorithms</w:t>
+      </w:r>
+    </w:p>
+    <w:p>
+      <w:pPr>
+        <w:pStyle w:val="Descripcin"/>
         <w:rPr>
           <w:sz w:val="20"/>
           <w:szCs w:val="20"/>
           <w:lang w:val="en-US"/>
         </w:rPr>
-        <w:t>4</w:t>
-      </w:r>
+      </w:pPr>
       <w:r>
         <w:rPr>
           <w:sz w:val="20"/>
           <w:szCs w:val="20"/>
           <w:lang w:val="en-US"/>
         </w:rPr>
-        <w:t>]</w:t>
-      </w:r>
-      <w:r>
-        <w:rPr>
+        <w:t>In this paper, we propose an algorithm for a path that minimizes both the distance and the risk of street sexual harassment.</w:t>
+      </w:r>
+    </w:p>
+    <w:p>
+      <w:pPr>
+        <w:pStyle w:val="Descripcin"/>
+        <w:rPr>
+          <w:color w:val="0070C0"/>
           <w:sz w:val="20"/>
           <w:szCs w:val="20"/>
           <w:lang w:val="en-US"/>
         </w:rPr>
-        <w:t>.</w:t>
+      </w:pPr>
+      <w:r>
+        <w:rPr>
+          <w:b/>
+          <w:color w:val="0070C0"/>
+          <w:sz w:val="20"/>
+          <w:szCs w:val="20"/>
+          <w:lang w:val="en-US"/>
+        </w:rPr>
+        <w:t>4.2.1 Algorithm for a pedestrian path that reduces both distance and risk of sexual street harassment</w:t>
       </w:r>
     </w:p>
     <w:p>
       <w:pPr>
-        <w:pStyle w:val="Ttulo1"/>
-        <w:rPr>
-          <w:b/>
-          <w:lang w:val="en-US"/>
-        </w:rPr>
-      </w:pPr>
-      <w:r>
-        <w:rPr>
-          <w:b/>
-          <w:lang w:val="en-US"/>
-        </w:rPr>
-        <w:t>ACKNOWLEDGEMENTS</w:t>
+        <w:pStyle w:val="Descripcin"/>
+        <w:rPr>
+          <w:sz w:val="20"/>
+          <w:szCs w:val="20"/>
+          <w:lang w:val="en-US"/>
+        </w:rPr>
+      </w:pPr>
+      <w:r>
+        <w:rPr>
+          <w:color w:val="0070C0"/>
+          <w:sz w:val="20"/>
+          <w:szCs w:val="20"/>
+          <w:lang w:val="en-US"/>
+        </w:rPr>
+        <w:t xml:space="preserve">Explain the design of the algorithm for calculating a path that reduces both distance and risk of harassment and make your own graph. Do not use graphs from the Internet, make your own. (In this semester, the algorithm could be DFS, BFS, Dijkstra, A*, Bellman, Floyd among others ). </w:t>
+      </w:r>
+      <w:r>
+        <w:rPr>
+          <w:sz w:val="20"/>
+          <w:szCs w:val="20"/>
+          <w:lang w:val="en-US"/>
+        </w:rPr>
+        <w:t xml:space="preserve">The algorithm is exemplified in Figure </w:t>
+      </w:r>
+      <w:r>
+        <w:rPr>
+          <w:sz w:val="20"/>
+          <w:szCs w:val="20"/>
+          <w:lang w:val="en-US"/>
+        </w:rPr>
+        <w:t>6</w:t>
+      </w:r>
+      <w:r>
+        <w:rPr>
+          <w:sz w:val="20"/>
+          <w:szCs w:val="20"/>
+          <w:lang w:val="en-US"/>
+        </w:rPr>
+        <w:t>.</w:t>
       </w:r>
     </w:p>
     <w:p>
       <w:pPr>
-        <w:rPr>
+        <w:pStyle w:val="Descripcin"/>
+        <w:rPr>
+          <w:sz w:val="20"/>
+          <w:szCs w:val="20"/>
           <w:lang w:val="en-US"/>
         </w:rPr>
       </w:pPr>
     </w:p>
     <w:p>
       <w:pPr>
+        <w:pStyle w:val="Descripcin"/>
+        <w:rPr>
+          <w:sz w:val="20"/>
+          <w:szCs w:val="20"/>
+          <w:lang w:val="en-US"/>
+        </w:rPr>
+      </w:pPr>
+      <w:r>
+        <w:rPr>
+          <w:b/>
+          <w:color w:val="0070C0"/>
+          <w:sz w:val="20"/>
+          <w:szCs w:val="20"/>
+          <w:lang w:val="en-US"/>
+        </w:rPr>
+        <w:t xml:space="preserve">Figure </w:t>
+      </w:r>
+      <w:r>
+        <w:rPr>
+          <w:b/>
+          <w:color w:val="0070C0"/>
+          <w:sz w:val="20"/>
+          <w:szCs w:val="20"/>
+          <w:lang w:val="en-US"/>
+        </w:rPr>
+        <w:t>6</w:t>
+      </w:r>
+      <w:r>
+        <w:rPr>
+          <w:b/>
+          <w:color w:val="0070C0"/>
+          <w:sz w:val="20"/>
+          <w:szCs w:val="20"/>
+          <w:lang w:val="en-US"/>
+        </w:rPr>
+        <w:t xml:space="preserve">: </w:t>
+      </w:r>
+      <w:r>
+        <w:rPr>
+          <w:color w:val="0070C0"/>
+          <w:sz w:val="20"/>
+          <w:szCs w:val="20"/>
+          <w:lang w:val="en-US"/>
+        </w:rPr>
+        <w:t>Calculation of a path that reduces both distance and risk of harassment (please feel free to change this figure if you use a different algorithm).</w:t>
+      </w:r>
+      <w:r>
+        <w:rPr>
+          <w:noProof/>
+          <w:sz w:val="20"/>
+          <w:szCs w:val="20"/>
+          <w:lang w:val="en-US"/>
+        </w:rPr>
+        <w:drawing>
+          <wp:anchor distT="0" distB="0" distL="0" distR="0" simplePos="0" relativeHeight="251668480" behindDoc="0" locked="0" layoutInCell="1" hidden="0" allowOverlap="1" wp14:anchorId="60284577" wp14:editId="03FDC911">
+            <wp:simplePos x="0" y="0"/>
+            <wp:positionH relativeFrom="column">
+              <wp:posOffset>0</wp:posOffset>
+            </wp:positionH>
+            <wp:positionV relativeFrom="paragraph">
+              <wp:posOffset>-23493</wp:posOffset>
+            </wp:positionV>
+            <wp:extent cx="3063240" cy="1454150"/>
+            <wp:effectExtent l="0" t="0" r="0" b="0"/>
+            <wp:wrapSquare wrapText="bothSides" distT="0" distB="0" distL="0" distR="0"/>
+            <wp:docPr id="11" name="image1.png"/>
+            <wp:cNvGraphicFramePr/>
+            <a:graphic xmlns:a="http://schemas.openxmlformats.org/drawingml/2006/main">
+              <a:graphicData uri="http://schemas.openxmlformats.org/drawingml/2006/picture">
+                <pic:pic xmlns:pic="http://schemas.openxmlformats.org/drawingml/2006/picture">
+                  <pic:nvPicPr>
+                    <pic:cNvPr id="0" name="image1.png"/>
+                    <pic:cNvPicPr preferRelativeResize="0"/>
+                  </pic:nvPicPr>
+                  <pic:blipFill>
+                    <a:blip r:embed="rId15"/>
+                    <a:srcRect t="24232"/>
+                    <a:stretch>
+                      <a:fillRect/>
+                    </a:stretch>
+                  </pic:blipFill>
+                  <pic:spPr>
+                    <a:xfrm>
+                      <a:off x="0" y="0"/>
+                      <a:ext cx="3063240" cy="1454150"/>
+                    </a:xfrm>
+                    <a:prstGeom prst="rect">
+                      <a:avLst/>
+                    </a:prstGeom>
+                    <a:ln/>
+                  </pic:spPr>
+                </pic:pic>
+              </a:graphicData>
+            </a:graphic>
+          </wp:anchor>
+        </w:drawing>
+      </w:r>
+    </w:p>
+    <w:p>
+      <w:pPr>
+        <w:pStyle w:val="Descripcin"/>
+        <w:rPr>
+          <w:sz w:val="20"/>
+          <w:szCs w:val="20"/>
+          <w:lang w:val="en-US"/>
+        </w:rPr>
+      </w:pPr>
+    </w:p>
+    <w:p>
+      <w:pPr>
+        <w:pStyle w:val="Ttulo1"/>
+        <w:rPr>
+          <w:b/>
+          <w:lang w:val="en-US"/>
+        </w:rPr>
+      </w:pPr>
+      <w:r>
+        <w:rPr>
+          <w:b/>
+          <w:lang w:val="en-US"/>
+        </w:rPr>
+        <w:t>ACKNOWLEDGEMENTS</w:t>
+      </w:r>
+    </w:p>
+    <w:p>
+      <w:pPr>
         <w:rPr>
           <w:color w:val="000000"/>
           <w:lang w:val="en-US"/>
@@ -4599,16 +4879,23 @@
         </w:rPr>
         <w:t>.</w:t>
       </w:r>
+    </w:p>
+    <w:p>
+      <w:pPr>
+        <w:rPr>
+          <w:color w:val="000000"/>
+          <w:lang w:val="en-US"/>
+        </w:rPr>
+      </w:pPr>
     </w:p>
     <w:sdt>
       <w:sdtPr>
-        <w:id w:val="-765231956"/>
+        <w:id w:val="-756682362"/>
         <w:docPartObj>
           <w:docPartGallery w:val="Bibliographies"/>
           <w:docPartUnique/>
         </w:docPartObj>
       </w:sdtPr>
-      <w:sdtEndPr/>
       <w:sdtContent>
         <w:p>
           <w:pPr>
@@ -4628,745 +4915,604 @@
         </w:p>
         <w:sdt>
           <w:sdtPr>
-            <w:id w:val="-573587230"/>
+            <w:id w:val="658121073"/>
             <w:bibliography/>
           </w:sdtPr>
-          <w:sdtEndPr/>
           <w:sdtContent>
-            <w:p>
-              <w:pPr>
-                <w:pStyle w:val="Bibliografa"/>
-                <w:numPr>
-                  <w:ilvl w:val="0"/>
-                  <w:numId w:val="5"/>
-                </w:numPr>
-                <w:jc w:val="left"/>
-                <w:rPr>
-                  <w:color w:val="000000"/>
-                  <w:shd w:val="clear" w:color="auto" w:fill="FFFFFF"/>
-                  <w:lang w:val="en-US"/>
-                </w:rPr>
-              </w:pPr>
-              <w:r>
-                <w:rPr>
-                  <w:color w:val="000000"/>
-                  <w:shd w:val="clear" w:color="auto" w:fill="FFFFFF"/>
-                  <w:lang w:val="en-US"/>
-                </w:rPr>
-                <w:t>Beedham, M., 2022. How routing algorithms prioritize safety over speed in rural Finland. [Blog] </w:t>
-              </w:r>
-              <w:r>
-                <w:rPr>
-                  <w:i/>
-                  <w:iCs/>
-                  <w:color w:val="000000"/>
-                  <w:shd w:val="clear" w:color="auto" w:fill="FFFFFF"/>
-                  <w:lang w:val="en-US"/>
-                </w:rPr>
-                <w:t>TomTom</w:t>
-              </w:r>
-              <w:r>
-                <w:rPr>
-                  <w:color w:val="000000"/>
-                  <w:shd w:val="clear" w:color="auto" w:fill="FFFFFF"/>
-                  <w:lang w:val="en-US"/>
-                </w:rPr>
-                <w:t>, Available at: &lt;https://www.tomtom.com/blog/navigation/map-</w:t>
-              </w:r>
-              <w:r>
-                <w:rPr>
-                  <w:color w:val="000000"/>
-                  <w:shd w:val="clear" w:color="auto" w:fill="FFFFFF"/>
-                  <w:lang w:val="en-US"/>
-                </w:rPr>
-                <w:lastRenderedPageBreak/>
-                <w:t>data-to-suggest-the-safest-route/&gt; [Accessed 6 October 2022].</w:t>
-              </w:r>
-            </w:p>
-            <w:p>
-              <w:pPr>
-                <w:pStyle w:val="Prrafodelista"/>
-                <w:numPr>
-                  <w:ilvl w:val="0"/>
-                  <w:numId w:val="5"/>
-                </w:numPr>
-                <w:rPr>
-                  <w:color w:val="000000"/>
-                  <w:shd w:val="clear" w:color="auto" w:fill="FFFFFF"/>
-                  <w:lang w:val="en-US"/>
-                </w:rPr>
-              </w:pPr>
-              <w:r>
-                <w:rPr>
-                  <w:color w:val="000000"/>
-                  <w:shd w:val="clear" w:color="auto" w:fill="FFFFFF"/>
-                  <w:lang w:val="en-US"/>
-                </w:rPr>
-                <w:t>Brilliant.org. 2022. </w:t>
-              </w:r>
-              <w:r>
-                <w:rPr>
-                  <w:i/>
-                  <w:iCs/>
-                  <w:color w:val="000000"/>
-                  <w:shd w:val="clear" w:color="auto" w:fill="FFFFFF"/>
-                  <w:lang w:val="en-US"/>
-                </w:rPr>
-                <w:t>Bellman-Ford Algorithm | Brilliant Math &amp; Science Wiki</w:t>
-              </w:r>
-              <w:r>
-                <w:rPr>
-                  <w:color w:val="000000"/>
-                  <w:shd w:val="clear" w:color="auto" w:fill="FFFFFF"/>
-                  <w:lang w:val="en-US"/>
-                </w:rPr>
-                <w:t>. [online] Available at: &lt;https://brilliant.org/wiki/bellman-ford-algorithm/&gt; [Accessed 6 October 2022].</w:t>
-              </w:r>
-            </w:p>
-            <w:p>
-              <w:pPr>
-                <w:pStyle w:val="Prrafodelista"/>
-                <w:numPr>
-                  <w:ilvl w:val="0"/>
-                  <w:numId w:val="5"/>
-                </w:numPr>
-                <w:rPr>
-                  <w:color w:val="000000"/>
-                  <w:shd w:val="clear" w:color="auto" w:fill="FFFFFF"/>
-                  <w:lang w:val="en-US"/>
-                </w:rPr>
-              </w:pPr>
-              <w:r>
-                <w:rPr>
-                  <w:color w:val="000000"/>
-                  <w:shd w:val="clear" w:color="auto" w:fill="FFFFFF"/>
-                  <w:lang w:val="en-US"/>
-                </w:rPr>
-                <w:t>Brilliant.org. 2022. </w:t>
-              </w:r>
-              <w:r>
-                <w:rPr>
-                  <w:i/>
-                  <w:iCs/>
-                  <w:color w:val="000000"/>
-                  <w:shd w:val="clear" w:color="auto" w:fill="FFFFFF"/>
-                  <w:lang w:val="en-US"/>
-                </w:rPr>
-                <w:t>Breadth-First Search (BFS) | Brilliant Math &amp; Science Wiki</w:t>
-              </w:r>
-              <w:r>
-                <w:rPr>
-                  <w:color w:val="000000"/>
-                  <w:shd w:val="clear" w:color="auto" w:fill="FFFFFF"/>
-                  <w:lang w:val="en-US"/>
-                </w:rPr>
-                <w:t>. [online] Available at: &lt;https://brilliant.org/wiki/breadth-first-search-bfs/&gt; [Accessed 6 October 2022].</w:t>
-              </w:r>
-            </w:p>
-            <w:p>
-              <w:pPr>
-                <w:pStyle w:val="Prrafodelista"/>
-                <w:numPr>
-                  <w:ilvl w:val="0"/>
-                  <w:numId w:val="5"/>
-                </w:numPr>
-                <w:rPr>
-                  <w:lang w:val="en-US"/>
-                </w:rPr>
-              </w:pPr>
-              <w:r>
-                <w:rPr>
-                  <w:color w:val="000000"/>
-                  <w:shd w:val="clear" w:color="auto" w:fill="FFFFFF"/>
-                  <w:lang w:val="en-US"/>
-                </w:rPr>
-                <w:t>Brilliant.org. 2022. </w:t>
-              </w:r>
-              <w:r>
-                <w:rPr>
-                  <w:i/>
-                  <w:iCs/>
-                  <w:color w:val="000000"/>
-                  <w:shd w:val="clear" w:color="auto" w:fill="FFFFFF"/>
-                  <w:lang w:val="en-US"/>
-                </w:rPr>
-                <w:t>Depth-First Search (DFS) | Brilliant Math &amp; Science Wiki</w:t>
-              </w:r>
-              <w:r>
-                <w:rPr>
-                  <w:color w:val="000000"/>
-                  <w:shd w:val="clear" w:color="auto" w:fill="FFFFFF"/>
-                  <w:lang w:val="en-US"/>
-                </w:rPr>
-                <w:t>. [online] Available at: &lt;https://brilliant.org/wiki/depth-first-search-dfs/&gt; [Accessed 6 October 2022].</w:t>
-              </w:r>
-            </w:p>
-            <w:p>
-              <w:pPr>
-                <w:pStyle w:val="Prrafodelista"/>
-                <w:numPr>
-                  <w:ilvl w:val="0"/>
-                  <w:numId w:val="5"/>
-                </w:numPr>
-                <w:rPr>
-                  <w:color w:val="000000"/>
-                  <w:shd w:val="clear" w:color="auto" w:fill="FFFFFF"/>
-                  <w:lang w:val="en-US"/>
-                </w:rPr>
-              </w:pPr>
-              <w:r>
-                <w:rPr>
-                  <w:color w:val="000000"/>
-                  <w:shd w:val="clear" w:color="auto" w:fill="FFFFFF"/>
-                  <w:lang w:val="en-US"/>
-                </w:rPr>
-                <w:t>Brilliant.org. 2022. </w:t>
-              </w:r>
-              <w:r>
-                <w:rPr>
-                  <w:i/>
-                  <w:iCs/>
-                  <w:color w:val="000000"/>
-                  <w:shd w:val="clear" w:color="auto" w:fill="FFFFFF"/>
-                  <w:lang w:val="en-US"/>
-                </w:rPr>
-                <w:t>Dijkstra's Shortest Path Algorithm | Brilliant Math &amp; Science Wiki</w:t>
-              </w:r>
-              <w:r>
-                <w:rPr>
-                  <w:color w:val="000000"/>
-                  <w:shd w:val="clear" w:color="auto" w:fill="FFFFFF"/>
-                  <w:lang w:val="en-US"/>
-                </w:rPr>
-                <w:t>. [online] Available at: &lt;https://brilliant.org/wiki/dijkstras-short-path-finder/&gt; [Accessed 6 October 2022].</w:t>
-              </w:r>
-            </w:p>
-            <w:p>
-              <w:pPr>
-                <w:pStyle w:val="Prrafodelista"/>
-                <w:numPr>
-                  <w:ilvl w:val="0"/>
-                  <w:numId w:val="5"/>
-                </w:numPr>
-                <w:rPr>
-                  <w:color w:val="000000"/>
-                  <w:shd w:val="clear" w:color="auto" w:fill="FFFFFF"/>
-                  <w:lang w:val="en-US"/>
-                </w:rPr>
-              </w:pPr>
-              <w:r>
-                <w:rPr>
-                  <w:color w:val="000000"/>
-                  <w:shd w:val="clear" w:color="auto" w:fill="FFFFFF"/>
-                  <w:lang w:val="en-US"/>
-                </w:rPr>
-                <w:t>Computer Science, 2022. </w:t>
-              </w:r>
-              <w:r>
-                <w:rPr>
-                  <w:i/>
-                  <w:iCs/>
-                  <w:color w:val="000000"/>
-                  <w:shd w:val="clear" w:color="auto" w:fill="FFFFFF"/>
-                  <w:lang w:val="en-US"/>
-                </w:rPr>
-                <w:t>Graph Data Structure 4. Dijkstra Shortest Path Algorithm</w:t>
-              </w:r>
-              <w:r>
-                <w:rPr>
-                  <w:color w:val="000000"/>
-                  <w:shd w:val="clear" w:color="auto" w:fill="FFFFFF"/>
-                  <w:lang w:val="en-US"/>
-                </w:rPr>
-                <w:t>. [image] Available at: &lt;https://youtu.be/pVfj6mxhdMw&gt; [Accessed 6 October 2022].</w:t>
-              </w:r>
-            </w:p>
-            <w:p>
-              <w:pPr>
-                <w:pStyle w:val="Prrafodelista"/>
-                <w:numPr>
-                  <w:ilvl w:val="0"/>
-                  <w:numId w:val="5"/>
-                </w:numPr>
-                <w:rPr>
-                  <w:color w:val="000000"/>
-                  <w:shd w:val="clear" w:color="auto" w:fill="FFFFFF"/>
-                  <w:lang w:val="en-US"/>
-                </w:rPr>
-              </w:pPr>
-              <w:r>
-                <w:rPr>
-                  <w:color w:val="000000"/>
-                  <w:shd w:val="clear" w:color="auto" w:fill="FFFFFF"/>
-                  <w:lang w:val="en-US"/>
-                </w:rPr>
-                <w:t>Cortes, S., 2022. </w:t>
-              </w:r>
-              <w:r>
-                <w:rPr>
-                  <w:i/>
-                  <w:iCs/>
-                  <w:color w:val="000000"/>
-                  <w:shd w:val="clear" w:color="auto" w:fill="FFFFFF"/>
-                  <w:lang w:val="en-US"/>
-                </w:rPr>
-                <w:t>DFS Representation example</w:t>
-              </w:r>
-              <w:r>
-                <w:rPr>
-                  <w:color w:val="000000"/>
-                  <w:shd w:val="clear" w:color="auto" w:fill="FFFFFF"/>
-                  <w:lang w:val="en-US"/>
-                </w:rPr>
-                <w:t>. [image] Available at: &lt;https://lucid.app/lucidspark/bcf35ea3-ce3d-42d2-b9d0-7b184688fb31/edit?invitationId=inv_7b61f247-0e94-4ff5-a133-cac609c1ad3f#&gt; [Accessed 6 October 2022].</w:t>
-              </w:r>
-            </w:p>
-            <w:p>
-              <w:pPr>
-                <w:pStyle w:val="Prrafodelista"/>
-                <w:numPr>
-                  <w:ilvl w:val="0"/>
-                  <w:numId w:val="5"/>
-                </w:numPr>
-                <w:rPr>
-                  <w:color w:val="000000"/>
-                  <w:shd w:val="clear" w:color="auto" w:fill="FFFFFF"/>
-                  <w:lang w:val="en-US"/>
-                </w:rPr>
-              </w:pPr>
-              <w:r>
-                <w:rPr>
-                  <w:color w:val="000000"/>
-                  <w:shd w:val="clear" w:color="auto" w:fill="FFFFFF"/>
-                </w:rPr>
-                <w:t>Es.numbeo.com. 2022. </w:t>
-              </w:r>
-              <w:r>
-                <w:rPr>
-                  <w:i/>
-                  <w:iCs/>
-                  <w:color w:val="000000"/>
-                  <w:shd w:val="clear" w:color="auto" w:fill="FFFFFF"/>
-                </w:rPr>
-                <w:t>Criminalidad en Medellín</w:t>
-              </w:r>
-              <w:r>
-                <w:rPr>
-                  <w:color w:val="000000"/>
-                  <w:shd w:val="clear" w:color="auto" w:fill="FFFFFF"/>
-                </w:rPr>
-                <w:t xml:space="preserve">. </w:t>
-              </w:r>
-              <w:r>
-                <w:rPr>
-                  <w:color w:val="000000"/>
-                  <w:shd w:val="clear" w:color="auto" w:fill="FFFFFF"/>
-                  <w:lang w:val="en-US"/>
-                </w:rPr>
-                <w:t>[online] Available at: &lt;https://es.numbeo.com/criminalidad/ciudad/Medell%C3%ADn&gt; [Accessed 6 October 2022].</w:t>
-              </w:r>
-            </w:p>
-            <w:p>
-              <w:pPr>
-                <w:pStyle w:val="Prrafodelista"/>
-                <w:numPr>
-                  <w:ilvl w:val="0"/>
-                  <w:numId w:val="5"/>
-                </w:numPr>
-                <w:rPr>
-                  <w:lang w:val="en-US"/>
-                </w:rPr>
-              </w:pPr>
-              <w:r>
-                <w:rPr>
-                  <w:color w:val="000000"/>
-                  <w:shd w:val="clear" w:color="auto" w:fill="FFFFFF"/>
-                  <w:lang w:val="en-US"/>
-                </w:rPr>
-                <w:t>Futurice.com. 2022. </w:t>
-              </w:r>
-              <w:r>
-                <w:rPr>
-                  <w:i/>
-                  <w:iCs/>
-                  <w:color w:val="000000"/>
-                  <w:shd w:val="clear" w:color="auto" w:fill="FFFFFF"/>
-                  <w:lang w:val="en-US"/>
-                </w:rPr>
-                <w:t>The Safe Route</w:t>
-              </w:r>
-              <w:r>
-                <w:rPr>
-                  <w:color w:val="000000"/>
-                  <w:shd w:val="clear" w:color="auto" w:fill="FFFFFF"/>
-                  <w:lang w:val="en-US"/>
-                </w:rPr>
-                <w:t>. [online] Available at: &lt;https://futurice.com/saferoute&gt; [Accessed 6 October 2022].</w:t>
-              </w:r>
-            </w:p>
-            <w:p>
-              <w:pPr>
-                <w:pStyle w:val="Prrafodelista"/>
-                <w:numPr>
-                  <w:ilvl w:val="0"/>
-                  <w:numId w:val="5"/>
-                </w:numPr>
-                <w:rPr>
-                  <w:color w:val="000000"/>
-                  <w:shd w:val="clear" w:color="auto" w:fill="FFFFFF"/>
-                  <w:lang w:val="en-US"/>
-                </w:rPr>
-              </w:pPr>
-              <w:r>
-                <w:rPr>
-                  <w:color w:val="000000"/>
-                  <w:shd w:val="clear" w:color="auto" w:fill="FFFFFF"/>
-                </w:rPr>
-                <w:t>Infobae. 2022. </w:t>
-              </w:r>
-              <w:r>
-                <w:rPr>
-                  <w:i/>
-                  <w:iCs/>
-                  <w:color w:val="000000"/>
-                  <w:shd w:val="clear" w:color="auto" w:fill="FFFFFF"/>
-                </w:rPr>
-                <w:t>Se registraron 6336 muertes violentas en Colombia en el primer trimestre de 2022</w:t>
-              </w:r>
-              <w:r>
-                <w:rPr>
-                  <w:color w:val="000000"/>
-                  <w:shd w:val="clear" w:color="auto" w:fill="FFFFFF"/>
-                </w:rPr>
-                <w:t xml:space="preserve">. </w:t>
-              </w:r>
-              <w:r>
-                <w:rPr>
-                  <w:color w:val="000000"/>
-                  <w:shd w:val="clear" w:color="auto" w:fill="FFFFFF"/>
-                  <w:lang w:val="en-US"/>
-                </w:rPr>
-                <w:t>[online] Available at: &lt;https://www.infobae.com/america/colombia/2022/05/05/se-registraron-6336-muertes-violentas-en-colombia-en-el-primer-trimestre-de-2022/&gt; [Accessed 6 October 2022].</w:t>
-              </w:r>
-            </w:p>
-            <w:p>
-              <w:pPr>
-                <w:pStyle w:val="Prrafodelista"/>
-                <w:numPr>
-                  <w:ilvl w:val="0"/>
-                  <w:numId w:val="5"/>
-                </w:numPr>
-                <w:rPr>
-                  <w:color w:val="000000"/>
-                  <w:shd w:val="clear" w:color="auto" w:fill="FFFFFF"/>
-                  <w:lang w:val="en-US"/>
-                </w:rPr>
-              </w:pPr>
-              <w:r>
-                <w:rPr>
-                  <w:color w:val="000000"/>
-                  <w:shd w:val="clear" w:color="auto" w:fill="FFFFFF"/>
-                  <w:lang w:val="en-US"/>
-                </w:rPr>
-                <w:t xml:space="preserve">Lauri, J., 2022. If you had a choice, would you select speed over </w:t>
-              </w:r>
-              <w:proofErr w:type="gramStart"/>
-              <w:r>
-                <w:rPr>
-                  <w:color w:val="000000"/>
-                  <w:shd w:val="clear" w:color="auto" w:fill="FFFFFF"/>
-                  <w:lang w:val="en-US"/>
-                </w:rPr>
-                <w:t>safety?.</w:t>
-              </w:r>
-              <w:proofErr w:type="gramEnd"/>
-              <w:r>
-                <w:rPr>
-                  <w:color w:val="000000"/>
-                  <w:shd w:val="clear" w:color="auto" w:fill="FFFFFF"/>
-                  <w:lang w:val="en-US"/>
-                </w:rPr>
-                <w:t xml:space="preserve"> [Blog] </w:t>
-              </w:r>
-              <w:proofErr w:type="spellStart"/>
-              <w:r>
-                <w:rPr>
-                  <w:i/>
-                  <w:iCs/>
-                  <w:color w:val="000000"/>
-                  <w:shd w:val="clear" w:color="auto" w:fill="FFFFFF"/>
-                  <w:lang w:val="en-US"/>
-                </w:rPr>
-                <w:t>Futurice</w:t>
-              </w:r>
-              <w:proofErr w:type="spellEnd"/>
-              <w:r>
-                <w:rPr>
-                  <w:color w:val="000000"/>
-                  <w:shd w:val="clear" w:color="auto" w:fill="FFFFFF"/>
-                  <w:lang w:val="en-US"/>
-                </w:rPr>
-                <w:t>, Available at: &lt;https://futurice.com/blog/if-you-had-a-choice-would-you-select-speed-over-safety&gt; [Accessed 6 October 2022].</w:t>
-              </w:r>
-            </w:p>
-            <w:p>
-              <w:pPr>
-                <w:pStyle w:val="Prrafodelista"/>
-                <w:numPr>
-                  <w:ilvl w:val="0"/>
-                  <w:numId w:val="5"/>
-                </w:numPr>
-                <w:rPr>
-                  <w:color w:val="000000"/>
-                  <w:shd w:val="clear" w:color="auto" w:fill="FFFFFF"/>
-                  <w:lang w:val="en-US"/>
-                </w:rPr>
-              </w:pPr>
-              <w:r>
-                <w:rPr>
-                  <w:color w:val="000000"/>
-                  <w:shd w:val="clear" w:color="auto" w:fill="FFFFFF"/>
-                  <w:lang w:val="en-US"/>
-                </w:rPr>
-                <w:t>Mustafa, T., 2022. </w:t>
-              </w:r>
-              <w:r>
-                <w:rPr>
-                  <w:i/>
-                  <w:iCs/>
-                  <w:color w:val="000000"/>
-                  <w:shd w:val="clear" w:color="auto" w:fill="FFFFFF"/>
-                  <w:lang w:val="en-US"/>
-                </w:rPr>
-                <w:t>New safety app helps you find the best route home</w:t>
-              </w:r>
-              <w:r>
-                <w:rPr>
-                  <w:color w:val="000000"/>
-                  <w:shd w:val="clear" w:color="auto" w:fill="FFFFFF"/>
-                  <w:lang w:val="en-US"/>
-                </w:rPr>
-                <w:t>. [online] Metro. Available at: &lt;https://metro.co.uk/2022/01/18/new-safety-app-helps-you-find-the-best-route-home-15932866/#top&gt; [Accessed 6 October 2022].</w:t>
-              </w:r>
-            </w:p>
-            <w:p>
-              <w:pPr>
-                <w:pStyle w:val="Prrafodelista"/>
-                <w:numPr>
-                  <w:ilvl w:val="0"/>
-                  <w:numId w:val="5"/>
-                </w:numPr>
-                <w:rPr>
-                  <w:color w:val="000000"/>
-                  <w:shd w:val="clear" w:color="auto" w:fill="FFFFFF"/>
-                  <w:lang w:val="en-US"/>
-                </w:rPr>
-              </w:pPr>
-              <w:r>
-                <w:rPr>
-                  <w:color w:val="000000"/>
-                  <w:shd w:val="clear" w:color="auto" w:fill="FFFFFF"/>
-                  <w:lang w:val="en-US"/>
-                </w:rPr>
-                <w:t>n.d. </w:t>
-              </w:r>
-              <w:r>
-                <w:rPr>
-                  <w:i/>
-                  <w:iCs/>
-                  <w:color w:val="000000"/>
-                  <w:shd w:val="clear" w:color="auto" w:fill="FFFFFF"/>
-                  <w:lang w:val="en-US"/>
-                </w:rPr>
-                <w:t>Breadth First Search (BFS)</w:t>
-              </w:r>
-              <w:r>
-                <w:rPr>
-                  <w:color w:val="000000"/>
-                  <w:shd w:val="clear" w:color="auto" w:fill="FFFFFF"/>
-                  <w:lang w:val="en-US"/>
-                </w:rPr>
-                <w:t>. [image] Available at: &lt;https://vivadifferences.com/difference-</w:t>
-              </w:r>
-              <w:r>
-                <w:rPr>
-                  <w:color w:val="000000"/>
-                  <w:shd w:val="clear" w:color="auto" w:fill="FFFFFF"/>
-                  <w:lang w:val="en-US"/>
-                </w:rPr>
-                <w:t>between-dfs-and-bfs-in-artificial-intelligence/&gt; [Accessed 6 October 2022].</w:t>
-              </w:r>
-            </w:p>
-            <w:p>
-              <w:pPr>
-                <w:pStyle w:val="Prrafodelista"/>
-                <w:numPr>
-                  <w:ilvl w:val="0"/>
-                  <w:numId w:val="5"/>
-                </w:numPr>
-                <w:rPr>
-                  <w:color w:val="000000"/>
-                  <w:shd w:val="clear" w:color="auto" w:fill="FFFFFF"/>
-                  <w:lang w:val="en-US"/>
-                </w:rPr>
-              </w:pPr>
-              <w:r>
-                <w:rPr>
-                  <w:color w:val="000000"/>
-                  <w:shd w:val="clear" w:color="auto" w:fill="FFFFFF"/>
-                  <w:lang w:val="en-US"/>
-                </w:rPr>
-                <w:t>Pareek, S., 2015. </w:t>
-              </w:r>
-              <w:r>
-                <w:rPr>
-                  <w:i/>
-                  <w:iCs/>
-                  <w:color w:val="000000"/>
-                  <w:shd w:val="clear" w:color="auto" w:fill="FFFFFF"/>
-                  <w:lang w:val="en-US"/>
-                </w:rPr>
-                <w:t>An App that Helps You Decide the Safest Route Home</w:t>
-              </w:r>
-              <w:r>
-                <w:rPr>
-                  <w:color w:val="000000"/>
-                  <w:shd w:val="clear" w:color="auto" w:fill="FFFFFF"/>
-                  <w:lang w:val="en-US"/>
-                </w:rPr>
-                <w:t>. [online] The Better India. Available at: &lt;https://www.thebetterindia.com/22908/app-helps-decide-safest-route-home/&gt; [Accessed 6 October 2022].</w:t>
-              </w:r>
-            </w:p>
-            <w:p>
-              <w:pPr>
-                <w:pStyle w:val="Prrafodelista"/>
-                <w:numPr>
-                  <w:ilvl w:val="0"/>
-                  <w:numId w:val="5"/>
-                </w:numPr>
-                <w:rPr>
-                  <w:lang w:val="en-US"/>
-                </w:rPr>
-              </w:pPr>
-              <w:r>
-                <w:rPr>
-                  <w:color w:val="000000"/>
-                  <w:shd w:val="clear" w:color="auto" w:fill="FFFFFF"/>
-                  <w:lang w:val="en-US"/>
-                </w:rPr>
-                <w:t>Quora. 2022. </w:t>
-              </w:r>
-              <w:r>
-                <w:rPr>
-                  <w:i/>
-                  <w:iCs/>
-                  <w:color w:val="000000"/>
-                  <w:shd w:val="clear" w:color="auto" w:fill="FFFFFF"/>
-                  <w:lang w:val="en-US"/>
-                </w:rPr>
-                <w:t>What routing algorithms are most likely being used by navigation services like Garmin and TomTom? What factors are included in the final ...</w:t>
-              </w:r>
-              <w:r>
-                <w:rPr>
-                  <w:color w:val="000000"/>
-                  <w:shd w:val="clear" w:color="auto" w:fill="FFFFFF"/>
-                  <w:lang w:val="en-US"/>
-                </w:rPr>
-                <w:t>. [online] Available at: &lt;https://www.quora.com/What-routing-algorithms-are-most-likely-being-used-by-navigation-services-like-Garmin-and-TomTom-What-factors-are-included-in-the-final-algorithm&gt; [Accessed 6 October 2022].</w:t>
-              </w:r>
-            </w:p>
-            <w:p>
-              <w:pPr>
-                <w:pStyle w:val="Prrafodelista"/>
-                <w:numPr>
-                  <w:ilvl w:val="0"/>
-                  <w:numId w:val="5"/>
-                </w:numPr>
-                <w:rPr>
-                  <w:lang w:val="en-US"/>
-                </w:rPr>
-              </w:pPr>
-              <w:r>
-                <w:rPr>
-                  <w:color w:val="000000"/>
-                  <w:shd w:val="clear" w:color="auto" w:fill="FFFFFF"/>
-                  <w:lang w:val="en-US"/>
-                </w:rPr>
-                <w:t>Talukder, S., 2022. </w:t>
-              </w:r>
-              <w:r>
-                <w:rPr>
-                  <w:i/>
-                  <w:iCs/>
-                  <w:color w:val="000000"/>
-                  <w:shd w:val="clear" w:color="auto" w:fill="FFFFFF"/>
-                  <w:lang w:val="en-US"/>
-                </w:rPr>
-                <w:t>Bellman-Ford Algorithm</w:t>
-              </w:r>
-              <w:r>
-                <w:rPr>
-                  <w:color w:val="000000"/>
-                  <w:shd w:val="clear" w:color="auto" w:fill="FFFFFF"/>
-                  <w:lang w:val="en-US"/>
-                </w:rPr>
-                <w:t>. [image] Available at: &lt;https://slidetodoc.com/bellmanford-algorithm-csci-385-data-structures-analysis-of/&gt; [Accessed 6 October 2022].</w:t>
-              </w:r>
-            </w:p>
-            <w:p>
-              <w:pPr>
-                <w:pStyle w:val="Prrafodelista"/>
-                <w:numPr>
-                  <w:ilvl w:val="0"/>
-                  <w:numId w:val="5"/>
-                </w:numPr>
-                <w:rPr>
-                  <w:color w:val="000000"/>
-                  <w:shd w:val="clear" w:color="auto" w:fill="FFFFFF"/>
-                  <w:lang w:val="en-US"/>
-                </w:rPr>
-              </w:pPr>
-              <w:r>
-                <w:rPr>
-                  <w:color w:val="000000"/>
-                  <w:shd w:val="clear" w:color="auto" w:fill="FFFFFF"/>
-                </w:rPr>
-                <w:t>Tiempo, C., 2022. </w:t>
-              </w:r>
-              <w:r>
-                <w:rPr>
-                  <w:i/>
-                  <w:iCs/>
-                  <w:color w:val="000000"/>
-                  <w:shd w:val="clear" w:color="auto" w:fill="FFFFFF"/>
-                </w:rPr>
-                <w:t>El 90,1 por ciento de las mujeres no denuncia el acoso callejero</w:t>
-              </w:r>
-              <w:r>
-                <w:rPr>
-                  <w:color w:val="000000"/>
-                  <w:shd w:val="clear" w:color="auto" w:fill="FFFFFF"/>
-                </w:rPr>
-                <w:t xml:space="preserve">. </w:t>
-              </w:r>
-              <w:r>
-                <w:rPr>
-                  <w:color w:val="000000"/>
-                  <w:shd w:val="clear" w:color="auto" w:fill="FFFFFF"/>
-                  <w:lang w:val="en-US"/>
-                </w:rPr>
-                <w:t>[online] El Tiempo. Available at: &lt;https://www.eltiempo.com/colombia/medellin/el-90-1-por-ciento-de-las-mujeres-no-denuncia-el-acoso-callejero-en-medellin-355056&gt; [Accessed 6 October 2022].</w:t>
-              </w:r>
-            </w:p>
-            <w:p>
-              <w:pPr>
-                <w:pStyle w:val="Bibliografa"/>
-                <w:rPr>
-                  <w:noProof/>
-                  <w:lang w:val="en-US"/>
-                </w:rPr>
-              </w:pPr>
-            </w:p>
+            <w:sdt>
+              <w:sdtPr>
+                <w:id w:val="1902701929"/>
+                <w:bibliography/>
+              </w:sdtPr>
+              <w:sdtEndPr/>
+              <w:sdtContent>
+                <w:p>
+                  <w:pPr>
+                    <w:pStyle w:val="Bibliografa"/>
+                    <w:numPr>
+                      <w:ilvl w:val="0"/>
+                      <w:numId w:val="5"/>
+                    </w:numPr>
+                    <w:rPr>
+                      <w:lang w:val="en-US"/>
+                    </w:rPr>
+                  </w:pPr>
+                  <w:r>
+                    <w:rPr>
+                      <w:lang w:val="en-US"/>
+                    </w:rPr>
+                    <w:t>Beedham, M., 2022. How routing algorithms prioritize safety over speed in rural Finland. [Blog] </w:t>
+                  </w:r>
+                  <w:r>
+                    <w:rPr>
+                      <w:i/>
+                      <w:iCs/>
+                      <w:lang w:val="en-US"/>
+                    </w:rPr>
+                    <w:t>TomTom</w:t>
+                  </w:r>
+                  <w:r>
+                    <w:rPr>
+                      <w:lang w:val="en-US"/>
+                    </w:rPr>
+                    <w:t>, Available at: &lt;https://www.tomtom.com/blog/navigation/map-data-to-suggest-the-safest-route/&gt; [Accessed 6 October 2022].</w:t>
+                  </w:r>
+                </w:p>
+                <w:p>
+                  <w:pPr>
+                    <w:pStyle w:val="Bibliografa"/>
+                    <w:numPr>
+                      <w:ilvl w:val="0"/>
+                      <w:numId w:val="5"/>
+                    </w:numPr>
+                    <w:rPr>
+                      <w:lang w:val="en-US"/>
+                    </w:rPr>
+                  </w:pPr>
+                  <w:r>
+                    <w:rPr>
+                      <w:lang w:val="en-US"/>
+                    </w:rPr>
+                    <w:t>Brilliant.org. 2022. </w:t>
+                  </w:r>
+                  <w:r>
+                    <w:rPr>
+                      <w:i/>
+                      <w:iCs/>
+                      <w:lang w:val="en-US"/>
+                    </w:rPr>
+                    <w:t>Bellman-Ford Algorithm | Brilliant Math &amp; Science Wiki</w:t>
+                  </w:r>
+                  <w:r>
+                    <w:rPr>
+                      <w:lang w:val="en-US"/>
+                    </w:rPr>
+                    <w:t>. [online] Available at: &lt;https://brilliant.org/wiki/bellman-ford-algorithm/&gt; [Accessed 6 October 2022].</w:t>
+                  </w:r>
+                </w:p>
+                <w:p>
+                  <w:pPr>
+                    <w:pStyle w:val="Bibliografa"/>
+                    <w:numPr>
+                      <w:ilvl w:val="0"/>
+                      <w:numId w:val="5"/>
+                    </w:numPr>
+                    <w:rPr>
+                      <w:lang w:val="en-US"/>
+                    </w:rPr>
+                  </w:pPr>
+                  <w:r>
+                    <w:rPr>
+                      <w:lang w:val="en-US"/>
+                    </w:rPr>
+                    <w:t>Brilliant.org. 2022. </w:t>
+                  </w:r>
+                  <w:r>
+                    <w:rPr>
+                      <w:i/>
+                      <w:iCs/>
+                      <w:lang w:val="en-US"/>
+                    </w:rPr>
+                    <w:t>Breadth-First Search (BFS) | Brilliant Math &amp; Science Wiki</w:t>
+                  </w:r>
+                  <w:r>
+                    <w:rPr>
+                      <w:lang w:val="en-US"/>
+                    </w:rPr>
+                    <w:t>. [online] Available at: &lt;https://brilliant.org/wiki/breadth-first-search-bfs/&gt; [Accessed 6 October 2022].</w:t>
+                  </w:r>
+                </w:p>
+                <w:p>
+                  <w:pPr>
+                    <w:pStyle w:val="Bibliografa"/>
+                    <w:numPr>
+                      <w:ilvl w:val="0"/>
+                      <w:numId w:val="5"/>
+                    </w:numPr>
+                    <w:rPr>
+                      <w:lang w:val="en-US"/>
+                    </w:rPr>
+                  </w:pPr>
+                  <w:r>
+                    <w:rPr>
+                      <w:lang w:val="en-US"/>
+                    </w:rPr>
+                    <w:t>Brilliant.org. 2022. </w:t>
+                  </w:r>
+                  <w:r>
+                    <w:rPr>
+                      <w:i/>
+                      <w:iCs/>
+                      <w:lang w:val="en-US"/>
+                    </w:rPr>
+                    <w:t>Depth-First Search (DFS) | Brilliant Math &amp; Science Wiki</w:t>
+                  </w:r>
+                  <w:r>
+                    <w:rPr>
+                      <w:lang w:val="en-US"/>
+                    </w:rPr>
+                    <w:t>. [online] Available at: &lt;https://brilliant.org/wiki/depth-first-search-dfs/&gt; [Accessed 6 October 2022].</w:t>
+                  </w:r>
+                </w:p>
+                <w:p>
+                  <w:pPr>
+                    <w:pStyle w:val="Bibliografa"/>
+                    <w:numPr>
+                      <w:ilvl w:val="0"/>
+                      <w:numId w:val="5"/>
+                    </w:numPr>
+                    <w:rPr>
+                      <w:lang w:val="en-US"/>
+                    </w:rPr>
+                  </w:pPr>
+                  <w:r>
+                    <w:rPr>
+                      <w:lang w:val="en-US"/>
+                    </w:rPr>
+                    <w:t>Brilliant.org. 2022. </w:t>
+                  </w:r>
+                  <w:r>
+                    <w:rPr>
+                      <w:i/>
+                      <w:iCs/>
+                      <w:lang w:val="en-US"/>
+                    </w:rPr>
+                    <w:t>Dijkstra's Shortest Path Algorithm | Brilliant Math &amp; Science Wiki</w:t>
+                  </w:r>
+                  <w:r>
+                    <w:rPr>
+                      <w:lang w:val="en-US"/>
+                    </w:rPr>
+                    <w:t>. [online] Available at: &lt;https://brilliant.org/wiki/dijkstras-short-path-finder/&gt; [Accessed 6 October 2022].</w:t>
+                  </w:r>
+                </w:p>
+                <w:p>
+                  <w:pPr>
+                    <w:pStyle w:val="Bibliografa"/>
+                    <w:numPr>
+                      <w:ilvl w:val="0"/>
+                      <w:numId w:val="5"/>
+                    </w:numPr>
+                    <w:rPr>
+                      <w:lang w:val="en-US"/>
+                    </w:rPr>
+                  </w:pPr>
+                  <w:r>
+                    <w:rPr>
+                      <w:lang w:val="en-US"/>
+                    </w:rPr>
+                    <w:lastRenderedPageBreak/>
+                    <w:t>Computer Science, 2022. </w:t>
+                  </w:r>
+                  <w:r>
+                    <w:rPr>
+                      <w:i/>
+                      <w:iCs/>
+                      <w:lang w:val="en-US"/>
+                    </w:rPr>
+                    <w:t>Graph Data Structure 4. Dijkstra Shortest Path Algorithm</w:t>
+                  </w:r>
+                  <w:r>
+                    <w:rPr>
+                      <w:lang w:val="en-US"/>
+                    </w:rPr>
+                    <w:t>. [image] Available at: &lt;https://youtu.be/pVfj6mxhdMw&gt; [Accessed 6 October 2022].</w:t>
+                  </w:r>
+                </w:p>
+                <w:p>
+                  <w:pPr>
+                    <w:pStyle w:val="Bibliografa"/>
+                    <w:numPr>
+                      <w:ilvl w:val="0"/>
+                      <w:numId w:val="5"/>
+                    </w:numPr>
+                    <w:rPr>
+                      <w:lang w:val="en-US"/>
+                    </w:rPr>
+                  </w:pPr>
+                  <w:r>
+                    <w:rPr>
+                      <w:lang w:val="en-US"/>
+                    </w:rPr>
+                    <w:t>Cortes, S., 2022. </w:t>
+                  </w:r>
+                  <w:r>
+                    <w:rPr>
+                      <w:i/>
+                      <w:iCs/>
+                      <w:lang w:val="en-US"/>
+                    </w:rPr>
+                    <w:t>DFS Representation example</w:t>
+                  </w:r>
+                  <w:r>
+                    <w:rPr>
+                      <w:lang w:val="en-US"/>
+                    </w:rPr>
+                    <w:t>. [image] Available at: &lt;https://lucid.app/lucidspark/bcf35ea3-ce3d-42d2-b9d0-7b184688fb31/edit?invitationId=inv_7b61f247-0e94-4ff5-a133-cac609c1ad3f#&gt; [Accessed 6 October 2022].</w:t>
+                  </w:r>
+                </w:p>
+                <w:p>
+                  <w:pPr>
+                    <w:pStyle w:val="Bibliografa"/>
+                    <w:numPr>
+                      <w:ilvl w:val="0"/>
+                      <w:numId w:val="5"/>
+                    </w:numPr>
+                    <w:rPr>
+                      <w:lang w:val="en-US"/>
+                    </w:rPr>
+                  </w:pPr>
+                  <w:r>
+                    <w:t>Es.numbeo.com. 2022. </w:t>
+                  </w:r>
+                  <w:r>
+                    <w:rPr>
+                      <w:i/>
+                      <w:iCs/>
+                    </w:rPr>
+                    <w:t>Criminalidad en Medellín</w:t>
+                  </w:r>
+                  <w:r>
+                    <w:t xml:space="preserve">. </w:t>
+                  </w:r>
+                  <w:r>
+                    <w:rPr>
+                      <w:lang w:val="en-US"/>
+                    </w:rPr>
+                    <w:t>[online] Available at: &lt;https://es.numbeo.com/criminalidad/ciudad/Medell%C3%ADn&gt; [Accessed 6 October 2022].</w:t>
+                  </w:r>
+                </w:p>
+                <w:p>
+                  <w:pPr>
+                    <w:pStyle w:val="Prrafodelista"/>
+                    <w:numPr>
+                      <w:ilvl w:val="0"/>
+                      <w:numId w:val="5"/>
+                    </w:numPr>
+                    <w:rPr>
+                      <w:color w:val="000000"/>
+                      <w:shd w:val="clear" w:color="auto" w:fill="FFFFFF"/>
+                      <w:lang w:val="en-US"/>
+                    </w:rPr>
+                  </w:pPr>
+                  <w:r>
+                    <w:rPr>
+                      <w:color w:val="000000"/>
+                      <w:shd w:val="clear" w:color="auto" w:fill="FFFFFF"/>
+                      <w:lang w:val="en-US"/>
+                    </w:rPr>
+                    <w:t>F</w:t>
+                  </w:r>
+                  <w:r>
+                    <w:rPr>
+                      <w:color w:val="000000"/>
+                      <w:shd w:val="clear" w:color="auto" w:fill="FFFFFF"/>
+                      <w:lang w:val="en-US"/>
+                    </w:rPr>
+                    <w:t>reeCodeCamp.org. 2018. Finding Shortest Paths using Breadth First Search. [online] Available at: &lt;https://www.freecodecamp.org/news/exploring-the-applications-and-limits-of-breadth-first-search-to-the-shortest-paths-in-a-weighted-1e7b28b3307/#:~:text=And%20so%2C%20the%20only%20possible,source%20to%20the%20destination%20vertex&gt; [Accessed 7 October 2022].</w:t>
+                  </w:r>
+                </w:p>
+                <w:p>
+                  <w:pPr>
+                    <w:pStyle w:val="Bibliografa"/>
+                    <w:numPr>
+                      <w:ilvl w:val="0"/>
+                      <w:numId w:val="5"/>
+                    </w:numPr>
+                    <w:rPr>
+                      <w:lang w:val="en-US"/>
+                    </w:rPr>
+                  </w:pPr>
+                  <w:r>
+                    <w:rPr>
+                      <w:lang w:val="en-US"/>
+                    </w:rPr>
+                    <w:t>Futurice.com. 2022. </w:t>
+                  </w:r>
+                  <w:r>
+                    <w:rPr>
+                      <w:i/>
+                      <w:iCs/>
+                      <w:lang w:val="en-US"/>
+                    </w:rPr>
+                    <w:t>The Safe Route</w:t>
+                  </w:r>
+                  <w:r>
+                    <w:rPr>
+                      <w:lang w:val="en-US"/>
+                    </w:rPr>
+                    <w:t>. [online] Available at: &lt;https://futurice.com/saferoute&gt; [Accessed 6 October 2022].</w:t>
+                  </w:r>
+                </w:p>
+                <w:p>
+                  <w:pPr>
+                    <w:pStyle w:val="Bibliografa"/>
+                    <w:numPr>
+                      <w:ilvl w:val="0"/>
+                      <w:numId w:val="5"/>
+                    </w:numPr>
+                    <w:rPr>
+                      <w:lang w:val="en-US"/>
+                    </w:rPr>
+                  </w:pPr>
+                  <w:r>
+                    <w:t>Infobae. 2022. </w:t>
+                  </w:r>
+                  <w:r>
+                    <w:rPr>
+                      <w:i/>
+                      <w:iCs/>
+                    </w:rPr>
+                    <w:t>Se registraron 6336 muertes violentas en Colombia en el primer trimestre de 2022</w:t>
+                  </w:r>
+                  <w:r>
+                    <w:t xml:space="preserve">. </w:t>
+                  </w:r>
+                  <w:r>
+                    <w:rPr>
+                      <w:lang w:val="en-US"/>
+                    </w:rPr>
+                    <w:t>[online] Available at: &lt;https://www.infobae.com/america/colombia/2022/05/05/se-registraron-6336-muertes-violentas-en-colombia-en-el-primer-trimestre-de-2022/&gt; [Accessed 6 October 2022].</w:t>
+                  </w:r>
+                </w:p>
+                <w:p>
+                  <w:pPr>
+                    <w:pStyle w:val="Bibliografa"/>
+                    <w:numPr>
+                      <w:ilvl w:val="0"/>
+                      <w:numId w:val="5"/>
+                    </w:numPr>
+                    <w:rPr>
+                      <w:lang w:val="en-US"/>
+                    </w:rPr>
+                  </w:pPr>
+                  <w:r>
+                    <w:rPr>
+                      <w:lang w:val="en-US"/>
+                    </w:rPr>
+                    <w:t>Lauri, J., 2022. If you had a choice, would you select speed over safety?. [Blog] </w:t>
+                  </w:r>
+                  <w:r>
+                    <w:rPr>
+                      <w:i/>
+                      <w:iCs/>
+                      <w:lang w:val="en-US"/>
+                    </w:rPr>
+                    <w:t>Futurice</w:t>
+                  </w:r>
+                  <w:r>
+                    <w:rPr>
+                      <w:lang w:val="en-US"/>
+                    </w:rPr>
+                    <w:t>, Available at: &lt;https://futurice.com/blog/if-you-had-a-choice-would-you-select-speed-over-safety&gt; [Accessed 6 October 2022].</w:t>
+                  </w:r>
+                </w:p>
+                <w:p>
+                  <w:pPr>
+                    <w:pStyle w:val="Bibliografa"/>
+                    <w:numPr>
+                      <w:ilvl w:val="0"/>
+                      <w:numId w:val="5"/>
+                    </w:numPr>
+                    <w:rPr>
+                      <w:lang w:val="en-US"/>
+                    </w:rPr>
+                  </w:pPr>
+                  <w:r>
+                    <w:rPr>
+                      <w:lang w:val="en-US"/>
+                    </w:rPr>
+                    <w:t>Mustafa, T., 2022. </w:t>
+                  </w:r>
+                  <w:r>
+                    <w:rPr>
+                      <w:i/>
+                      <w:iCs/>
+                      <w:lang w:val="en-US"/>
+                    </w:rPr>
+                    <w:t>New safety app helps you find the best route home</w:t>
+                  </w:r>
+                  <w:r>
+                    <w:rPr>
+                      <w:lang w:val="en-US"/>
+                    </w:rPr>
+                    <w:t>. [online] Metro. Available at: &lt;https://metro.co.uk/2022/01/18/new-safety-app-helps-you-find-the-best-route-home-15932866/#top&gt; [Accessed 6 October 2022].</w:t>
+                  </w:r>
+                </w:p>
+                <w:p>
+                  <w:pPr>
+                    <w:pStyle w:val="Bibliografa"/>
+                    <w:numPr>
+                      <w:ilvl w:val="0"/>
+                      <w:numId w:val="5"/>
+                    </w:numPr>
+                    <w:rPr>
+                      <w:lang w:val="en-US"/>
+                    </w:rPr>
+                  </w:pPr>
+                  <w:r>
+                    <w:rPr>
+                      <w:lang w:val="en-US"/>
+                    </w:rPr>
+                    <w:t>n.d. </w:t>
+                  </w:r>
+                  <w:r>
+                    <w:rPr>
+                      <w:i/>
+                      <w:iCs/>
+                      <w:lang w:val="en-US"/>
+                    </w:rPr>
+                    <w:t>Breadth First Search (BFS)</w:t>
+                  </w:r>
+                  <w:r>
+                    <w:rPr>
+                      <w:lang w:val="en-US"/>
+                    </w:rPr>
+                    <w:t>. [image] Available at: &lt;https://vivadifferences.com/difference-between-dfs-and-bfs-in-artificial-intelligence/&gt; [Accessed 6 October 2022].</w:t>
+                  </w:r>
+                </w:p>
+                <w:p>
+                  <w:pPr>
+                    <w:pStyle w:val="Bibliografa"/>
+                    <w:numPr>
+                      <w:ilvl w:val="0"/>
+                      <w:numId w:val="5"/>
+                    </w:numPr>
+                    <w:rPr>
+                      <w:lang w:val="en-US"/>
+                    </w:rPr>
+                  </w:pPr>
+                  <w:r>
+                    <w:rPr>
+                      <w:lang w:val="en-US"/>
+                    </w:rPr>
+                    <w:t>Pareek, S., 2015. </w:t>
+                  </w:r>
+                  <w:r>
+                    <w:rPr>
+                      <w:i/>
+                      <w:iCs/>
+                      <w:lang w:val="en-US"/>
+                    </w:rPr>
+                    <w:t>An App that Helps You Decide the Safest Route Home</w:t>
+                  </w:r>
+                  <w:r>
+                    <w:rPr>
+                      <w:lang w:val="en-US"/>
+                    </w:rPr>
+                    <w:t>. [online] The Better India. Available at: &lt;https://www.thebetterindia.com/22908/app-helps-</w:t>
+                  </w:r>
+                  <w:r>
+                    <w:rPr>
+                      <w:lang w:val="en-US"/>
+                    </w:rPr>
+                    <w:t>decide-safest-route-home/&gt; [Accessed 6 October 2022].</w:t>
+                  </w:r>
+                </w:p>
+                <w:p>
+                  <w:pPr>
+                    <w:pStyle w:val="Bibliografa"/>
+                    <w:numPr>
+                      <w:ilvl w:val="0"/>
+                      <w:numId w:val="5"/>
+                    </w:numPr>
+                    <w:rPr>
+                      <w:lang w:val="en-US"/>
+                    </w:rPr>
+                  </w:pPr>
+                  <w:r>
+                    <w:rPr>
+                      <w:lang w:val="en-US"/>
+                    </w:rPr>
+                    <w:t>Quora. 2022. </w:t>
+                  </w:r>
+                  <w:r>
+                    <w:rPr>
+                      <w:i/>
+                      <w:iCs/>
+                      <w:lang w:val="en-US"/>
+                    </w:rPr>
+                    <w:t>What routing algorithms are most likely being used by navigation services like Garmin and TomTom? What factors are included in the final ...</w:t>
+                  </w:r>
+                  <w:r>
+                    <w:rPr>
+                      <w:lang w:val="en-US"/>
+                    </w:rPr>
+                    <w:t>. [online] Available at: &lt;https://www.quora.com/What-routing-algorithms-are-most-likely-being-used-by-navigation-services-like-Garmin-and-TomTom-What-factors-are-included-in-the-final-algorithm&gt; [Accessed 6 October 2022].</w:t>
+                  </w:r>
+                </w:p>
+                <w:p>
+                  <w:pPr>
+                    <w:pStyle w:val="Bibliografa"/>
+                    <w:numPr>
+                      <w:ilvl w:val="0"/>
+                      <w:numId w:val="5"/>
+                    </w:numPr>
+                    <w:rPr>
+                      <w:lang w:val="en-US"/>
+                    </w:rPr>
+                  </w:pPr>
+                  <w:r>
+                    <w:rPr>
+                      <w:lang w:val="en-US"/>
+                    </w:rPr>
+                    <w:t>Talukder, S., 2022. </w:t>
+                  </w:r>
+                  <w:r>
+                    <w:rPr>
+                      <w:i/>
+                      <w:iCs/>
+                      <w:lang w:val="en-US"/>
+                    </w:rPr>
+                    <w:t>Bellman-Ford Algorithm</w:t>
+                  </w:r>
+                  <w:r>
+                    <w:rPr>
+                      <w:lang w:val="en-US"/>
+                    </w:rPr>
+                    <w:t>. [image] Available at: &lt;https://slidetodoc.com/bellmanford-algorithm-csci-385-data-structures-analysis-of/&gt; [Accessed 6 October 2022].</w:t>
+                  </w:r>
+                </w:p>
+                <w:p>
+                  <w:pPr>
+                    <w:pStyle w:val="Bibliografa"/>
+                    <w:numPr>
+                      <w:ilvl w:val="0"/>
+                      <w:numId w:val="5"/>
+                    </w:numPr>
+                    <w:rPr>
+                      <w:lang w:val="en-US"/>
+                    </w:rPr>
+                  </w:pPr>
+                  <w:r>
+                    <w:t>Tiempo, C., 2022. </w:t>
+                  </w:r>
+                  <w:r>
+                    <w:rPr>
+                      <w:i/>
+                      <w:iCs/>
+                    </w:rPr>
+                    <w:t>El 90,1 por ciento de las mujeres no denuncia el acoso callejero</w:t>
+                  </w:r>
+                  <w:r>
+                    <w:t xml:space="preserve">. </w:t>
+                  </w:r>
+                  <w:r>
+                    <w:rPr>
+                      <w:lang w:val="en-US"/>
+                    </w:rPr>
+                    <w:t>[online] El Tiempo. Available at: &lt;https://www.eltiempo.com/colombia/medellin/el-90-1-por-ciento-de-las-mujeres-no-denuncia-el-acoso-callejero-en-medellin-355056&gt; [Accessed 6 October 2022].</w:t>
+                  </w:r>
+                </w:p>
+                <w:p>
+                  <w:pPr>
+                    <w:pStyle w:val="Bibliografa"/>
+                    <w:ind w:left="720" w:hanging="720"/>
+                  </w:pPr>
+                </w:p>
+              </w:sdtContent>
+            </w:sdt>
+            <w:p/>
           </w:sdtContent>
         </w:sdt>
       </w:sdtContent>
@@ -5518,11 +5664,71 @@
         </w:rPr>
         <w:footnoteRef/>
       </w:r>
-      <w:r>
+      <w:hyperlink r:id="rId2" w:history="1">
+        <w:r>
+          <w:rPr>
+            <w:rStyle w:val="Hipervnculo"/>
+          </w:rPr>
+          <w:t>https://github.com/mauriciotoro/ST0245Eafit/tree/master/proyecto/Datasets</w:t>
+        </w:r>
+      </w:hyperlink>
+    </w:p>
+    <w:p>
+      <w:pPr>
+        <w:pBdr>
+          <w:top w:val="nil"/>
+          <w:left w:val="nil"/>
+          <w:bottom w:val="nil"/>
+          <w:right w:val="nil"/>
+          <w:between w:val="nil"/>
+        </w:pBdr>
+        <w:tabs>
+          <w:tab w:val="left" w:pos="360"/>
+        </w:tabs>
         <w:rPr>
           <w:color w:val="000000"/>
         </w:rPr>
-        <w:t>https://github.com/mauriciotoro/ST0245Eafit/tree/master/proyecto/Datasets</w:t>
+      </w:pPr>
+      <w:r>
+        <w:rPr>
+          <w:color w:val="000000"/>
+          <w:vertAlign w:val="superscript"/>
+        </w:rPr>
+        <w:t>4</w:t>
+      </w:r>
+      <w:r>
+        <w:rPr>
+          <w:color w:val="000000"/>
+        </w:rPr>
+        <w:t xml:space="preserve"> https://github.com/JuanFelipeRestrepoBuitrago/ST0245</w:t>
+      </w:r>
+    </w:p>
+  </w:footnote>
+  <w:footnote w:id="4">
+    <w:p>
+      <w:pPr>
+        <w:pBdr>
+          <w:top w:val="nil"/>
+          <w:left w:val="nil"/>
+          <w:bottom w:val="nil"/>
+          <w:right w:val="nil"/>
+          <w:between w:val="nil"/>
+        </w:pBdr>
+        <w:tabs>
+          <w:tab w:val="left" w:pos="360"/>
+        </w:tabs>
+        <w:rPr>
+          <w:color w:val="000000"/>
+        </w:rPr>
+      </w:pPr>
+      <w:r>
+        <w:rPr>
+          <w:rStyle w:val="Refdenotaalpie"/>
+        </w:rPr>
+        <w:footnoteRef/>
+      </w:r>
+      <w:r>
+        <w:t xml:space="preserve"> https://github.com/JuanFelipeRestrepoBuitrago/ST0245</w:t>
       </w:r>
     </w:p>
   </w:footnote>
@@ -5795,7 +6001,7 @@
   <w:abstractNum w:abstractNumId="3" w15:restartNumberingAfterBreak="0">
     <w:nsid w:val="59211645"/>
     <w:multiLevelType w:val="hybridMultilevel"/>
-    <w:tmpl w:val="5E4610F8"/>
+    <w:tmpl w:val="A1EEC8A2"/>
     <w:lvl w:ilvl="0" w:tplc="240A000F">
       <w:start w:val="1"/>
       <w:numFmt w:val="decimal"/>
@@ -6009,7 +6215,7 @@
   <w:num w:numId="4" w16cid:durableId="1492136826">
     <w:abstractNumId w:val="3"/>
   </w:num>
-  <w:num w:numId="5" w16cid:durableId="1989090298">
+  <w:num w:numId="5" w16cid:durableId="1550145378">
     <w:abstractNumId w:val="1"/>
   </w:num>
 </w:numbering>
@@ -6412,6 +6618,7 @@
   <w:style w:type="paragraph" w:default="1" w:styleId="Normal">
     <w:name w:val="Normal"/>
     <w:qFormat/>
+    <w:rsid w:val="004154E6"/>
   </w:style>
   <w:style w:type="paragraph" w:styleId="Ttulo1">
     <w:name w:val="heading 1"/>
@@ -6550,7 +6757,6 @@
   <w:style w:type="character" w:default="1" w:styleId="Fuentedeprrafopredeter">
     <w:name w:val="Default Paragraph Font"/>
     <w:uiPriority w:val="1"/>
-    <w:semiHidden/>
     <w:unhideWhenUsed/>
   </w:style>
   <w:style w:type="table" w:default="1" w:styleId="Tablanormal">
@@ -7459,6 +7665,7 @@
   <w:style w:type="paragraph" w:styleId="NormalWeb">
     <w:name w:val="Normal (Web)"/>
     <w:basedOn w:val="Normal"/>
+    <w:uiPriority w:val="99"/>
     <w:qFormat/>
   </w:style>
   <w:style w:type="paragraph" w:styleId="Sangranormal">

</xml_diff>

<commit_message>
Updated word and slides for PPT
Added Explanation for dijkstra algorithm (word) and slides 4 and 5 at PPT
</commit_message>
<xml_diff>
--- a/Materiales/Borradores/Entrega 2/Entrega2.docx
+++ b/Materiales/Borradores/Entrega 2/Entrega2.docx
@@ -133,8 +133,17 @@
                 <w:color w:val="000000" w:themeColor="text1"/>
                 <w:lang w:val="es-CO"/>
               </w:rPr>
-              <w:t>Universidad Eafit</w:t>
+              <w:t xml:space="preserve">Universidad </w:t>
             </w:r>
+            <w:proofErr w:type="spellStart"/>
+            <w:r>
+              <w:rPr>
+                <w:color w:val="000000" w:themeColor="text1"/>
+                <w:lang w:val="es-CO"/>
+              </w:rPr>
+              <w:t>Eafit</w:t>
+            </w:r>
+            <w:proofErr w:type="spellEnd"/>
           </w:p>
           <w:p>
             <w:pPr>
@@ -252,8 +261,17 @@
                 <w:color w:val="000000" w:themeColor="text1"/>
                 <w:lang w:val="es-CO"/>
               </w:rPr>
-              <w:t>Universidad Eafit</w:t>
+              <w:t xml:space="preserve">Universidad </w:t>
             </w:r>
+            <w:proofErr w:type="spellStart"/>
+            <w:r>
+              <w:rPr>
+                <w:color w:val="000000" w:themeColor="text1"/>
+                <w:lang w:val="es-CO"/>
+              </w:rPr>
+              <w:t>Eafit</w:t>
+            </w:r>
+            <w:proofErr w:type="spellEnd"/>
           </w:p>
           <w:p>
             <w:pPr>
@@ -352,8 +370,17 @@
                 <w:lang w:val="es-CO"/>
               </w:rPr>
               <w:br/>
-              <w:t>Universidad Eafit</w:t>
+              <w:t xml:space="preserve">Universidad </w:t>
             </w:r>
+            <w:proofErr w:type="spellStart"/>
+            <w:r>
+              <w:rPr>
+                <w:color w:val="000000"/>
+                <w:lang w:val="es-CO"/>
+              </w:rPr>
+              <w:t>Eafit</w:t>
+            </w:r>
+            <w:proofErr w:type="spellEnd"/>
             <w:r>
               <w:rPr>
                 <w:color w:val="000000"/>
@@ -429,8 +456,16 @@
               <w:rPr>
                 <w:lang w:val="es-CO"/>
               </w:rPr>
-              <w:t>Universidad Eafit</w:t>
+              <w:t xml:space="preserve">Universidad </w:t>
             </w:r>
+            <w:proofErr w:type="spellStart"/>
+            <w:r>
+              <w:rPr>
+                <w:lang w:val="es-CO"/>
+              </w:rPr>
+              <w:t>Eafit</w:t>
+            </w:r>
+            <w:proofErr w:type="spellEnd"/>
           </w:p>
           <w:p>
             <w:pPr>
@@ -1605,12 +1640,21 @@
         </w:rPr>
         <w:t xml:space="preserve">2.1 </w:t>
       </w:r>
+      <w:proofErr w:type="spellStart"/>
       <w:r>
         <w:rPr>
           <w:b/>
           <w:lang w:val="en-US"/>
         </w:rPr>
-        <w:t xml:space="preserve">Safetipin: </w:t>
+        <w:t>Safetipin</w:t>
+      </w:r>
+      <w:proofErr w:type="spellEnd"/>
+      <w:r>
+        <w:rPr>
+          <w:b/>
+          <w:lang w:val="en-US"/>
+        </w:rPr>
+        <w:t xml:space="preserve">: </w:t>
       </w:r>
       <w:r>
         <w:rPr>
@@ -1864,11 +1908,19 @@
           <w:lang w:val="en-US"/>
         </w:rPr>
       </w:pPr>
-      <w:r>
-        <w:rPr>
-          <w:lang w:val="en-US"/>
-        </w:rPr>
-        <w:t xml:space="preserve">Safetipin is a mobile application </w:t>
+      <w:proofErr w:type="spellStart"/>
+      <w:r>
+        <w:rPr>
+          <w:lang w:val="en-US"/>
+        </w:rPr>
+        <w:t>Safetipin</w:t>
+      </w:r>
+      <w:proofErr w:type="spellEnd"/>
+      <w:r>
+        <w:rPr>
+          <w:lang w:val="en-US"/>
+        </w:rPr>
+        <w:t xml:space="preserve"> is a mobile application </w:t>
       </w:r>
       <w:r>
         <w:rPr>
@@ -1952,7 +2004,21 @@
         <w:rPr>
           <w:lang w:val="en-US"/>
         </w:rPr>
-        <w:t xml:space="preserve"> Safetipin was created by </w:t>
+        <w:t xml:space="preserve"> </w:t>
+      </w:r>
+      <w:proofErr w:type="spellStart"/>
+      <w:r>
+        <w:rPr>
+          <w:lang w:val="en-US"/>
+        </w:rPr>
+        <w:t>Safetipin</w:t>
+      </w:r>
+      <w:proofErr w:type="spellEnd"/>
+      <w:r>
+        <w:rPr>
+          <w:lang w:val="en-US"/>
+        </w:rPr>
+        <w:t xml:space="preserve"> was created by </w:t>
       </w:r>
       <w:r>
         <w:rPr>
@@ -2131,7 +2197,21 @@
         <w:rPr>
           <w:lang w:val="en-US"/>
         </w:rPr>
-        <w:t xml:space="preserve"> The Safe route was created by the company Futurice. The problem</w:t>
+        <w:t xml:space="preserve"> The Safe route was created by the company </w:t>
+      </w:r>
+      <w:proofErr w:type="spellStart"/>
+      <w:r>
+        <w:rPr>
+          <w:lang w:val="en-US"/>
+        </w:rPr>
+        <w:t>Futurice</w:t>
+      </w:r>
+      <w:proofErr w:type="spellEnd"/>
+      <w:r>
+        <w:rPr>
+          <w:lang w:val="en-US"/>
+        </w:rPr>
+        <w:t>. The problem</w:t>
       </w:r>
       <w:r>
         <w:rPr>
@@ -2258,7 +2338,21 @@
         <w:rPr>
           <w:lang w:val="en-US"/>
         </w:rPr>
-        <w:t>Data about the kind of algorithm this app uses is not given.</w:t>
+        <w:t xml:space="preserve">Data about the kind of algorithm this app uses </w:t>
+      </w:r>
+      <w:proofErr w:type="gramStart"/>
+      <w:r>
+        <w:rPr>
+          <w:lang w:val="en-US"/>
+        </w:rPr>
+        <w:t>is</w:t>
+      </w:r>
+      <w:proofErr w:type="gramEnd"/>
+      <w:r>
+        <w:rPr>
+          <w:lang w:val="en-US"/>
+        </w:rPr>
+        <w:t xml:space="preserve"> not given.</w:t>
       </w:r>
     </w:p>
     <w:p>
@@ -2318,7 +2412,21 @@
         <w:rPr>
           <w:lang w:val="en-US"/>
         </w:rPr>
-        <w:t xml:space="preserve"> this app is taking into account the safety of some roads above others. This new </w:t>
+        <w:t xml:space="preserve"> this app is </w:t>
+      </w:r>
+      <w:proofErr w:type="gramStart"/>
+      <w:r>
+        <w:rPr>
+          <w:lang w:val="en-US"/>
+        </w:rPr>
+        <w:t>taking into account</w:t>
+      </w:r>
+      <w:proofErr w:type="gramEnd"/>
+      <w:r>
+        <w:rPr>
+          <w:lang w:val="en-US"/>
+        </w:rPr>
+        <w:t xml:space="preserve"> the safety of some roads above others. This new </w:t>
       </w:r>
       <w:r>
         <w:rPr>
@@ -2841,7 +2949,23 @@
           <w:color w:val="000000"/>
           <w:lang w:val="en-US"/>
         </w:rPr>
-        <w:t xml:space="preserve"> OSMnx. The map includes (1) </w:t>
+        <w:t xml:space="preserve"> </w:t>
+      </w:r>
+      <w:proofErr w:type="spellStart"/>
+      <w:r>
+        <w:rPr>
+          <w:color w:val="000000"/>
+          <w:lang w:val="en-US"/>
+        </w:rPr>
+        <w:t>OSMnx</w:t>
+      </w:r>
+      <w:proofErr w:type="spellEnd"/>
+      <w:r>
+        <w:rPr>
+          <w:color w:val="000000"/>
+          <w:lang w:val="en-US"/>
+        </w:rPr>
+        <w:t xml:space="preserve">. The map includes (1) </w:t>
       </w:r>
       <w:r>
         <w:rPr>
@@ -2903,7 +3027,23 @@
           <w:color w:val="000000"/>
           <w:lang w:val="en-US"/>
         </w:rPr>
-        <w:t>linear combination (LC) was calculated that captures the maximum variance between (i) the fraction of households that feel insecure and (ii) the fraction of households with incomes below one minimum wage. These data were obtained from the 2017 Medellín quality of life survey. The CL was normalized, using the maximum and minimum, to obtain values between 0 and 1. The CL was obtained using principal components analysis. The risk of harassment is defined as one minus the normalized CL. Figure 1 presents the calculated risk of bullying. The map is available on GitHub</w:t>
+        <w:t>linear combination (LC) was calculated that captures the maximum variance between (</w:t>
+      </w:r>
+      <w:proofErr w:type="spellStart"/>
+      <w:r>
+        <w:rPr>
+          <w:color w:val="000000"/>
+          <w:lang w:val="en-US"/>
+        </w:rPr>
+        <w:t>i</w:t>
+      </w:r>
+      <w:proofErr w:type="spellEnd"/>
+      <w:r>
+        <w:rPr>
+          <w:color w:val="000000"/>
+          <w:lang w:val="en-US"/>
+        </w:rPr>
+        <w:t>) the fraction of households that feel insecure and (ii) the fraction of households with incomes below one minimum wage. These data were obtained from the 2017 Medellín quality of life survey. The CL was normalized, using the maximum and minimum, to obtain values between 0 and 1. The CL was obtained using principal components analysis. The risk of harassment is defined as one minus the normalized CL. Figure 1 presents the calculated risk of bullying. The map is available on GitHub</w:t>
       </w:r>
       <w:r>
         <w:rPr>
@@ -4485,24 +4625,36 @@
           <w:szCs w:val="20"/>
           <w:lang w:val="en-US"/>
         </w:rPr>
-        <w:t>In the following, we explain the data structures and algorithms used in this work. The implementations of the data structures and algorithms are available on Github</w:t>
-      </w:r>
+        <w:t xml:space="preserve">In the following, we explain the data structures and algorithms used in this work. The implementations of the data structures and algorithms are available on </w:t>
+      </w:r>
+      <w:proofErr w:type="spellStart"/>
       <w:r>
         <w:rPr>
           <w:i w:val="0"/>
           <w:iCs w:val="0"/>
           <w:sz w:val="20"/>
           <w:szCs w:val="20"/>
-          <w:vertAlign w:val="superscript"/>
-        </w:rPr>
-        <w:footnoteReference w:id="4"/>
-      </w:r>
+          <w:lang w:val="en-US"/>
+        </w:rPr>
+        <w:t>Github</w:t>
+      </w:r>
+      <w:proofErr w:type="spellEnd"/>
       <w:r>
         <w:rPr>
           <w:i w:val="0"/>
           <w:iCs w:val="0"/>
           <w:sz w:val="20"/>
           <w:szCs w:val="20"/>
+          <w:vertAlign w:val="superscript"/>
+        </w:rPr>
+        <w:footnoteReference w:id="4"/>
+      </w:r>
+      <w:r>
+        <w:rPr>
+          <w:i w:val="0"/>
+          <w:iCs w:val="0"/>
+          <w:sz w:val="20"/>
+          <w:szCs w:val="20"/>
           <w:lang w:val="en-US"/>
         </w:rPr>
         <w:t xml:space="preserve"> .</w:t>
@@ -4539,160 +4691,18 @@
       <w:r>
         <w:rPr>
           <w:i w:val="0"/>
-          <w:sz w:val="20"/>
-          <w:szCs w:val="20"/>
-          <w:lang w:val="en-US"/>
-        </w:rPr>
-        <w:t>The data</w:t>
-      </w:r>
-      <w:r>
-        <w:rPr>
-          <w:i w:val="0"/>
-          <w:sz w:val="20"/>
-          <w:szCs w:val="20"/>
-          <w:lang w:val="en-US"/>
-        </w:rPr>
-        <w:t xml:space="preserve"> was given via CSV file. We used Pandas DataFrame to extract the data from the file.</w:t>
-      </w:r>
-      <w:r>
-        <w:rPr>
-          <w:i w:val="0"/>
-          <w:sz w:val="20"/>
-          <w:szCs w:val="20"/>
-          <w:lang w:val="en-US"/>
-        </w:rPr>
-        <w:t xml:space="preserve"> As </w:t>
-      </w:r>
-      <w:r>
-        <w:rPr>
-          <w:i w:val="0"/>
-          <w:sz w:val="20"/>
-          <w:szCs w:val="20"/>
-          <w:lang w:val="en-US"/>
-        </w:rPr>
-        <w:t xml:space="preserve">a </w:t>
-      </w:r>
-      <w:r>
-        <w:rPr>
-          <w:i w:val="0"/>
-          <w:sz w:val="20"/>
-          <w:szCs w:val="20"/>
-          <w:lang w:val="en-US"/>
-        </w:rPr>
-        <w:t>data structure</w:t>
-      </w:r>
-      <w:r>
-        <w:rPr>
-          <w:i w:val="0"/>
-          <w:sz w:val="20"/>
-          <w:szCs w:val="20"/>
-          <w:lang w:val="en-US"/>
-        </w:rPr>
-        <w:t>,</w:t>
-      </w:r>
-      <w:r>
-        <w:rPr>
-          <w:i w:val="0"/>
-          <w:sz w:val="20"/>
-          <w:szCs w:val="20"/>
-          <w:lang w:val="en-US"/>
-        </w:rPr>
-        <w:t xml:space="preserve"> we were using a </w:t>
-      </w:r>
-      <w:r>
-        <w:rPr>
-          <w:i w:val="0"/>
-          <w:sz w:val="20"/>
-          <w:szCs w:val="20"/>
-          <w:lang w:val="en-US"/>
-        </w:rPr>
-        <w:t>g</w:t>
-      </w:r>
-      <w:r>
-        <w:rPr>
-          <w:i w:val="0"/>
-          <w:sz w:val="20"/>
-          <w:szCs w:val="20"/>
-          <w:lang w:val="en-US"/>
-        </w:rPr>
-        <w:t xml:space="preserve">raph </w:t>
-      </w:r>
-      <w:r>
-        <w:rPr>
-          <w:i w:val="0"/>
-          <w:sz w:val="20"/>
-          <w:szCs w:val="20"/>
-          <w:lang w:val="en-US"/>
-        </w:rPr>
-        <w:t>and, in our implementation,</w:t>
-      </w:r>
-      <w:r>
-        <w:rPr>
-          <w:i w:val="0"/>
-          <w:sz w:val="20"/>
-          <w:szCs w:val="20"/>
-          <w:lang w:val="en-US"/>
-        </w:rPr>
-        <w:t xml:space="preserve"> the representation of the graph is an Adjacency List and we used python dictionaries to implement it. Each key of the dictionary or the graph is a coordinate extracted from the Pandas DataFrame and the values for these keys are the adjacent coordinates (adjacent nodes) which are also dictionaries with coordinates as keys and distance and harassment risk as values within a tuple. </w:t>
-      </w:r>
-      <w:r>
-        <w:rPr>
-          <w:iCs w:val="0"/>
-          <w:sz w:val="20"/>
-          <w:szCs w:val="20"/>
-          <w:lang w:val="en-US"/>
-        </w:rPr>
-        <w:t>The</w:t>
-      </w:r>
-      <w:r>
-        <w:rPr>
-          <w:sz w:val="20"/>
-          <w:szCs w:val="20"/>
-          <w:lang w:val="en-US"/>
-        </w:rPr>
-        <w:t xml:space="preserve"> data structure is presented in Figure </w:t>
-      </w:r>
-      <w:r>
-        <w:rPr>
-          <w:sz w:val="20"/>
-          <w:szCs w:val="20"/>
-          <w:lang w:val="en-US"/>
-        </w:rPr>
-        <w:t>7</w:t>
-      </w:r>
-      <w:r>
-        <w:rPr>
-          <w:sz w:val="20"/>
-          <w:szCs w:val="20"/>
-          <w:lang w:val="en-US"/>
-        </w:rPr>
-        <w:t>.</w:t>
-      </w:r>
-    </w:p>
-    <w:p>
-      <w:pPr>
-        <w:pStyle w:val="Descripcin"/>
-        <w:rPr>
-          <w:sz w:val="20"/>
-          <w:szCs w:val="20"/>
-          <w:lang w:val="en-US"/>
-        </w:rPr>
-      </w:pPr>
-      <w:r>
-        <w:rPr>
-          <w:i w:val="0"/>
           <w:noProof/>
           <w:sz w:val="20"/>
           <w:szCs w:val="20"/>
         </w:rPr>
         <w:drawing>
-          <wp:anchor distT="0" distB="0" distL="0" distR="0" simplePos="0" relativeHeight="251666432" behindDoc="0" locked="0" layoutInCell="1" hidden="0" allowOverlap="1" wp14:anchorId="54E860DE" wp14:editId="667BD550">
+          <wp:anchor distT="0" distB="0" distL="0" distR="0" simplePos="0" relativeHeight="251666432" behindDoc="0" locked="0" layoutInCell="1" hidden="0" allowOverlap="1" wp14:anchorId="54E860DE" wp14:editId="0691AB30">
             <wp:simplePos x="0" y="0"/>
             <wp:positionH relativeFrom="column">
               <wp:align>right</wp:align>
             </wp:positionH>
             <wp:positionV relativeFrom="paragraph">
-              <wp:posOffset>139700</wp:posOffset>
+              <wp:posOffset>1568450</wp:posOffset>
             </wp:positionV>
             <wp:extent cx="3143250" cy="1670050"/>
             <wp:effectExtent l="0" t="0" r="0" b="6350"/>
@@ -4740,6 +4750,178 @@
           </wp:anchor>
         </w:drawing>
       </w:r>
+      <w:r>
+        <w:rPr>
+          <w:i w:val="0"/>
+          <w:sz w:val="20"/>
+          <w:szCs w:val="20"/>
+          <w:lang w:val="en-US"/>
+        </w:rPr>
+        <w:t>The data</w:t>
+      </w:r>
+      <w:r>
+        <w:rPr>
+          <w:i w:val="0"/>
+          <w:sz w:val="20"/>
+          <w:szCs w:val="20"/>
+          <w:lang w:val="en-US"/>
+        </w:rPr>
+        <w:t xml:space="preserve"> was given via CSV file. We used Pandas </w:t>
+      </w:r>
+      <w:proofErr w:type="spellStart"/>
+      <w:r>
+        <w:rPr>
+          <w:i w:val="0"/>
+          <w:sz w:val="20"/>
+          <w:szCs w:val="20"/>
+          <w:lang w:val="en-US"/>
+        </w:rPr>
+        <w:t>DataFrame</w:t>
+      </w:r>
+      <w:proofErr w:type="spellEnd"/>
+      <w:r>
+        <w:rPr>
+          <w:i w:val="0"/>
+          <w:sz w:val="20"/>
+          <w:szCs w:val="20"/>
+          <w:lang w:val="en-US"/>
+        </w:rPr>
+        <w:t xml:space="preserve"> to extract the data from the file.</w:t>
+      </w:r>
+      <w:r>
+        <w:rPr>
+          <w:i w:val="0"/>
+          <w:sz w:val="20"/>
+          <w:szCs w:val="20"/>
+          <w:lang w:val="en-US"/>
+        </w:rPr>
+        <w:t xml:space="preserve"> As </w:t>
+      </w:r>
+      <w:r>
+        <w:rPr>
+          <w:i w:val="0"/>
+          <w:sz w:val="20"/>
+          <w:szCs w:val="20"/>
+          <w:lang w:val="en-US"/>
+        </w:rPr>
+        <w:t xml:space="preserve">a </w:t>
+      </w:r>
+      <w:r>
+        <w:rPr>
+          <w:i w:val="0"/>
+          <w:sz w:val="20"/>
+          <w:szCs w:val="20"/>
+          <w:lang w:val="en-US"/>
+        </w:rPr>
+        <w:t>data structure</w:t>
+      </w:r>
+      <w:r>
+        <w:rPr>
+          <w:i w:val="0"/>
+          <w:sz w:val="20"/>
+          <w:szCs w:val="20"/>
+          <w:lang w:val="en-US"/>
+        </w:rPr>
+        <w:t>,</w:t>
+      </w:r>
+      <w:r>
+        <w:rPr>
+          <w:i w:val="0"/>
+          <w:sz w:val="20"/>
+          <w:szCs w:val="20"/>
+          <w:lang w:val="en-US"/>
+        </w:rPr>
+        <w:t xml:space="preserve"> we were using a </w:t>
+      </w:r>
+      <w:r>
+        <w:rPr>
+          <w:i w:val="0"/>
+          <w:sz w:val="20"/>
+          <w:szCs w:val="20"/>
+          <w:lang w:val="en-US"/>
+        </w:rPr>
+        <w:t>g</w:t>
+      </w:r>
+      <w:r>
+        <w:rPr>
+          <w:i w:val="0"/>
+          <w:sz w:val="20"/>
+          <w:szCs w:val="20"/>
+          <w:lang w:val="en-US"/>
+        </w:rPr>
+        <w:t xml:space="preserve">raph </w:t>
+      </w:r>
+      <w:r>
+        <w:rPr>
+          <w:i w:val="0"/>
+          <w:sz w:val="20"/>
+          <w:szCs w:val="20"/>
+          <w:lang w:val="en-US"/>
+        </w:rPr>
+        <w:t>and, in our implementation,</w:t>
+      </w:r>
+      <w:r>
+        <w:rPr>
+          <w:i w:val="0"/>
+          <w:sz w:val="20"/>
+          <w:szCs w:val="20"/>
+          <w:lang w:val="en-US"/>
+        </w:rPr>
+        <w:t xml:space="preserve"> the representation of the graph is an Adjacency List and we used python dictionaries to implement it. Each key of the dictionary or the graph is a coordinate extracted from the Pandas </w:t>
+      </w:r>
+      <w:proofErr w:type="spellStart"/>
+      <w:r>
+        <w:rPr>
+          <w:i w:val="0"/>
+          <w:sz w:val="20"/>
+          <w:szCs w:val="20"/>
+          <w:lang w:val="en-US"/>
+        </w:rPr>
+        <w:t>DataFrame</w:t>
+      </w:r>
+      <w:proofErr w:type="spellEnd"/>
+      <w:r>
+        <w:rPr>
+          <w:i w:val="0"/>
+          <w:sz w:val="20"/>
+          <w:szCs w:val="20"/>
+          <w:lang w:val="en-US"/>
+        </w:rPr>
+        <w:t xml:space="preserve"> and the values for these keys are the adjacent coordinates (adjacent nodes) which are also dictionaries with coordinates as keys and distance and harassment risk as values within a tuple. </w:t>
+      </w:r>
+      <w:r>
+        <w:rPr>
+          <w:iCs w:val="0"/>
+          <w:sz w:val="20"/>
+          <w:szCs w:val="20"/>
+          <w:lang w:val="en-US"/>
+        </w:rPr>
+        <w:t>The</w:t>
+      </w:r>
+      <w:r>
+        <w:rPr>
+          <w:sz w:val="20"/>
+          <w:szCs w:val="20"/>
+          <w:lang w:val="en-US"/>
+        </w:rPr>
+        <w:t xml:space="preserve"> data structure is presented in Figure </w:t>
+      </w:r>
+      <w:r>
+        <w:rPr>
+          <w:sz w:val="20"/>
+          <w:szCs w:val="20"/>
+          <w:lang w:val="en-US"/>
+        </w:rPr>
+        <w:t>7</w:t>
+      </w:r>
+      <w:r>
+        <w:rPr>
+          <w:sz w:val="20"/>
+          <w:szCs w:val="20"/>
+          <w:lang w:val="en-US"/>
+        </w:rPr>
+        <w:t>.</w:t>
+      </w:r>
     </w:p>
     <w:p>
       <w:pPr>
@@ -4750,6 +4932,16 @@
           <w:lang w:val="en-US"/>
         </w:rPr>
       </w:pPr>
+    </w:p>
+    <w:p>
+      <w:pPr>
+        <w:pStyle w:val="Descripcin"/>
+        <w:rPr>
+          <w:sz w:val="20"/>
+          <w:szCs w:val="20"/>
+          <w:lang w:val="en-US"/>
+        </w:rPr>
+      </w:pPr>
       <w:r>
         <w:rPr>
           <w:sz w:val="20"/>
@@ -4764,7 +4956,15 @@
           <w:szCs w:val="20"/>
           <w:lang w:val="en-US"/>
         </w:rPr>
-        <w:t>7 Graph Represented as Adjacency List</w:t>
+        <w:t>6</w:t>
+      </w:r>
+      <w:r>
+        <w:rPr>
+          <w:sz w:val="20"/>
+          <w:szCs w:val="20"/>
+          <w:lang w:val="en-US"/>
+        </w:rPr>
+        <w:t xml:space="preserve"> Graph Represented as Adjacency List</w:t>
       </w:r>
       <w:r>
         <w:rPr>
@@ -4826,6 +5026,30 @@
       <w:pPr>
         <w:pStyle w:val="Descripcin"/>
         <w:rPr>
+          <w:i w:val="0"/>
+          <w:iCs w:val="0"/>
+          <w:sz w:val="20"/>
+          <w:szCs w:val="20"/>
+          <w:lang w:val="en-US"/>
+        </w:rPr>
+      </w:pPr>
+    </w:p>
+    <w:p>
+      <w:pPr>
+        <w:pStyle w:val="Descripcin"/>
+        <w:rPr>
+          <w:i w:val="0"/>
+          <w:iCs w:val="0"/>
+          <w:sz w:val="20"/>
+          <w:szCs w:val="20"/>
+          <w:lang w:val="en-US"/>
+        </w:rPr>
+      </w:pPr>
+    </w:p>
+    <w:p>
+      <w:pPr>
+        <w:pStyle w:val="Descripcin"/>
+        <w:rPr>
           <w:b/>
           <w:i w:val="0"/>
           <w:iCs w:val="0"/>
@@ -4854,12 +5078,9 @@
           <w:szCs w:val="20"/>
           <w:lang w:val="en-US"/>
         </w:rPr>
-        <w:t>Dijkstra Algorithm</w:t>
-      </w:r>
-    </w:p>
-    <w:p>
-      <w:pPr>
-        <w:pStyle w:val="Descripcin"/>
+        <w:t>Dijkstra Algorith</w:t>
+      </w:r>
+      <w:r>
         <w:rPr>
           <w:b/>
           <w:i w:val="0"/>
@@ -4868,12 +5089,14 @@
           <w:szCs w:val="20"/>
           <w:lang w:val="en-US"/>
         </w:rPr>
-      </w:pPr>
+        <w:t>m</w:t>
+      </w:r>
     </w:p>
     <w:p>
       <w:pPr>
         <w:pStyle w:val="Descripcin"/>
         <w:rPr>
+          <w:bCs/>
           <w:i w:val="0"/>
           <w:iCs w:val="0"/>
           <w:sz w:val="20"/>
@@ -4883,17 +5106,643 @@
       </w:pPr>
       <w:r>
         <w:rPr>
+          <w:bCs/>
           <w:i w:val="0"/>
           <w:iCs w:val="0"/>
           <w:sz w:val="20"/>
           <w:szCs w:val="20"/>
           <w:lang w:val="en-US"/>
         </w:rPr>
+        <w:t xml:space="preserve">Since we must find </w:t>
+      </w:r>
+      <w:r>
+        <w:rPr>
+          <w:bCs/>
+          <w:i w:val="0"/>
+          <w:iCs w:val="0"/>
+          <w:sz w:val="20"/>
+          <w:szCs w:val="20"/>
+          <w:lang w:val="en-US"/>
+        </w:rPr>
+        <w:t xml:space="preserve">the shortest path </w:t>
+      </w:r>
+      <w:r>
+        <w:rPr>
+          <w:bCs/>
+          <w:i w:val="0"/>
+          <w:iCs w:val="0"/>
+          <w:sz w:val="20"/>
+          <w:szCs w:val="20"/>
+          <w:lang w:val="en-US"/>
+        </w:rPr>
+        <w:t>on a weighted</w:t>
+      </w:r>
+      <w:r>
+        <w:rPr>
+          <w:bCs/>
+          <w:i w:val="0"/>
+          <w:iCs w:val="0"/>
+          <w:sz w:val="20"/>
+          <w:szCs w:val="20"/>
+          <w:lang w:val="en-US"/>
+        </w:rPr>
+        <w:t xml:space="preserve"> and directed</w:t>
+      </w:r>
+      <w:r>
+        <w:rPr>
+          <w:bCs/>
+          <w:i w:val="0"/>
+          <w:iCs w:val="0"/>
+          <w:sz w:val="20"/>
+          <w:szCs w:val="20"/>
+          <w:lang w:val="en-US"/>
+        </w:rPr>
+        <w:t xml:space="preserve"> graph, </w:t>
+      </w:r>
+      <w:r>
+        <w:rPr>
+          <w:bCs/>
+          <w:i w:val="0"/>
+          <w:iCs w:val="0"/>
+          <w:sz w:val="20"/>
+          <w:szCs w:val="20"/>
+          <w:lang w:val="en-US"/>
+        </w:rPr>
+        <w:t>which considers the distance and harassment risk</w:t>
+      </w:r>
+      <w:r>
+        <w:rPr>
+          <w:bCs/>
+          <w:i w:val="0"/>
+          <w:iCs w:val="0"/>
+          <w:sz w:val="20"/>
+          <w:szCs w:val="20"/>
+          <w:lang w:val="en-US"/>
+        </w:rPr>
+        <w:t xml:space="preserve">, we chose Dijkstra Algorithm </w:t>
+      </w:r>
+      <w:r>
+        <w:rPr>
+          <w:bCs/>
+          <w:i w:val="0"/>
+          <w:iCs w:val="0"/>
+          <w:sz w:val="20"/>
+          <w:szCs w:val="20"/>
+          <w:lang w:val="en-US"/>
+        </w:rPr>
+        <w:t>to implement our solution.</w:t>
+      </w:r>
+    </w:p>
+    <w:p>
+      <w:pPr>
+        <w:pStyle w:val="Descripcin"/>
+        <w:rPr>
+          <w:bCs/>
+          <w:i w:val="0"/>
+          <w:iCs w:val="0"/>
+          <w:sz w:val="20"/>
+          <w:szCs w:val="20"/>
+          <w:lang w:val="en-US"/>
+        </w:rPr>
+      </w:pPr>
+      <w:r>
+        <w:rPr>
+          <w:bCs/>
+          <w:i w:val="0"/>
+          <w:iCs w:val="0"/>
+          <w:sz w:val="20"/>
+          <w:szCs w:val="20"/>
+          <w:lang w:val="en-US"/>
+        </w:rPr>
+        <w:t xml:space="preserve">We created a </w:t>
+      </w:r>
+      <w:r>
+        <w:rPr>
+          <w:bCs/>
+          <w:i w:val="0"/>
+          <w:iCs w:val="0"/>
+          <w:sz w:val="20"/>
+          <w:szCs w:val="20"/>
+          <w:lang w:val="en-US"/>
+        </w:rPr>
+        <w:t>dictionary</w:t>
+      </w:r>
+      <w:r>
+        <w:rPr>
+          <w:bCs/>
+          <w:i w:val="0"/>
+          <w:iCs w:val="0"/>
+          <w:sz w:val="20"/>
+          <w:szCs w:val="20"/>
+          <w:lang w:val="en-US"/>
+        </w:rPr>
+        <w:t xml:space="preserve"> that will contain</w:t>
+      </w:r>
+      <w:r>
+        <w:rPr>
+          <w:bCs/>
+          <w:i w:val="0"/>
+          <w:iCs w:val="0"/>
+          <w:sz w:val="20"/>
+          <w:szCs w:val="20"/>
+          <w:lang w:val="en-US"/>
+        </w:rPr>
+        <w:t xml:space="preserve"> all distances </w:t>
+      </w:r>
+      <w:r>
+        <w:rPr>
+          <w:bCs/>
+          <w:i w:val="0"/>
+          <w:iCs w:val="0"/>
+          <w:sz w:val="20"/>
+          <w:szCs w:val="20"/>
+          <w:lang w:val="en-US"/>
+        </w:rPr>
+        <w:t xml:space="preserve">from </w:t>
+      </w:r>
+      <w:r>
+        <w:rPr>
+          <w:bCs/>
+          <w:i w:val="0"/>
+          <w:iCs w:val="0"/>
+          <w:sz w:val="20"/>
+          <w:szCs w:val="20"/>
+          <w:lang w:val="en-US"/>
+        </w:rPr>
+        <w:t xml:space="preserve">a source node to </w:t>
+      </w:r>
+      <w:r>
+        <w:rPr>
+          <w:bCs/>
+          <w:i w:val="0"/>
+          <w:iCs w:val="0"/>
+          <w:sz w:val="20"/>
+          <w:szCs w:val="20"/>
+          <w:lang w:val="en-US"/>
+        </w:rPr>
+        <w:t xml:space="preserve">all other nodes, then we implemented a queue </w:t>
+      </w:r>
+      <w:r>
+        <w:rPr>
+          <w:bCs/>
+          <w:i w:val="0"/>
+          <w:iCs w:val="0"/>
+          <w:sz w:val="20"/>
+          <w:szCs w:val="20"/>
+          <w:lang w:val="en-US"/>
+        </w:rPr>
+        <w:t>with the unvisited nodes in the graph</w:t>
+      </w:r>
+      <w:r>
+        <w:rPr>
+          <w:bCs/>
+          <w:i w:val="0"/>
+          <w:iCs w:val="0"/>
+          <w:sz w:val="20"/>
+          <w:szCs w:val="20"/>
+          <w:lang w:val="en-US"/>
+        </w:rPr>
+        <w:t xml:space="preserve">. </w:t>
+      </w:r>
+      <w:r>
+        <w:rPr>
+          <w:bCs/>
+          <w:i w:val="0"/>
+          <w:iCs w:val="0"/>
+          <w:sz w:val="20"/>
+          <w:szCs w:val="20"/>
+          <w:lang w:val="en-US"/>
+        </w:rPr>
+        <w:t>In</w:t>
+      </w:r>
+      <w:r>
+        <w:rPr>
+          <w:bCs/>
+          <w:i w:val="0"/>
+          <w:iCs w:val="0"/>
+          <w:sz w:val="20"/>
+          <w:szCs w:val="20"/>
+          <w:lang w:val="en-US"/>
+        </w:rPr>
+        <w:t xml:space="preserve"> the beginning, the distance </w:t>
+      </w:r>
+      <w:r>
+        <w:rPr>
+          <w:bCs/>
+          <w:i w:val="0"/>
+          <w:iCs w:val="0"/>
+          <w:sz w:val="20"/>
+          <w:szCs w:val="20"/>
+          <w:lang w:val="en-US"/>
+        </w:rPr>
+        <w:t xml:space="preserve">to all other nodes has a </w:t>
+      </w:r>
+      <w:r>
+        <w:rPr>
+          <w:bCs/>
+          <w:i w:val="0"/>
+          <w:iCs w:val="0"/>
+          <w:sz w:val="20"/>
+          <w:szCs w:val="20"/>
+          <w:lang w:val="en-US"/>
+        </w:rPr>
+        <w:t xml:space="preserve">value of positive infinity, except the distance </w:t>
+      </w:r>
+      <w:r>
+        <w:rPr>
+          <w:bCs/>
+          <w:i w:val="0"/>
+          <w:iCs w:val="0"/>
+          <w:sz w:val="20"/>
+          <w:szCs w:val="20"/>
+          <w:lang w:val="en-US"/>
+        </w:rPr>
+        <w:t>from</w:t>
+      </w:r>
+      <w:r>
+        <w:rPr>
+          <w:bCs/>
+          <w:i w:val="0"/>
+          <w:iCs w:val="0"/>
+          <w:sz w:val="20"/>
+          <w:szCs w:val="20"/>
+          <w:lang w:val="en-US"/>
+        </w:rPr>
+        <w:t xml:space="preserve"> the source node, which has a value of 0</w:t>
+      </w:r>
+      <w:r>
+        <w:rPr>
+          <w:bCs/>
+          <w:i w:val="0"/>
+          <w:iCs w:val="0"/>
+          <w:sz w:val="20"/>
+          <w:szCs w:val="20"/>
+          <w:lang w:val="en-US"/>
+        </w:rPr>
+        <w:t>.</w:t>
+      </w:r>
+    </w:p>
+    <w:p>
+      <w:pPr>
+        <w:pStyle w:val="Descripcin"/>
+        <w:rPr>
+          <w:bCs/>
+          <w:i w:val="0"/>
+          <w:iCs w:val="0"/>
+          <w:sz w:val="20"/>
+          <w:szCs w:val="20"/>
+          <w:lang w:val="en-US"/>
+        </w:rPr>
+      </w:pPr>
+      <w:r>
+        <w:rPr>
+          <w:bCs/>
+          <w:i w:val="0"/>
+          <w:iCs w:val="0"/>
+          <w:sz w:val="20"/>
+          <w:szCs w:val="20"/>
+          <w:lang w:val="en-US"/>
+        </w:rPr>
+        <w:t xml:space="preserve">To find the shortest path, </w:t>
+      </w:r>
+      <w:r>
+        <w:rPr>
+          <w:bCs/>
+          <w:i w:val="0"/>
+          <w:iCs w:val="0"/>
+          <w:sz w:val="20"/>
+          <w:szCs w:val="20"/>
+          <w:lang w:val="en-US"/>
+        </w:rPr>
+        <w:t>if there are unvisited nodes in our queue,</w:t>
+      </w:r>
+      <w:r>
+        <w:rPr>
+          <w:bCs/>
+          <w:i w:val="0"/>
+          <w:iCs w:val="0"/>
+          <w:sz w:val="20"/>
+          <w:szCs w:val="20"/>
+          <w:lang w:val="en-US"/>
+        </w:rPr>
+        <w:t xml:space="preserve"> </w:t>
+      </w:r>
+      <w:r>
+        <w:rPr>
+          <w:bCs/>
+          <w:i w:val="0"/>
+          <w:iCs w:val="0"/>
+          <w:sz w:val="20"/>
+          <w:szCs w:val="20"/>
+          <w:lang w:val="en-US"/>
+        </w:rPr>
+        <w:t xml:space="preserve">we </w:t>
+      </w:r>
+      <w:r>
+        <w:rPr>
+          <w:bCs/>
+          <w:i w:val="0"/>
+          <w:iCs w:val="0"/>
+          <w:sz w:val="20"/>
+          <w:szCs w:val="20"/>
+          <w:lang w:val="en-US"/>
+        </w:rPr>
+        <w:t xml:space="preserve">find the distance to </w:t>
+      </w:r>
+      <w:r>
+        <w:rPr>
+          <w:bCs/>
+          <w:i w:val="0"/>
+          <w:iCs w:val="0"/>
+          <w:sz w:val="20"/>
+          <w:szCs w:val="20"/>
+          <w:lang w:val="en-US"/>
+        </w:rPr>
+        <w:t>each of them</w:t>
+      </w:r>
+      <w:r>
+        <w:rPr>
+          <w:bCs/>
+          <w:i w:val="0"/>
+          <w:iCs w:val="0"/>
+          <w:sz w:val="20"/>
+          <w:szCs w:val="20"/>
+          <w:lang w:val="en-US"/>
+        </w:rPr>
+        <w:t xml:space="preserve">, </w:t>
+      </w:r>
+      <w:r>
+        <w:rPr>
+          <w:bCs/>
+          <w:i w:val="0"/>
+          <w:iCs w:val="0"/>
+          <w:sz w:val="20"/>
+          <w:szCs w:val="20"/>
+          <w:lang w:val="en-US"/>
+        </w:rPr>
+        <w:t>which</w:t>
+      </w:r>
+      <w:r>
+        <w:rPr>
+          <w:bCs/>
+          <w:i w:val="0"/>
+          <w:iCs w:val="0"/>
+          <w:sz w:val="20"/>
+          <w:szCs w:val="20"/>
+          <w:lang w:val="en-US"/>
+        </w:rPr>
+        <w:t xml:space="preserve"> will be </w:t>
+      </w:r>
+      <w:r>
+        <w:rPr>
+          <w:bCs/>
+          <w:i w:val="0"/>
+          <w:iCs w:val="0"/>
+          <w:sz w:val="20"/>
+          <w:szCs w:val="20"/>
+          <w:lang w:val="en-US"/>
+        </w:rPr>
+        <w:t>th</w:t>
+      </w:r>
+      <w:r>
+        <w:rPr>
+          <w:bCs/>
+          <w:i w:val="0"/>
+          <w:iCs w:val="0"/>
+          <w:sz w:val="20"/>
+          <w:szCs w:val="20"/>
+          <w:lang w:val="en-US"/>
+        </w:rPr>
+        <w:t xml:space="preserve">e distance from the </w:t>
+      </w:r>
+      <w:r>
+        <w:rPr>
+          <w:bCs/>
+          <w:i w:val="0"/>
+          <w:iCs w:val="0"/>
+          <w:sz w:val="20"/>
+          <w:szCs w:val="20"/>
+          <w:lang w:val="en-US"/>
+        </w:rPr>
+        <w:t>current</w:t>
+      </w:r>
+      <w:r>
+        <w:rPr>
+          <w:bCs/>
+          <w:i w:val="0"/>
+          <w:iCs w:val="0"/>
+          <w:sz w:val="20"/>
+          <w:szCs w:val="20"/>
+          <w:lang w:val="en-US"/>
+        </w:rPr>
+        <w:t xml:space="preserve"> node plus </w:t>
+      </w:r>
+      <w:r>
+        <w:rPr>
+          <w:bCs/>
+          <w:i w:val="0"/>
+          <w:iCs w:val="0"/>
+          <w:sz w:val="20"/>
+          <w:szCs w:val="20"/>
+          <w:lang w:val="en-US"/>
+        </w:rPr>
+        <w:t>the distance to that adjacent nod</w:t>
+      </w:r>
+      <w:r>
+        <w:rPr>
+          <w:bCs/>
+          <w:i w:val="0"/>
+          <w:iCs w:val="0"/>
+          <w:sz w:val="20"/>
+          <w:szCs w:val="20"/>
+          <w:lang w:val="en-US"/>
+        </w:rPr>
+        <w:t>e</w:t>
+      </w:r>
+      <w:r>
+        <w:rPr>
+          <w:bCs/>
+          <w:i w:val="0"/>
+          <w:iCs w:val="0"/>
+          <w:sz w:val="20"/>
+          <w:szCs w:val="20"/>
+          <w:lang w:val="en-US"/>
+        </w:rPr>
+        <w:t>,</w:t>
+      </w:r>
+      <w:r>
+        <w:rPr>
+          <w:bCs/>
+          <w:i w:val="0"/>
+          <w:iCs w:val="0"/>
+          <w:sz w:val="20"/>
+          <w:szCs w:val="20"/>
+          <w:lang w:val="en-US"/>
+        </w:rPr>
+        <w:t xml:space="preserve"> and we update</w:t>
+      </w:r>
+      <w:r>
+        <w:rPr>
+          <w:bCs/>
+          <w:i w:val="0"/>
+          <w:iCs w:val="0"/>
+          <w:sz w:val="20"/>
+          <w:szCs w:val="20"/>
+          <w:lang w:val="en-US"/>
+        </w:rPr>
+        <w:t xml:space="preserve">d the distance of the adjacent node for that new value. </w:t>
+      </w:r>
+      <w:r>
+        <w:rPr>
+          <w:bCs/>
+          <w:i w:val="0"/>
+          <w:iCs w:val="0"/>
+          <w:sz w:val="20"/>
+          <w:szCs w:val="20"/>
+          <w:lang w:val="en-US"/>
+        </w:rPr>
+        <w:t>W</w:t>
+      </w:r>
+      <w:r>
+        <w:rPr>
+          <w:bCs/>
+          <w:i w:val="0"/>
+          <w:iCs w:val="0"/>
+          <w:sz w:val="20"/>
+          <w:szCs w:val="20"/>
+          <w:lang w:val="en-US"/>
+        </w:rPr>
+        <w:t xml:space="preserve">ith </w:t>
+      </w:r>
+      <w:r>
+        <w:rPr>
+          <w:bCs/>
+          <w:i w:val="0"/>
+          <w:iCs w:val="0"/>
+          <w:sz w:val="20"/>
+          <w:szCs w:val="20"/>
+          <w:lang w:val="en-US"/>
+        </w:rPr>
+        <w:t xml:space="preserve">the </w:t>
+      </w:r>
+      <w:r>
+        <w:rPr>
+          <w:bCs/>
+          <w:i w:val="0"/>
+          <w:iCs w:val="0"/>
+          <w:sz w:val="20"/>
+          <w:szCs w:val="20"/>
+          <w:lang w:val="en-US"/>
+        </w:rPr>
+        <w:t xml:space="preserve">Dijkstra algorithm, </w:t>
+      </w:r>
+      <w:r>
+        <w:rPr>
+          <w:bCs/>
+          <w:i w:val="0"/>
+          <w:iCs w:val="0"/>
+          <w:sz w:val="20"/>
+          <w:szCs w:val="20"/>
+          <w:lang w:val="en-US"/>
+        </w:rPr>
+        <w:t xml:space="preserve">we compare which of the distances to each </w:t>
+      </w:r>
+      <w:r>
+        <w:rPr>
+          <w:bCs/>
+          <w:i w:val="0"/>
+          <w:iCs w:val="0"/>
+          <w:sz w:val="20"/>
+          <w:szCs w:val="20"/>
+          <w:lang w:val="en-US"/>
+        </w:rPr>
+        <w:t xml:space="preserve">unvisited </w:t>
+      </w:r>
+      <w:r>
+        <w:rPr>
+          <w:bCs/>
+          <w:i w:val="0"/>
+          <w:iCs w:val="0"/>
+          <w:sz w:val="20"/>
+          <w:szCs w:val="20"/>
+          <w:lang w:val="en-US"/>
+        </w:rPr>
+        <w:t>adjacent node is shorter</w:t>
+      </w:r>
+      <w:r>
+        <w:rPr>
+          <w:bCs/>
+          <w:i w:val="0"/>
+          <w:iCs w:val="0"/>
+          <w:sz w:val="20"/>
+          <w:szCs w:val="20"/>
+          <w:lang w:val="en-US"/>
+        </w:rPr>
+        <w:t xml:space="preserve">. </w:t>
+      </w:r>
+      <w:r>
+        <w:rPr>
+          <w:bCs/>
+          <w:i w:val="0"/>
+          <w:iCs w:val="0"/>
+          <w:sz w:val="20"/>
+          <w:szCs w:val="20"/>
+          <w:lang w:val="en-US"/>
+        </w:rPr>
+        <w:t xml:space="preserve">We repeated that process until </w:t>
+      </w:r>
+      <w:r>
+        <w:rPr>
+          <w:bCs/>
+          <w:i w:val="0"/>
+          <w:iCs w:val="0"/>
+          <w:sz w:val="20"/>
+          <w:szCs w:val="20"/>
+          <w:lang w:val="en-US"/>
+        </w:rPr>
+        <w:t>getting</w:t>
+      </w:r>
+      <w:r>
+        <w:rPr>
+          <w:bCs/>
+          <w:i w:val="0"/>
+          <w:iCs w:val="0"/>
+          <w:sz w:val="20"/>
+          <w:szCs w:val="20"/>
+          <w:lang w:val="en-US"/>
+        </w:rPr>
+        <w:t xml:space="preserve"> to the target node, </w:t>
+      </w:r>
+      <w:r>
+        <w:rPr>
+          <w:bCs/>
+          <w:i w:val="0"/>
+          <w:iCs w:val="0"/>
+          <w:sz w:val="20"/>
+          <w:szCs w:val="20"/>
+          <w:lang w:val="en-US"/>
+        </w:rPr>
+        <w:t>implying that we have found the shortest path.</w:t>
+      </w:r>
+    </w:p>
+    <w:p>
+      <w:pPr>
+        <w:pStyle w:val="Descripcin"/>
+        <w:keepNext/>
+      </w:pPr>
+      <w:r>
+        <w:rPr>
+          <w:i w:val="0"/>
+          <w:iCs w:val="0"/>
+          <w:sz w:val="20"/>
+          <w:szCs w:val="20"/>
+          <w:lang w:val="en-US"/>
+        </w:rPr>
         <w:drawing>
-          <wp:inline distT="0" distB="0" distL="0" distR="0" wp14:anchorId="389C9F83" wp14:editId="14BAD505">
-            <wp:extent cx="3634045" cy="2501900"/>
-            <wp:effectExtent l="0" t="0" r="5080" b="0"/>
-            <wp:docPr id="3" name="Imagen 3"/>
+          <wp:inline distT="0" distB="0" distL="0" distR="0" wp14:anchorId="47B9D7F7" wp14:editId="141A87CA">
+            <wp:extent cx="3145201" cy="2165350"/>
+            <wp:effectExtent l="0" t="0" r="0" b="6350"/>
+            <wp:docPr id="2" name="Imagen 2"/>
             <wp:cNvGraphicFramePr>
               <a:graphicFrameLocks xmlns:a="http://schemas.openxmlformats.org/drawingml/2006/main" noChangeAspect="1"/>
             </wp:cNvGraphicFramePr>
@@ -4913,7 +5762,7 @@
                   <pic:spPr>
                     <a:xfrm>
                       <a:off x="0" y="0"/>
-                      <a:ext cx="3645698" cy="2509923"/>
+                      <a:ext cx="3154409" cy="2171689"/>
                     </a:xfrm>
                     <a:prstGeom prst="rect">
                       <a:avLst/>
@@ -4925,6 +5774,34 @@
           </wp:inline>
         </w:drawing>
       </w:r>
+    </w:p>
+    <w:p>
+      <w:pPr>
+        <w:pStyle w:val="Descripcin"/>
+        <w:rPr>
+          <w:i w:val="0"/>
+          <w:iCs w:val="0"/>
+          <w:sz w:val="20"/>
+          <w:szCs w:val="20"/>
+          <w:lang w:val="en-US"/>
+        </w:rPr>
+      </w:pPr>
+      <w:r>
+        <w:rPr>
+          <w:sz w:val="20"/>
+          <w:szCs w:val="20"/>
+        </w:rPr>
+        <w:t xml:space="preserve">Figure 7 Dijkstra </w:t>
+      </w:r>
+      <w:proofErr w:type="spellStart"/>
+      <w:r>
+        <w:rPr>
+          <w:sz w:val="20"/>
+          <w:szCs w:val="20"/>
+        </w:rPr>
+        <w:t>Algorithm</w:t>
+      </w:r>
+      <w:proofErr w:type="spellEnd"/>
     </w:p>
     <w:p>
       <w:pPr>
@@ -5078,7 +5955,14 @@
                     <w:rPr>
                       <w:lang w:val="en-US"/>
                     </w:rPr>
-                    <w:t>. [online] Available at: &lt;https://brilliant.org/wiki/bellman-ford-algorithm/&gt; [Accessed 6 October 2022].</w:t>
+                    <w:t xml:space="preserve">. [online] Available </w:t>
+                  </w:r>
+                  <w:r>
+                    <w:rPr>
+                      <w:lang w:val="en-US"/>
+                    </w:rPr>
+                    <w:lastRenderedPageBreak/>
+                    <w:t>at: &lt;https://brilliant.org/wiki/bellman-ford-algorithm/&gt; [Accessed 6 October 2022].</w:t>
                   </w:r>
                 </w:p>
                 <w:p>
@@ -5224,7 +6108,6 @@
                     <w:rPr>
                       <w:lang w:val="en-US"/>
                     </w:rPr>
-                    <w:lastRenderedPageBreak/>
                     <w:t>Cortes, S., 2022. </w:t>
                   </w:r>
                   <w:r>
@@ -5381,7 +6264,14 @@
                     <w:rPr>
                       <w:lang w:val="en-US"/>
                     </w:rPr>
-                    <w:t>Lauri, J., 2022. If you had a choice, would you select speed over safety</w:t>
+                    <w:t xml:space="preserve">Lauri, J., 2022. If you had a choice, would you select speed over </w:t>
+                  </w:r>
+                  <w:proofErr w:type="gramStart"/>
+                  <w:r>
+                    <w:rPr>
+                      <w:lang w:val="en-US"/>
+                    </w:rPr>
+                    <w:t>safety</w:t>
                   </w:r>
                   <w:r>
                     <w:rPr>
@@ -5389,12 +6279,14 @@
                     </w:rPr>
                     <w:t>?.</w:t>
                   </w:r>
+                  <w:proofErr w:type="gramEnd"/>
                   <w:r>
                     <w:rPr>
                       <w:lang w:val="en-US"/>
                     </w:rPr>
                     <w:t xml:space="preserve"> [Blog] </w:t>
                   </w:r>
+                  <w:proofErr w:type="spellStart"/>
                   <w:r>
                     <w:rPr>
                       <w:i/>
@@ -5403,6 +6295,7 @@
                     </w:rPr>
                     <w:t>Futurice</w:t>
                   </w:r>
+                  <w:proofErr w:type="spellEnd"/>
                   <w:r>
                     <w:rPr>
                       <w:lang w:val="en-US"/>
@@ -5529,15 +6422,7 @@
                       <w:iCs/>
                       <w:lang w:val="en-US"/>
                     </w:rPr>
-                    <w:t xml:space="preserve">What routing algorithms are most likely being used by navigation services like Garmin and TomTom? What factors are included in </w:t>
-                  </w:r>
-                  <w:r>
-                    <w:rPr>
-                      <w:i/>
-                      <w:iCs/>
-                      <w:lang w:val="en-US"/>
-                    </w:rPr>
-                    <w:t>the final ...</w:t>
+                    <w:t>What routing algorithms are most likely being used by navigation services like Garmin and TomTom? What factors are included in the final ...</w:t>
                   </w:r>
                   <w:r>
                     <w:rPr>
@@ -8600,6 +9485,12 @@
 </file>
 
 <file path=customXml/item1.xml><?xml version="1.0" encoding="utf-8"?>
+<go:gDocsCustomXmlDataStorage xmlns:go="http://customooxmlschemas.google.com/" xmlns:r="http://schemas.openxmlformats.org/officeDocument/2006/relationships">
+  <go:docsCustomData xmlns:go="http://customooxmlschemas.google.com/" roundtripDataSignature="AMtx7mgEYR3KyYmh2vIpQrHo0+jgJYpHkA==">AMUW2mVBph3QmwN71f4jir0tC0Pl3ZYk9NfRjVtevZVqn0ce1YqWDTN+QBsYdxLO+q5fQTSJilXTMYWjgvIxr8R7HyaPK/bG6VSKLsyYzCSbYiputGWztJkhbUcPAV80n3tAvq/krSAuZkfjy26n5CYeEjB7H5q6hgwAY2tNO2czcgK6ljUiBeJYU7NiRtwDolz3cERAeBUG</go:docsCustomData>
+</go:gDocsCustomXmlDataStorage>
+</file>
+
+<file path=customXml/item2.xml><?xml version="1.0" encoding="utf-8"?>
 <b:Sources xmlns:b="http://schemas.openxmlformats.org/officeDocument/2006/bibliography" xmlns="http://schemas.openxmlformats.org/officeDocument/2006/bibliography" SelectedStyle="\APASixthEditionOfficeOnline.xsl" StyleName="APA" Version="6">
   <b:Source>
     <b:Tag>El919</b:Tag>
@@ -8934,25 +9825,19 @@
 </b:Sources>
 </file>
 
-<file path=customXml/item2.xml><?xml version="1.0" encoding="utf-8"?>
-<go:gDocsCustomXmlDataStorage xmlns:go="http://customooxmlschemas.google.com/" xmlns:r="http://schemas.openxmlformats.org/officeDocument/2006/relationships">
-  <go:docsCustomData xmlns:go="http://customooxmlschemas.google.com/" roundtripDataSignature="AMtx7mgEYR3KyYmh2vIpQrHo0+jgJYpHkA==">AMUW2mVBph3QmwN71f4jir0tC0Pl3ZYk9NfRjVtevZVqn0ce1YqWDTN+QBsYdxLO+q5fQTSJilXTMYWjgvIxr8R7HyaPK/bG6VSKLsyYzCSbYiputGWztJkhbUcPAV80n3tAvq/krSAuZkfjy26n5CYeEjB7H5q6hgwAY2tNO2czcgK6ljUiBeJYU7NiRtwDolz3cERAeBUG</go:docsCustomData>
-</go:gDocsCustomXmlDataStorage>
-</file>
-
 <file path=customXml/itemProps1.xml><?xml version="1.0" encoding="utf-8"?>
-<ds:datastoreItem xmlns:ds="http://schemas.openxmlformats.org/officeDocument/2006/customXml" ds:itemID="{6808FF0F-27D6-4D80-97C1-9B0BF55289C0}">
-  <ds:schemaRefs>
-    <ds:schemaRef ds:uri="http://schemas.openxmlformats.org/officeDocument/2006/bibliography"/>
-  </ds:schemaRefs>
-</ds:datastoreItem>
-</file>
-
-<file path=customXml/itemProps2.xml><?xml version="1.0" encoding="utf-8"?>
 <ds:datastoreItem xmlns:ds="http://schemas.openxmlformats.org/officeDocument/2006/customXml" ds:itemID="{11111111-1234-1234-1234-123412341234}">
   <ds:schemaRefs>
     <ds:schemaRef ds:uri="http://customooxmlschemas.google.com/"/>
     <ds:schemaRef ds:uri="http://schemas.openxmlformats.org/officeDocument/2006/relationships"/>
   </ds:schemaRefs>
 </ds:datastoreItem>
+</file>
+
+<file path=customXml/itemProps2.xml><?xml version="1.0" encoding="utf-8"?>
+<ds:datastoreItem xmlns:ds="http://schemas.openxmlformats.org/officeDocument/2006/customXml" ds:itemID="{6808FF0F-27D6-4D80-97C1-9B0BF55289C0}">
+  <ds:schemaRefs>
+    <ds:schemaRef ds:uri="http://schemas.openxmlformats.org/officeDocument/2006/bibliography"/>
+  </ds:schemaRefs>
+</ds:datastoreItem>
 </file>
</xml_diff>

<commit_message>
finishing part 4.2 from the report
An explanation of the algorithm's design for calculating a path that reduces both distance and risk of harassment was added to the report
</commit_message>
<xml_diff>
--- a/Materiales/Borradores/Entrega 2/Entrega2.docx
+++ b/Materiales/Borradores/Entrega 2/Entrega2.docx
@@ -972,7 +972,21 @@
           <w:color w:val="000000" w:themeColor="text1"/>
           <w:lang w:val="en-US"/>
         </w:rPr>
-        <w:t xml:space="preserve">As we said lately, people don’t feel safe in the city and are worried, especially women. If the city were safer, surely our parents hadn't taught us to be extremely cautious on the streets, as the majority probably are. According to the given data by The Legal Medicine National Institute, in the first trimester of 2022, we had 6.336 violent homicides, 848 more than the first quarter of 2021. Medellín is one of the most affected cities in the country by this matter, with around 232 homicides </w:t>
+        <w:t xml:space="preserve">As we said lately, people don’t feel safe in the city and are worried, especially women. If the city were safer, surely our parents hadn't </w:t>
+      </w:r>
+      <w:r>
+        <w:rPr>
+          <w:color w:val="000000" w:themeColor="text1"/>
+          <w:lang w:val="en-US"/>
+        </w:rPr>
+        <w:t xml:space="preserve">have </w:t>
+      </w:r>
+      <w:r>
+        <w:rPr>
+          <w:color w:val="000000" w:themeColor="text1"/>
+          <w:lang w:val="en-US"/>
+        </w:rPr>
+        <w:t xml:space="preserve">taught us to be extremely cautious on the streets, as the majority probably are. According to the given data by The Legal Medicine National Institute, in the first trimester of 2022, we had 6.336 violent homicides, 848 more than the first quarter of 2021. Medellín is one of the most affected cities in the country by this matter, with around 232 homicides </w:t>
       </w:r>
       <w:r>
         <w:rPr>
@@ -1332,13 +1346,13 @@
         <w:rPr>
           <w:lang w:val="en-US"/>
         </w:rPr>
-        <w:t>consider two factors</w:t>
-      </w:r>
-      <w:r>
-        <w:rPr>
-          <w:lang w:val="en-US"/>
-        </w:rPr>
-        <w:t>: distance and harassment risk</w:t>
+        <w:t xml:space="preserve">consider </w:t>
+      </w:r>
+      <w:r>
+        <w:rPr>
+          <w:lang w:val="en-US"/>
+        </w:rPr>
+        <w:t>distance and harassment risk</w:t>
       </w:r>
       <w:r>
         <w:rPr>
@@ -1717,21 +1731,7 @@
           <w:b/>
           <w:lang w:val="en-US"/>
         </w:rPr>
-        <w:t xml:space="preserve">pplication, </w:t>
-      </w:r>
-      <w:r>
-        <w:rPr>
-          <w:b/>
-          <w:lang w:val="en-US"/>
-        </w:rPr>
-        <w:t>W</w:t>
-      </w:r>
-      <w:r>
-        <w:rPr>
-          <w:b/>
-          <w:lang w:val="en-US"/>
-        </w:rPr>
-        <w:t xml:space="preserve">hich </w:t>
+        <w:t xml:space="preserve">pplication </w:t>
       </w:r>
       <w:r>
         <w:rPr>
@@ -3880,7 +3880,23 @@
           <w:color w:val="000000" w:themeColor="text1"/>
           <w:lang w:val="en-US"/>
         </w:rPr>
-        <w:t>node, and it parses the distances to each connected node of the graph, in other words</w:t>
+        <w:t>node</w:t>
+      </w:r>
+      <w:r>
+        <w:rPr>
+          <w:bCs/>
+          <w:color w:val="000000" w:themeColor="text1"/>
+          <w:lang w:val="en-US"/>
+        </w:rPr>
+        <w:t xml:space="preserve"> and </w:t>
+      </w:r>
+      <w:r>
+        <w:rPr>
+          <w:bCs/>
+          <w:color w:val="000000" w:themeColor="text1"/>
+          <w:lang w:val="en-US"/>
+        </w:rPr>
+        <w:t>parses the distances to each connected node of the graph, in other words</w:t>
       </w:r>
       <w:r>
         <w:rPr>
@@ -5113,9 +5129,12 @@
           <w:szCs w:val="20"/>
           <w:lang w:val="en-US"/>
         </w:rPr>
-        <w:t xml:space="preserve">Since we must find </w:t>
-      </w:r>
-      <w:r>
+        <w:t>Since we must find the shortest path on a weighted and directed graph, which considers the distance and harassment risk, we chose Dijkstra Algorithm to implement our solution.</w:t>
+      </w:r>
+    </w:p>
+    <w:p>
+      <w:pPr>
+        <w:pStyle w:val="Descripcin"/>
         <w:rPr>
           <w:bCs/>
           <w:i w:val="0"/>
@@ -5124,8 +5143,7 @@
           <w:szCs w:val="20"/>
           <w:lang w:val="en-US"/>
         </w:rPr>
-        <w:t xml:space="preserve">the shortest path </w:t>
-      </w:r>
+      </w:pPr>
       <w:r>
         <w:rPr>
           <w:bCs/>
@@ -5135,9 +5153,12 @@
           <w:szCs w:val="20"/>
           <w:lang w:val="en-US"/>
         </w:rPr>
-        <w:t>on a weighted</w:t>
-      </w:r>
-      <w:r>
+        <w:t>We created a dictionary that will contain all distances from a source node to all other nodes. In the beginning, the distance to all other nodes has a value of positive infinity, except the distance from the source node, which has a value of 0.</w:t>
+      </w:r>
+    </w:p>
+    <w:p>
+      <w:pPr>
+        <w:pStyle w:val="Descripcin"/>
         <w:rPr>
           <w:bCs/>
           <w:i w:val="0"/>
@@ -5146,8 +5167,7 @@
           <w:szCs w:val="20"/>
           <w:lang w:val="en-US"/>
         </w:rPr>
-        <w:t xml:space="preserve"> and directed</w:t>
-      </w:r>
+      </w:pPr>
       <w:r>
         <w:rPr>
           <w:bCs/>
@@ -5157,7 +5177,7 @@
           <w:szCs w:val="20"/>
           <w:lang w:val="en-US"/>
         </w:rPr>
-        <w:t xml:space="preserve"> graph, </w:t>
+        <w:t>To find the shortest path we created a priority queue that contains the nodes with the shortest distances, which will always return the node with the shortest distance. Until our priority queue is empty, we will pop the node with the minor distance, then we check if the adjacent node to our current node is already visited, if it’s true, we find the distance to that node from the current</w:t>
       </w:r>
       <w:r>
         <w:rPr>
@@ -5168,7 +5188,7 @@
           <w:szCs w:val="20"/>
           <w:lang w:val="en-US"/>
         </w:rPr>
-        <w:t>which considers the distance and harassment risk</w:t>
+        <w:t xml:space="preserve">, then, if that distance </w:t>
       </w:r>
       <w:r>
         <w:rPr>
@@ -5179,7 +5199,7 @@
           <w:szCs w:val="20"/>
           <w:lang w:val="en-US"/>
         </w:rPr>
-        <w:t xml:space="preserve">, we chose Dijkstra Algorithm </w:t>
+        <w:t>is minor tha</w:t>
       </w:r>
       <w:r>
         <w:rPr>
@@ -5190,12 +5210,9 @@
           <w:szCs w:val="20"/>
           <w:lang w:val="en-US"/>
         </w:rPr>
-        <w:t>to implement our solution.</w:t>
-      </w:r>
-    </w:p>
-    <w:p>
-      <w:pPr>
-        <w:pStyle w:val="Descripcin"/>
+        <w:t xml:space="preserve">n </w:t>
+      </w:r>
+      <w:r>
         <w:rPr>
           <w:bCs/>
           <w:i w:val="0"/>
@@ -5204,7 +5221,8 @@
           <w:szCs w:val="20"/>
           <w:lang w:val="en-US"/>
         </w:rPr>
-      </w:pPr>
+        <w:t>previous values</w:t>
+      </w:r>
       <w:r>
         <w:rPr>
           <w:bCs/>
@@ -5214,7 +5232,7 @@
           <w:szCs w:val="20"/>
           <w:lang w:val="en-US"/>
         </w:rPr>
-        <w:t xml:space="preserve">We created a </w:t>
+        <w:t xml:space="preserve"> of distances</w:t>
       </w:r>
       <w:r>
         <w:rPr>
@@ -5225,7 +5243,7 @@
           <w:szCs w:val="20"/>
           <w:lang w:val="en-US"/>
         </w:rPr>
-        <w:t>dictionary</w:t>
+        <w:t xml:space="preserve">, we set </w:t>
       </w:r>
       <w:r>
         <w:rPr>
@@ -5236,7 +5254,7 @@
           <w:szCs w:val="20"/>
           <w:lang w:val="en-US"/>
         </w:rPr>
-        <w:t xml:space="preserve"> that will contain</w:t>
+        <w:t>th</w:t>
       </w:r>
       <w:r>
         <w:rPr>
@@ -5247,7 +5265,7 @@
           <w:szCs w:val="20"/>
           <w:lang w:val="en-US"/>
         </w:rPr>
-        <w:t xml:space="preserve"> all distances </w:t>
+        <w:t xml:space="preserve">at </w:t>
       </w:r>
       <w:r>
         <w:rPr>
@@ -5258,7 +5276,7 @@
           <w:szCs w:val="20"/>
           <w:lang w:val="en-US"/>
         </w:rPr>
-        <w:t xml:space="preserve">from </w:t>
+        <w:t>distance as the new value</w:t>
       </w:r>
       <w:r>
         <w:rPr>
@@ -5269,7 +5287,7 @@
           <w:szCs w:val="20"/>
           <w:lang w:val="en-US"/>
         </w:rPr>
-        <w:t xml:space="preserve">a source node to </w:t>
+        <w:t xml:space="preserve"> </w:t>
       </w:r>
       <w:r>
         <w:rPr>
@@ -5280,7 +5298,7 @@
           <w:szCs w:val="20"/>
           <w:lang w:val="en-US"/>
         </w:rPr>
-        <w:t xml:space="preserve">all other nodes, then we implemented a queue </w:t>
+        <w:t xml:space="preserve">and </w:t>
       </w:r>
       <w:r>
         <w:rPr>
@@ -5291,9 +5309,12 @@
           <w:szCs w:val="20"/>
           <w:lang w:val="en-US"/>
         </w:rPr>
-        <w:t>with the unvisited nodes in the graph</w:t>
-      </w:r>
-      <w:r>
+        <w:t>push that node into our priority queue with the nodes that have the shortest distances.</w:t>
+      </w:r>
+    </w:p>
+    <w:p>
+      <w:pPr>
+        <w:pStyle w:val="Descripcin"/>
         <w:rPr>
           <w:bCs/>
           <w:i w:val="0"/>
@@ -5302,438 +5323,12 @@
           <w:szCs w:val="20"/>
           <w:lang w:val="en-US"/>
         </w:rPr>
-        <w:t xml:space="preserve">. </w:t>
-      </w:r>
-      <w:r>
-        <w:rPr>
-          <w:bCs/>
+      </w:pPr>
+      <w:r>
+        <w:rPr>
           <w:i w:val="0"/>
           <w:iCs w:val="0"/>
-          <w:sz w:val="20"/>
-          <w:szCs w:val="20"/>
-          <w:lang w:val="en-US"/>
-        </w:rPr>
-        <w:t>In</w:t>
-      </w:r>
-      <w:r>
-        <w:rPr>
-          <w:bCs/>
-          <w:i w:val="0"/>
-          <w:iCs w:val="0"/>
-          <w:sz w:val="20"/>
-          <w:szCs w:val="20"/>
-          <w:lang w:val="en-US"/>
-        </w:rPr>
-        <w:t xml:space="preserve"> the beginning, the distance </w:t>
-      </w:r>
-      <w:r>
-        <w:rPr>
-          <w:bCs/>
-          <w:i w:val="0"/>
-          <w:iCs w:val="0"/>
-          <w:sz w:val="20"/>
-          <w:szCs w:val="20"/>
-          <w:lang w:val="en-US"/>
-        </w:rPr>
-        <w:t xml:space="preserve">to all other nodes has a </w:t>
-      </w:r>
-      <w:r>
-        <w:rPr>
-          <w:bCs/>
-          <w:i w:val="0"/>
-          <w:iCs w:val="0"/>
-          <w:sz w:val="20"/>
-          <w:szCs w:val="20"/>
-          <w:lang w:val="en-US"/>
-        </w:rPr>
-        <w:t xml:space="preserve">value of positive infinity, except the distance </w:t>
-      </w:r>
-      <w:r>
-        <w:rPr>
-          <w:bCs/>
-          <w:i w:val="0"/>
-          <w:iCs w:val="0"/>
-          <w:sz w:val="20"/>
-          <w:szCs w:val="20"/>
-          <w:lang w:val="en-US"/>
-        </w:rPr>
-        <w:t>from</w:t>
-      </w:r>
-      <w:r>
-        <w:rPr>
-          <w:bCs/>
-          <w:i w:val="0"/>
-          <w:iCs w:val="0"/>
-          <w:sz w:val="20"/>
-          <w:szCs w:val="20"/>
-          <w:lang w:val="en-US"/>
-        </w:rPr>
-        <w:t xml:space="preserve"> the source node, which has a value of 0</w:t>
-      </w:r>
-      <w:r>
-        <w:rPr>
-          <w:bCs/>
-          <w:i w:val="0"/>
-          <w:iCs w:val="0"/>
-          <w:sz w:val="20"/>
-          <w:szCs w:val="20"/>
-          <w:lang w:val="en-US"/>
-        </w:rPr>
-        <w:t>.</w:t>
-      </w:r>
-    </w:p>
-    <w:p>
-      <w:pPr>
-        <w:pStyle w:val="Descripcin"/>
-        <w:rPr>
-          <w:bCs/>
-          <w:i w:val="0"/>
-          <w:iCs w:val="0"/>
-          <w:sz w:val="20"/>
-          <w:szCs w:val="20"/>
-          <w:lang w:val="en-US"/>
-        </w:rPr>
-      </w:pPr>
-      <w:r>
-        <w:rPr>
-          <w:bCs/>
-          <w:i w:val="0"/>
-          <w:iCs w:val="0"/>
-          <w:sz w:val="20"/>
-          <w:szCs w:val="20"/>
-          <w:lang w:val="en-US"/>
-        </w:rPr>
-        <w:t xml:space="preserve">To find the shortest path, </w:t>
-      </w:r>
-      <w:r>
-        <w:rPr>
-          <w:bCs/>
-          <w:i w:val="0"/>
-          <w:iCs w:val="0"/>
-          <w:sz w:val="20"/>
-          <w:szCs w:val="20"/>
-          <w:lang w:val="en-US"/>
-        </w:rPr>
-        <w:t>if there are unvisited nodes in our queue,</w:t>
-      </w:r>
-      <w:r>
-        <w:rPr>
-          <w:bCs/>
-          <w:i w:val="0"/>
-          <w:iCs w:val="0"/>
-          <w:sz w:val="20"/>
-          <w:szCs w:val="20"/>
-          <w:lang w:val="en-US"/>
-        </w:rPr>
-        <w:t xml:space="preserve"> </w:t>
-      </w:r>
-      <w:r>
-        <w:rPr>
-          <w:bCs/>
-          <w:i w:val="0"/>
-          <w:iCs w:val="0"/>
-          <w:sz w:val="20"/>
-          <w:szCs w:val="20"/>
-          <w:lang w:val="en-US"/>
-        </w:rPr>
-        <w:t xml:space="preserve">we </w:t>
-      </w:r>
-      <w:r>
-        <w:rPr>
-          <w:bCs/>
-          <w:i w:val="0"/>
-          <w:iCs w:val="0"/>
-          <w:sz w:val="20"/>
-          <w:szCs w:val="20"/>
-          <w:lang w:val="en-US"/>
-        </w:rPr>
-        <w:t xml:space="preserve">find the distance to </w:t>
-      </w:r>
-      <w:r>
-        <w:rPr>
-          <w:bCs/>
-          <w:i w:val="0"/>
-          <w:iCs w:val="0"/>
-          <w:sz w:val="20"/>
-          <w:szCs w:val="20"/>
-          <w:lang w:val="en-US"/>
-        </w:rPr>
-        <w:t>each of them</w:t>
-      </w:r>
-      <w:r>
-        <w:rPr>
-          <w:bCs/>
-          <w:i w:val="0"/>
-          <w:iCs w:val="0"/>
-          <w:sz w:val="20"/>
-          <w:szCs w:val="20"/>
-          <w:lang w:val="en-US"/>
-        </w:rPr>
-        <w:t xml:space="preserve">, </w:t>
-      </w:r>
-      <w:r>
-        <w:rPr>
-          <w:bCs/>
-          <w:i w:val="0"/>
-          <w:iCs w:val="0"/>
-          <w:sz w:val="20"/>
-          <w:szCs w:val="20"/>
-          <w:lang w:val="en-US"/>
-        </w:rPr>
-        <w:t>which</w:t>
-      </w:r>
-      <w:r>
-        <w:rPr>
-          <w:bCs/>
-          <w:i w:val="0"/>
-          <w:iCs w:val="0"/>
-          <w:sz w:val="20"/>
-          <w:szCs w:val="20"/>
-          <w:lang w:val="en-US"/>
-        </w:rPr>
-        <w:t xml:space="preserve"> will be </w:t>
-      </w:r>
-      <w:r>
-        <w:rPr>
-          <w:bCs/>
-          <w:i w:val="0"/>
-          <w:iCs w:val="0"/>
-          <w:sz w:val="20"/>
-          <w:szCs w:val="20"/>
-          <w:lang w:val="en-US"/>
-        </w:rPr>
-        <w:t>th</w:t>
-      </w:r>
-      <w:r>
-        <w:rPr>
-          <w:bCs/>
-          <w:i w:val="0"/>
-          <w:iCs w:val="0"/>
-          <w:sz w:val="20"/>
-          <w:szCs w:val="20"/>
-          <w:lang w:val="en-US"/>
-        </w:rPr>
-        <w:t xml:space="preserve">e distance from the </w:t>
-      </w:r>
-      <w:r>
-        <w:rPr>
-          <w:bCs/>
-          <w:i w:val="0"/>
-          <w:iCs w:val="0"/>
-          <w:sz w:val="20"/>
-          <w:szCs w:val="20"/>
-          <w:lang w:val="en-US"/>
-        </w:rPr>
-        <w:t>current</w:t>
-      </w:r>
-      <w:r>
-        <w:rPr>
-          <w:bCs/>
-          <w:i w:val="0"/>
-          <w:iCs w:val="0"/>
-          <w:sz w:val="20"/>
-          <w:szCs w:val="20"/>
-          <w:lang w:val="en-US"/>
-        </w:rPr>
-        <w:t xml:space="preserve"> node plus </w:t>
-      </w:r>
-      <w:r>
-        <w:rPr>
-          <w:bCs/>
-          <w:i w:val="0"/>
-          <w:iCs w:val="0"/>
-          <w:sz w:val="20"/>
-          <w:szCs w:val="20"/>
-          <w:lang w:val="en-US"/>
-        </w:rPr>
-        <w:t>the distance to that adjacent nod</w:t>
-      </w:r>
-      <w:r>
-        <w:rPr>
-          <w:bCs/>
-          <w:i w:val="0"/>
-          <w:iCs w:val="0"/>
-          <w:sz w:val="20"/>
-          <w:szCs w:val="20"/>
-          <w:lang w:val="en-US"/>
-        </w:rPr>
-        <w:t>e</w:t>
-      </w:r>
-      <w:r>
-        <w:rPr>
-          <w:bCs/>
-          <w:i w:val="0"/>
-          <w:iCs w:val="0"/>
-          <w:sz w:val="20"/>
-          <w:szCs w:val="20"/>
-          <w:lang w:val="en-US"/>
-        </w:rPr>
-        <w:t>,</w:t>
-      </w:r>
-      <w:r>
-        <w:rPr>
-          <w:bCs/>
-          <w:i w:val="0"/>
-          <w:iCs w:val="0"/>
-          <w:sz w:val="20"/>
-          <w:szCs w:val="20"/>
-          <w:lang w:val="en-US"/>
-        </w:rPr>
-        <w:t xml:space="preserve"> and we update</w:t>
-      </w:r>
-      <w:r>
-        <w:rPr>
-          <w:bCs/>
-          <w:i w:val="0"/>
-          <w:iCs w:val="0"/>
-          <w:sz w:val="20"/>
-          <w:szCs w:val="20"/>
-          <w:lang w:val="en-US"/>
-        </w:rPr>
-        <w:t xml:space="preserve">d the distance of the adjacent node for that new value. </w:t>
-      </w:r>
-      <w:r>
-        <w:rPr>
-          <w:bCs/>
-          <w:i w:val="0"/>
-          <w:iCs w:val="0"/>
-          <w:sz w:val="20"/>
-          <w:szCs w:val="20"/>
-          <w:lang w:val="en-US"/>
-        </w:rPr>
-        <w:t>W</w:t>
-      </w:r>
-      <w:r>
-        <w:rPr>
-          <w:bCs/>
-          <w:i w:val="0"/>
-          <w:iCs w:val="0"/>
-          <w:sz w:val="20"/>
-          <w:szCs w:val="20"/>
-          <w:lang w:val="en-US"/>
-        </w:rPr>
-        <w:t xml:space="preserve">ith </w:t>
-      </w:r>
-      <w:r>
-        <w:rPr>
-          <w:bCs/>
-          <w:i w:val="0"/>
-          <w:iCs w:val="0"/>
-          <w:sz w:val="20"/>
-          <w:szCs w:val="20"/>
-          <w:lang w:val="en-US"/>
-        </w:rPr>
-        <w:t xml:space="preserve">the </w:t>
-      </w:r>
-      <w:r>
-        <w:rPr>
-          <w:bCs/>
-          <w:i w:val="0"/>
-          <w:iCs w:val="0"/>
-          <w:sz w:val="20"/>
-          <w:szCs w:val="20"/>
-          <w:lang w:val="en-US"/>
-        </w:rPr>
-        <w:t xml:space="preserve">Dijkstra algorithm, </w:t>
-      </w:r>
-      <w:r>
-        <w:rPr>
-          <w:bCs/>
-          <w:i w:val="0"/>
-          <w:iCs w:val="0"/>
-          <w:sz w:val="20"/>
-          <w:szCs w:val="20"/>
-          <w:lang w:val="en-US"/>
-        </w:rPr>
-        <w:t xml:space="preserve">we compare which of the distances to each </w:t>
-      </w:r>
-      <w:r>
-        <w:rPr>
-          <w:bCs/>
-          <w:i w:val="0"/>
-          <w:iCs w:val="0"/>
-          <w:sz w:val="20"/>
-          <w:szCs w:val="20"/>
-          <w:lang w:val="en-US"/>
-        </w:rPr>
-        <w:t xml:space="preserve">unvisited </w:t>
-      </w:r>
-      <w:r>
-        <w:rPr>
-          <w:bCs/>
-          <w:i w:val="0"/>
-          <w:iCs w:val="0"/>
-          <w:sz w:val="20"/>
-          <w:szCs w:val="20"/>
-          <w:lang w:val="en-US"/>
-        </w:rPr>
-        <w:t>adjacent node is shorter</w:t>
-      </w:r>
-      <w:r>
-        <w:rPr>
-          <w:bCs/>
-          <w:i w:val="0"/>
-          <w:iCs w:val="0"/>
-          <w:sz w:val="20"/>
-          <w:szCs w:val="20"/>
-          <w:lang w:val="en-US"/>
-        </w:rPr>
-        <w:t xml:space="preserve">. </w:t>
-      </w:r>
-      <w:r>
-        <w:rPr>
-          <w:bCs/>
-          <w:i w:val="0"/>
-          <w:iCs w:val="0"/>
-          <w:sz w:val="20"/>
-          <w:szCs w:val="20"/>
-          <w:lang w:val="en-US"/>
-        </w:rPr>
-        <w:t xml:space="preserve">We repeated that process until </w:t>
-      </w:r>
-      <w:r>
-        <w:rPr>
-          <w:bCs/>
-          <w:i w:val="0"/>
-          <w:iCs w:val="0"/>
-          <w:sz w:val="20"/>
-          <w:szCs w:val="20"/>
-          <w:lang w:val="en-US"/>
-        </w:rPr>
-        <w:t>getting</w:t>
-      </w:r>
-      <w:r>
-        <w:rPr>
-          <w:bCs/>
-          <w:i w:val="0"/>
-          <w:iCs w:val="0"/>
-          <w:sz w:val="20"/>
-          <w:szCs w:val="20"/>
-          <w:lang w:val="en-US"/>
-        </w:rPr>
-        <w:t xml:space="preserve"> to the target node, </w:t>
-      </w:r>
-      <w:r>
-        <w:rPr>
-          <w:bCs/>
-          <w:i w:val="0"/>
-          <w:iCs w:val="0"/>
-          <w:sz w:val="20"/>
-          <w:szCs w:val="20"/>
-          <w:lang w:val="en-US"/>
-        </w:rPr>
-        <w:t>implying that we have found the shortest path.</w:t>
-      </w:r>
-    </w:p>
-    <w:p>
-      <w:pPr>
-        <w:pStyle w:val="Descripcin"/>
-        <w:keepNext/>
-      </w:pPr>
-      <w:r>
-        <w:rPr>
-          <w:i w:val="0"/>
-          <w:iCs w:val="0"/>
+          <w:noProof/>
           <w:sz w:val="20"/>
           <w:szCs w:val="20"/>
           <w:lang w:val="en-US"/>
@@ -5790,18 +5385,10 @@
         <w:rPr>
           <w:sz w:val="20"/>
           <w:szCs w:val="20"/>
-        </w:rPr>
-        <w:t xml:space="preserve">Figure 7 Dijkstra </w:t>
-      </w:r>
-      <w:proofErr w:type="spellStart"/>
-      <w:r>
-        <w:rPr>
-          <w:sz w:val="20"/>
-          <w:szCs w:val="20"/>
-        </w:rPr>
-        <w:t>Algorithm</w:t>
-      </w:r>
-      <w:proofErr w:type="spellEnd"/>
+          <w:lang w:val="en-US"/>
+        </w:rPr>
+        <w:t>Figure 7 Dijkstra Algorithm</w:t>
+      </w:r>
     </w:p>
     <w:p>
       <w:pPr>

</xml_diff>